<commit_message>
update dossier en beschrijving
</commit_message>
<xml_diff>
--- a/documentatie/Projectdossier_3NMCT.docx
+++ b/documentatie/Projectdossier_3NMCT.docx
@@ -51,60 +51,63 @@
           <w:rStyle w:val="Subtielebenadrukking"/>
           <w:lang w:val="nl-BE"/>
         </w:rPr>
-        <w:t xml:space="preserve">.0.0 </w:t>
+        <w:t>.0.1</w:t>
+      </w:r>
+      <w:r>
+        <w:rPr>
+          <w:rStyle w:val="Subtielebenadrukking"/>
+          <w:lang w:val="nl-BE"/>
+        </w:rPr>
+        <w:t xml:space="preserve"> </w:t>
       </w:r>
     </w:p>
     <w:p>
       <w:pPr>
         <w:pStyle w:val="Kop1"/>
-      </w:pPr>
-      <w:proofErr w:type="spellStart"/>
-      <w:r>
-        <w:t>Projectteam</w:t>
-      </w:r>
-      <w:proofErr w:type="spellEnd"/>
-      <w:r>
-        <w:t xml:space="preserve"> </w:t>
+        <w:rPr>
+          <w:lang w:val="nl-BE"/>
+        </w:rPr>
+      </w:pPr>
+      <w:r>
+        <w:rPr>
+          <w:lang w:val="nl-BE"/>
+        </w:rPr>
+        <w:t xml:space="preserve">Projectteam </w:t>
       </w:r>
       <w:r>
         <w:rPr>
           <w:sz w:val="24"/>
           <w:szCs w:val="24"/>
-        </w:rPr>
-        <w:t xml:space="preserve">(20 </w:t>
-      </w:r>
-      <w:proofErr w:type="spellStart"/>
+          <w:lang w:val="nl-BE"/>
+        </w:rPr>
+        <w:t xml:space="preserve">(20 okt </w:t>
+      </w:r>
+      <w:proofErr w:type="gramStart"/>
       <w:r>
         <w:rPr>
           <w:sz w:val="24"/>
           <w:szCs w:val="24"/>
-        </w:rPr>
-        <w:t>okt</w:t>
-      </w:r>
-      <w:proofErr w:type="spellEnd"/>
-      <w:r>
-        <w:rPr>
-          <w:sz w:val="24"/>
-          <w:szCs w:val="24"/>
-        </w:rPr>
-        <w:t xml:space="preserve"> 2015</w:t>
-      </w:r>
-      <w:proofErr w:type="gramStart"/>
-      <w:r>
-        <w:rPr>
-          <w:sz w:val="24"/>
-          <w:szCs w:val="24"/>
-        </w:rPr>
-        <w:t>)</w:t>
-      </w:r>
-      <w:r>
+          <w:lang w:val="nl-BE"/>
+        </w:rPr>
+        <w:t>2015)</w:t>
+      </w:r>
+      <w:r>
+        <w:rPr>
+          <w:lang w:val="nl-BE"/>
+        </w:rPr>
         <w:t xml:space="preserve"> </w:t>
       </w:r>
       <w:r>
+        <w:rPr>
+          <w:lang w:val="nl-BE"/>
+        </w:rPr>
         <w:t>:</w:t>
       </w:r>
       <w:proofErr w:type="gramEnd"/>
       <w:r>
+        <w:rPr>
+          <w:lang w:val="nl-BE"/>
+        </w:rPr>
         <w:t xml:space="preserve"> </w:t>
       </w:r>
     </w:p>
@@ -130,44 +133,16 @@
             <w:pPr>
               <w:rPr>
                 <w:b/>
-              </w:rPr>
-            </w:pPr>
-            <w:proofErr w:type="spellStart"/>
+                <w:lang w:val="nl-BE"/>
+              </w:rPr>
+            </w:pPr>
             <w:r>
               <w:rPr>
                 <w:b/>
-              </w:rPr>
-              <w:t>Naam</w:t>
-            </w:r>
-            <w:proofErr w:type="spellEnd"/>
-            <w:r>
-              <w:rPr>
-                <w:b/>
-              </w:rPr>
-              <w:t xml:space="preserve"> </w:t>
-            </w:r>
-            <w:proofErr w:type="spellStart"/>
-            <w:r>
-              <w:rPr>
-                <w:b/>
-              </w:rPr>
-              <w:t>en</w:t>
-            </w:r>
-            <w:proofErr w:type="spellEnd"/>
-            <w:r>
-              <w:rPr>
-                <w:b/>
-              </w:rPr>
-              <w:t xml:space="preserve"> </w:t>
-            </w:r>
-            <w:proofErr w:type="spellStart"/>
-            <w:r>
-              <w:rPr>
-                <w:b/>
-              </w:rPr>
-              <w:t>voornaam</w:t>
-            </w:r>
-            <w:proofErr w:type="spellEnd"/>
+                <w:lang w:val="nl-BE"/>
+              </w:rPr>
+              <w:t>Naam en voornaam</w:t>
+            </w:r>
           </w:p>
         </w:tc>
         <w:tc>
@@ -477,13 +452,13 @@
         <w:tblLook w:val="04A0" w:firstRow="1" w:lastRow="0" w:firstColumn="1" w:lastColumn="0" w:noHBand="0" w:noVBand="1"/>
       </w:tblPr>
       <w:tblGrid>
-        <w:gridCol w:w="2695"/>
-        <w:gridCol w:w="6655"/>
+        <w:gridCol w:w="2425"/>
+        <w:gridCol w:w="6925"/>
       </w:tblGrid>
       <w:tr>
         <w:tc>
           <w:tcPr>
-            <w:tcW w:w="2695" w:type="dxa"/>
+            <w:tcW w:w="2425" w:type="dxa"/>
             <w:shd w:val="clear" w:color="auto" w:fill="D9D9D9" w:themeFill="background1" w:themeFillShade="D9"/>
           </w:tcPr>
           <w:p>
@@ -511,7 +486,7 @@
         </w:tc>
         <w:tc>
           <w:tcPr>
-            <w:tcW w:w="6655" w:type="dxa"/>
+            <w:tcW w:w="6925" w:type="dxa"/>
           </w:tcPr>
           <w:p>
             <w:pPr>
@@ -533,7 +508,7 @@
       <w:tr>
         <w:tc>
           <w:tcPr>
-            <w:tcW w:w="2695" w:type="dxa"/>
+            <w:tcW w:w="2425" w:type="dxa"/>
             <w:shd w:val="clear" w:color="auto" w:fill="D9D9D9" w:themeFill="background1" w:themeFillShade="D9"/>
           </w:tcPr>
           <w:p>
@@ -554,7 +529,7 @@
         </w:tc>
         <w:tc>
           <w:tcPr>
-            <w:tcW w:w="6655" w:type="dxa"/>
+            <w:tcW w:w="6925" w:type="dxa"/>
           </w:tcPr>
           <w:p>
             <w:pPr>
@@ -574,7 +549,7 @@
       <w:tr>
         <w:tc>
           <w:tcPr>
-            <w:tcW w:w="2695" w:type="dxa"/>
+            <w:tcW w:w="2425" w:type="dxa"/>
             <w:shd w:val="clear" w:color="auto" w:fill="D9D9D9" w:themeFill="background1" w:themeFillShade="D9"/>
           </w:tcPr>
           <w:p>
@@ -607,7 +582,7 @@
         </w:tc>
         <w:tc>
           <w:tcPr>
-            <w:tcW w:w="6655" w:type="dxa"/>
+            <w:tcW w:w="6925" w:type="dxa"/>
           </w:tcPr>
           <w:p>
             <w:pPr>
@@ -621,7 +596,7 @@
       <w:tr>
         <w:tc>
           <w:tcPr>
-            <w:tcW w:w="2695" w:type="dxa"/>
+            <w:tcW w:w="2425" w:type="dxa"/>
             <w:shd w:val="clear" w:color="auto" w:fill="D9D9D9" w:themeFill="background1" w:themeFillShade="D9"/>
           </w:tcPr>
           <w:p>
@@ -642,7 +617,7 @@
         </w:tc>
         <w:tc>
           <w:tcPr>
-            <w:tcW w:w="6655" w:type="dxa"/>
+            <w:tcW w:w="6925" w:type="dxa"/>
           </w:tcPr>
           <w:p>
             <w:pPr>
@@ -718,7 +693,7 @@
       <w:tr>
         <w:tc>
           <w:tcPr>
-            <w:tcW w:w="2695" w:type="dxa"/>
+            <w:tcW w:w="2425" w:type="dxa"/>
             <w:shd w:val="clear" w:color="auto" w:fill="D9D9D9" w:themeFill="background1" w:themeFillShade="D9"/>
           </w:tcPr>
           <w:p>
@@ -733,27 +708,13 @@
                 <w:b/>
                 <w:lang w:val="nl-BE"/>
               </w:rPr>
-              <w:t>Map met</w:t>
-            </w:r>
-            <w:r>
-              <w:rPr>
-                <w:b/>
-                <w:lang w:val="nl-BE"/>
-              </w:rPr>
-              <w:t xml:space="preserve"> projectdossier</w:t>
-            </w:r>
-            <w:r>
-              <w:rPr>
-                <w:b/>
-                <w:lang w:val="nl-BE"/>
-              </w:rPr>
-              <w:t xml:space="preserve"> en omschrijving</w:t>
-            </w:r>
-          </w:p>
-        </w:tc>
-        <w:tc>
-          <w:tcPr>
-            <w:tcW w:w="6655" w:type="dxa"/>
+              <w:t>Map met projectbeschrijving en dossier</w:t>
+            </w:r>
+          </w:p>
+        </w:tc>
+        <w:tc>
+          <w:tcPr>
+            <w:tcW w:w="6925" w:type="dxa"/>
           </w:tcPr>
           <w:p>
             <w:pPr>
@@ -767,15 +728,13 @@
               </w:rPr>
               <w:t>https://github.com/JonathanHouck/BackendFrontendProjectNMCT/tree/master/documentatie</w:t>
             </w:r>
-            <w:bookmarkStart w:id="0" w:name="_GoBack"/>
-            <w:bookmarkEnd w:id="0"/>
           </w:p>
         </w:tc>
       </w:tr>
       <w:tr>
         <w:tc>
           <w:tcPr>
-            <w:tcW w:w="2695" w:type="dxa"/>
+            <w:tcW w:w="2425" w:type="dxa"/>
             <w:shd w:val="clear" w:color="auto" w:fill="D9D9D9" w:themeFill="background1" w:themeFillShade="D9"/>
           </w:tcPr>
           <w:p>
@@ -789,7 +748,7 @@
         </w:tc>
         <w:tc>
           <w:tcPr>
-            <w:tcW w:w="6655" w:type="dxa"/>
+            <w:tcW w:w="6925" w:type="dxa"/>
           </w:tcPr>
           <w:p>
             <w:pPr>
@@ -1005,7 +964,34 @@
           <w:szCs w:val="20"/>
           <w:lang w:val="nl-BE"/>
         </w:rPr>
-        <w:t>Overzicht van alle uitleners op de map waarbij de administrator kan zien welk materieel ze momenteel aan het uitlenen zijn</w:t>
+        <w:t xml:space="preserve">Overzicht van alle uitleners op de map waarbij de </w:t>
+      </w:r>
+      <w:r>
+        <w:rPr>
+          <w:rFonts w:cs="Arial-ItalicMT"/>
+          <w:iCs/>
+          <w:szCs w:val="20"/>
+          <w:lang w:val="nl-BE"/>
+        </w:rPr>
+        <w:t>gebruiker</w:t>
+      </w:r>
+      <w:r>
+        <w:rPr>
+          <w:rFonts w:cs="Arial-ItalicMT"/>
+          <w:iCs/>
+          <w:szCs w:val="20"/>
+          <w:lang w:val="nl-BE"/>
+        </w:rPr>
+        <w:t xml:space="preserve"> kan zien welk materieel </w:t>
+      </w:r>
+      <w:r>
+        <w:rPr>
+          <w:rFonts w:cs="Arial-ItalicMT"/>
+          <w:iCs/>
+          <w:szCs w:val="20"/>
+          <w:lang w:val="nl-BE"/>
+        </w:rPr>
+        <w:t>er momenteel uitgeleend wordt</w:t>
       </w:r>
     </w:p>
     <w:p>
@@ -1025,37 +1011,8 @@
         </w:rPr>
         <w:t>Uit te lenen goederen zoeken op basis van uitgebreide filters</w:t>
       </w:r>
-      <w:r>
-        <w:rPr>
-          <w:lang w:val="nl-BE"/>
-        </w:rPr>
-        <w:br/>
-      </w:r>
-    </w:p>
-    <w:p>
-      <w:pPr>
-        <w:rPr>
-          <w:lang w:val="nl-BE"/>
-        </w:rPr>
-      </w:pPr>
-    </w:p>
-    <w:p>
-      <w:pPr>
-        <w:rPr>
-          <w:rFonts w:asciiTheme="majorHAnsi" w:eastAsiaTheme="majorEastAsia" w:hAnsiTheme="majorHAnsi" w:cstheme="majorBidi"/>
-          <w:color w:val="2E74B5" w:themeColor="accent1" w:themeShade="BF"/>
-          <w:sz w:val="32"/>
-          <w:szCs w:val="32"/>
-          <w:lang w:val="nl-BE"/>
-        </w:rPr>
-      </w:pPr>
-      <w:r>
-        <w:rPr>
-          <w:lang w:val="nl-BE"/>
-        </w:rPr>
-        <w:lastRenderedPageBreak/>
-        <w:br w:type="page"/>
-      </w:r>
+      <w:bookmarkStart w:id="0" w:name="_GoBack"/>
+      <w:bookmarkEnd w:id="0"/>
     </w:p>
     <w:p>
       <w:pPr>
@@ -1892,11 +1849,19 @@
                 <w:lang w:val="nl-BE"/>
               </w:rPr>
             </w:pPr>
-            <w:r>
-              <w:rPr>
-                <w:lang w:val="nl-BE"/>
-              </w:rPr>
-              <w:t>NoSQL database</w:t>
+            <w:proofErr w:type="spellStart"/>
+            <w:r>
+              <w:rPr>
+                <w:lang w:val="nl-BE"/>
+              </w:rPr>
+              <w:t>NoSQL</w:t>
+            </w:r>
+            <w:proofErr w:type="spellEnd"/>
+            <w:r>
+              <w:rPr>
+                <w:lang w:val="nl-BE"/>
+              </w:rPr>
+              <w:t xml:space="preserve"> database</w:t>
             </w:r>
           </w:p>
         </w:tc>
@@ -2445,14 +2410,27 @@
         </mc:Fallback>
       </mc:AlternateContent>
     </w:r>
-    <w:fldSimple w:instr=" FILENAME   \* MERGEFORMAT ">
-      <w:r>
-        <w:rPr>
-          <w:noProof/>
-        </w:rPr>
-        <w:t>Projectdossier 3NMCT.docx</w:t>
-      </w:r>
-    </w:fldSimple>
+    <w:r>
+      <w:fldChar w:fldCharType="begin"/>
+    </w:r>
+    <w:r>
+      <w:instrText xml:space="preserve"> FILENAME   \* MERGEFORMAT </w:instrText>
+    </w:r>
+    <w:r>
+      <w:fldChar w:fldCharType="separate"/>
+    </w:r>
+    <w:r>
+      <w:rPr>
+        <w:noProof/>
+      </w:rPr>
+      <w:t>Projectdossier 3NMCT.docx</w:t>
+    </w:r>
+    <w:r>
+      <w:rPr>
+        <w:noProof/>
+      </w:rPr>
+      <w:fldChar w:fldCharType="end"/>
+    </w:r>
     <w:r>
       <w:ptab w:relativeTo="margin" w:alignment="center" w:leader="none"/>
     </w:r>
@@ -2502,7 +2480,7 @@
       <w:rPr>
         <w:noProof/>
       </w:rPr>
-      <w:t>2</w:t>
+      <w:t>1</w:t>
     </w:r>
     <w:r>
       <w:fldChar w:fldCharType="end"/>
@@ -2510,14 +2488,27 @@
     <w:r>
       <w:t xml:space="preserve"> / </w:t>
     </w:r>
-    <w:fldSimple w:instr=" NUMPAGES   \* MERGEFORMAT ">
-      <w:r>
-        <w:rPr>
-          <w:noProof/>
-        </w:rPr>
-        <w:t>4</w:t>
-      </w:r>
-    </w:fldSimple>
+    <w:r>
+      <w:fldChar w:fldCharType="begin"/>
+    </w:r>
+    <w:r>
+      <w:instrText xml:space="preserve"> NUMPAGES   \* MERGEFORMAT </w:instrText>
+    </w:r>
+    <w:r>
+      <w:fldChar w:fldCharType="separate"/>
+    </w:r>
+    <w:r>
+      <w:rPr>
+        <w:noProof/>
+      </w:rPr>
+      <w:t>3</w:t>
+    </w:r>
+    <w:r>
+      <w:rPr>
+        <w:noProof/>
+      </w:rPr>
+      <w:fldChar w:fldCharType="end"/>
+    </w:r>
     <w:r>
       <w:t xml:space="preserve"> </w:t>
     </w:r>
@@ -4404,9 +4395,10 @@
     <w:rsid w:val="00117536"/>
     <w:rsid w:val="004912E4"/>
     <w:rsid w:val="006300EB"/>
+    <w:rsid w:val="00831FA8"/>
     <w:rsid w:val="009B2283"/>
-    <w:rsid w:val="00BB1A5C"/>
-    <w:rsid w:val="00F71E0E"/>
+    <w:rsid w:val="00AA2CB1"/>
+    <w:rsid w:val="00CA6A8C"/>
   </w:rsids>
   <m:mathPr>
     <m:mathFont m:val="Cambria Math"/>

</xml_diff>

<commit_message>
aanpassing beschrijving en dossier
</commit_message>
<xml_diff>
--- a/documentatie/Projectdossier_3NMCT.docx
+++ b/documentatie/Projectdossier_3NMCT.docx
@@ -4,24 +4,16 @@
   <w:body>
     <w:p>
       <w:pPr>
-        <w:pStyle w:val="Titel"/>
-        <w:rPr>
-          <w:lang w:val="nl-BE"/>
-        </w:rPr>
-      </w:pPr>
-      <w:proofErr w:type="spellStart"/>
-      <w:r>
-        <w:rPr>
-          <w:lang w:val="nl-BE"/>
-        </w:rPr>
-        <w:t>Swoppr</w:t>
-      </w:r>
-      <w:proofErr w:type="spellEnd"/>
-      <w:r>
-        <w:rPr>
-          <w:lang w:val="nl-BE"/>
-        </w:rPr>
-        <w:t>: op een centrale plaats in de wijk beurtelings materiaal uitlenen</w:t>
+        <w:pStyle w:val="Title"/>
+        <w:rPr>
+          <w:lang w:val="nl-BE"/>
+        </w:rPr>
+      </w:pPr>
+      <w:r>
+        <w:rPr>
+          <w:lang w:val="nl-BE"/>
+        </w:rPr>
+        <w:t>Swoppr: op een centrale plaats in de wijk beurtelings materiaal uitlenen</w:t>
       </w:r>
       <w:r>
         <w:rPr>
@@ -41,21 +33,21 @@
       </w:pPr>
       <w:r>
         <w:rPr>
-          <w:rStyle w:val="Subtielebenadrukking"/>
+          <w:rStyle w:val="SubtleEmphasis"/>
           <w:lang w:val="nl-BE"/>
         </w:rPr>
         <w:t>Versie: 1</w:t>
       </w:r>
       <w:r>
         <w:rPr>
-          <w:rStyle w:val="Subtielebenadrukking"/>
+          <w:rStyle w:val="SubtleEmphasis"/>
           <w:lang w:val="nl-BE"/>
         </w:rPr>
         <w:t>.0.1</w:t>
       </w:r>
       <w:r>
         <w:rPr>
-          <w:rStyle w:val="Subtielebenadrukking"/>
+          <w:rStyle w:val="SubtleEmphasis"/>
           <w:lang w:val="nl-BE"/>
         </w:rPr>
         <w:t xml:space="preserve"> </w:t>
@@ -63,7 +55,7 @@
     </w:p>
     <w:p>
       <w:pPr>
-        <w:pStyle w:val="Kop1"/>
+        <w:pStyle w:val="Heading1"/>
         <w:rPr>
           <w:lang w:val="nl-BE"/>
         </w:rPr>
@@ -80,16 +72,7 @@
           <w:szCs w:val="24"/>
           <w:lang w:val="nl-BE"/>
         </w:rPr>
-        <w:t xml:space="preserve">(20 okt </w:t>
-      </w:r>
-      <w:proofErr w:type="gramStart"/>
-      <w:r>
-        <w:rPr>
-          <w:sz w:val="24"/>
-          <w:szCs w:val="24"/>
-          <w:lang w:val="nl-BE"/>
-        </w:rPr>
-        <w:t>2015)</w:t>
+        <w:t>(20 okt 2015)</w:t>
       </w:r>
       <w:r>
         <w:rPr>
@@ -103,7 +86,6 @@
         </w:rPr>
         <w:t>:</w:t>
       </w:r>
-      <w:proofErr w:type="gramEnd"/>
       <w:r>
         <w:rPr>
           <w:lang w:val="nl-BE"/>
@@ -113,7 +95,7 @@
     </w:p>
     <w:tbl>
       <w:tblPr>
-        <w:tblStyle w:val="Tabelraster"/>
+        <w:tblStyle w:val="TableGrid"/>
         <w:tblW w:w="0" w:type="auto"/>
         <w:tblLook w:val="04A0" w:firstRow="1" w:lastRow="0" w:firstColumn="1" w:lastColumn="0" w:noHBand="0" w:noVBand="1"/>
       </w:tblPr>
@@ -318,16 +300,8 @@
               <w:rPr>
                 <w:lang w:val="nl-BE"/>
               </w:rPr>
-              <w:t xml:space="preserve">goire </w:t>
-            </w:r>
-            <w:proofErr w:type="spellStart"/>
-            <w:r>
-              <w:rPr>
-                <w:lang w:val="nl-BE"/>
-              </w:rPr>
-              <w:t>Ameye</w:t>
-            </w:r>
-            <w:proofErr w:type="spellEnd"/>
+              <w:t>goire Ameye</w:t>
+            </w:r>
           </w:p>
         </w:tc>
         <w:tc>
@@ -395,7 +369,7 @@
     </w:p>
     <w:p>
       <w:pPr>
-        <w:pStyle w:val="Kop1"/>
+        <w:pStyle w:val="Heading1"/>
         <w:rPr>
           <w:lang w:val="nl-BE"/>
         </w:rPr>
@@ -446,7 +420,7 @@
     </w:p>
     <w:tbl>
       <w:tblPr>
-        <w:tblStyle w:val="Tabelraster"/>
+        <w:tblStyle w:val="TableGrid"/>
         <w:tblW w:w="0" w:type="auto"/>
         <w:tblLayout w:type="fixed"/>
         <w:tblLook w:val="04A0" w:firstRow="1" w:lastRow="0" w:firstColumn="1" w:lastColumn="0" w:noHBand="0" w:noVBand="1"/>
@@ -494,14 +468,12 @@
                 <w:lang w:val="nl-BE"/>
               </w:rPr>
             </w:pPr>
-            <w:proofErr w:type="spellStart"/>
             <w:r>
               <w:rPr>
                 <w:lang w:val="nl-BE"/>
               </w:rPr>
               <w:t>Github</w:t>
             </w:r>
-            <w:proofErr w:type="spellEnd"/>
           </w:p>
         </w:tc>
       </w:tr>
@@ -629,63 +601,14 @@
               <w:rPr>
                 <w:lang w:val="nl-BE"/>
               </w:rPr>
-              <w:t xml:space="preserve">Maak minstens een </w:t>
-            </w:r>
-            <w:proofErr w:type="spellStart"/>
-            <w:r>
-              <w:rPr>
-                <w:lang w:val="nl-BE"/>
-              </w:rPr>
-              <w:t>admin</w:t>
-            </w:r>
-            <w:proofErr w:type="spellEnd"/>
-            <w:r>
-              <w:rPr>
-                <w:lang w:val="nl-BE"/>
-              </w:rPr>
-              <w:t xml:space="preserve"> met volgende login:</w:t>
+              <w:t>Maak minstens een admin met volgende login:</w:t>
             </w:r>
             <w:r>
               <w:rPr>
                 <w:lang w:val="nl-BE"/>
               </w:rPr>
               <w:br/>
-            </w:r>
-            <w:proofErr w:type="spellStart"/>
-            <w:r>
-              <w:rPr>
-                <w:lang w:val="nl-BE"/>
-              </w:rPr>
-              <w:t>docent@nmct</w:t>
-            </w:r>
-            <w:proofErr w:type="spellEnd"/>
-            <w:r>
-              <w:rPr>
-                <w:lang w:val="nl-BE"/>
-              </w:rPr>
-              <w:t xml:space="preserve">   met </w:t>
-            </w:r>
-            <w:proofErr w:type="spellStart"/>
-            <w:proofErr w:type="gramStart"/>
-            <w:r>
-              <w:rPr>
-                <w:lang w:val="nl-BE"/>
-              </w:rPr>
-              <w:t>pwd</w:t>
-            </w:r>
-            <w:proofErr w:type="spellEnd"/>
-            <w:r>
-              <w:rPr>
-                <w:lang w:val="nl-BE"/>
-              </w:rPr>
-              <w:t xml:space="preserve">  </w:t>
-            </w:r>
-            <w:proofErr w:type="gramEnd"/>
-            <w:r>
-              <w:rPr>
-                <w:lang w:val="nl-BE"/>
-              </w:rPr>
-              <w:t>docent1@nmct</w:t>
+              <w:t>docent@nmct   met pwd  docent1@nmct</w:t>
             </w:r>
           </w:p>
         </w:tc>
@@ -769,7 +692,7 @@
     </w:p>
     <w:p>
       <w:pPr>
-        <w:pStyle w:val="Kop1"/>
+        <w:pStyle w:val="Heading1"/>
         <w:rPr>
           <w:lang w:val="nl-BE"/>
         </w:rPr>
@@ -837,9 +760,8 @@
           <w:szCs w:val="20"/>
           <w:lang w:val="nl-BE"/>
         </w:rPr>
-        <w:t xml:space="preserve">Via </w:t>
-      </w:r>
-      <w:proofErr w:type="spellStart"/>
+        <w:t>Via Swoppr kunnen gebruikers producten verhuren di</w:t>
+      </w:r>
       <w:r>
         <w:rPr>
           <w:rFonts w:cs="Arial-ItalicMT"/>
@@ -847,9 +769,8 @@
           <w:szCs w:val="20"/>
           <w:lang w:val="nl-BE"/>
         </w:rPr>
-        <w:t>Swoppr</w:t>
-      </w:r>
-      <w:proofErr w:type="spellEnd"/>
+        <w:t>e ze op dit moment niet nodig hebben</w:t>
+      </w:r>
       <w:r>
         <w:rPr>
           <w:rFonts w:cs="Arial-ItalicMT"/>
@@ -857,7 +778,43 @@
           <w:szCs w:val="20"/>
           <w:lang w:val="nl-BE"/>
         </w:rPr>
-        <w:t xml:space="preserve"> kunnen gebruikers huis- en tuinmateriaal uitlenen. Op een centrale plaats in hun wijk kunnen ze beurtelings materiaal uitlenen via onze website.</w:t>
+        <w:t>. Gebruikers kunnen producten huren aan iemand zo</w:t>
+      </w:r>
+      <w:r>
+        <w:rPr>
+          <w:rFonts w:cs="Arial-ItalicMT"/>
+          <w:iCs/>
+          <w:szCs w:val="20"/>
+          <w:lang w:val="nl-BE"/>
+        </w:rPr>
+        <w:t xml:space="preserve">nder de noodzaak </w:t>
+      </w:r>
+      <w:r>
+        <w:rPr>
+          <w:rFonts w:cs="Arial-ItalicMT"/>
+          <w:iCs/>
+          <w:szCs w:val="20"/>
+          <w:lang w:val="nl-BE"/>
+        </w:rPr>
+        <w:t>deze</w:t>
+      </w:r>
+      <w:r>
+        <w:rPr>
+          <w:rFonts w:cs="Arial-ItalicMT"/>
+          <w:iCs/>
+          <w:szCs w:val="20"/>
+          <w:lang w:val="nl-BE"/>
+        </w:rPr>
+        <w:t xml:space="preserve"> daadwerkelijk</w:t>
+      </w:r>
+      <w:r>
+        <w:rPr>
+          <w:rFonts w:cs="Arial-ItalicMT"/>
+          <w:iCs/>
+          <w:szCs w:val="20"/>
+          <w:lang w:val="nl-BE"/>
+        </w:rPr>
+        <w:t xml:space="preserve"> te kopen.</w:t>
       </w:r>
     </w:p>
     <w:p>
@@ -895,7 +852,7 @@
     </w:p>
     <w:p>
       <w:pPr>
-        <w:pStyle w:val="Lijstalinea"/>
+        <w:pStyle w:val="ListParagraph"/>
         <w:numPr>
           <w:ilvl w:val="0"/>
           <w:numId w:val="2"/>
@@ -908,23 +865,7 @@
         <w:rPr>
           <w:lang w:val="nl-BE"/>
         </w:rPr>
-        <w:t xml:space="preserve">Materiaal </w:t>
-      </w:r>
-      <w:proofErr w:type="spellStart"/>
-      <w:proofErr w:type="gramStart"/>
-      <w:r>
-        <w:rPr>
-          <w:lang w:val="nl-BE"/>
-        </w:rPr>
-        <w:t>realtime</w:t>
-      </w:r>
-      <w:proofErr w:type="spellEnd"/>
-      <w:proofErr w:type="gramEnd"/>
-      <w:r>
-        <w:rPr>
-          <w:lang w:val="nl-BE"/>
-        </w:rPr>
-        <w:t xml:space="preserve"> uitlenen: bv. een luchtcompressor</w:t>
+        <w:t>Materiaal realtime uitlenen: bv. een luchtcompressor</w:t>
       </w:r>
       <w:r>
         <w:rPr>
@@ -941,7 +882,7 @@
     </w:p>
     <w:p>
       <w:pPr>
-        <w:pStyle w:val="Lijstalinea"/>
+        <w:pStyle w:val="ListParagraph"/>
         <w:numPr>
           <w:ilvl w:val="0"/>
           <w:numId w:val="2"/>
@@ -964,7 +905,7 @@
           <w:szCs w:val="20"/>
           <w:lang w:val="nl-BE"/>
         </w:rPr>
-        <w:t xml:space="preserve">Overzicht van alle uitleners op de map waarbij de </w:t>
+        <w:t>Overzicht van alle</w:t>
       </w:r>
       <w:r>
         <w:rPr>
@@ -973,7 +914,7 @@
           <w:szCs w:val="20"/>
           <w:lang w:val="nl-BE"/>
         </w:rPr>
-        <w:t>gebruiker</w:t>
+        <w:t xml:space="preserve"> </w:t>
       </w:r>
       <w:r>
         <w:rPr>
@@ -982,7 +923,7 @@
           <w:szCs w:val="20"/>
           <w:lang w:val="nl-BE"/>
         </w:rPr>
-        <w:t xml:space="preserve"> kan zien welk materieel </w:t>
+        <w:t xml:space="preserve">uitleners op de map waarbij de </w:t>
       </w:r>
       <w:r>
         <w:rPr>
@@ -991,12 +932,50 @@
           <w:szCs w:val="20"/>
           <w:lang w:val="nl-BE"/>
         </w:rPr>
+        <w:t>gebruiker</w:t>
+      </w:r>
+      <w:r>
+        <w:rPr>
+          <w:rFonts w:cs="Arial-ItalicMT"/>
+          <w:iCs/>
+          <w:szCs w:val="20"/>
+          <w:lang w:val="nl-BE"/>
+        </w:rPr>
+        <w:t xml:space="preserve"> kan zien welk </w:t>
+      </w:r>
+      <w:r>
+        <w:rPr>
+          <w:rFonts w:cs="Arial-ItalicMT"/>
+          <w:iCs/>
+          <w:szCs w:val="20"/>
+          <w:lang w:val="nl-BE"/>
+        </w:rPr>
+        <w:t>product</w:t>
+      </w:r>
+      <w:r>
+        <w:rPr>
+          <w:rFonts w:cs="Arial-ItalicMT"/>
+          <w:iCs/>
+          <w:szCs w:val="20"/>
+          <w:lang w:val="nl-BE"/>
+        </w:rPr>
+        <w:t xml:space="preserve"> </w:t>
+      </w:r>
+      <w:r>
+        <w:rPr>
+          <w:rFonts w:cs="Arial-ItalicMT"/>
+          <w:iCs/>
+          <w:szCs w:val="20"/>
+          <w:lang w:val="nl-BE"/>
+        </w:rPr>
         <w:t>er momenteel uitgeleend wordt</w:t>
       </w:r>
+      <w:bookmarkStart w:id="0" w:name="_GoBack"/>
+      <w:bookmarkEnd w:id="0"/>
     </w:p>
     <w:p>
       <w:pPr>
-        <w:pStyle w:val="Lijstalinea"/>
+        <w:pStyle w:val="ListParagraph"/>
         <w:numPr>
           <w:ilvl w:val="0"/>
           <w:numId w:val="2"/>
@@ -1009,32 +988,34 @@
         <w:rPr>
           <w:lang w:val="nl-BE"/>
         </w:rPr>
-        <w:t>Uit te lenen goederen zoeken op basis van uitgebreide filters</w:t>
-      </w:r>
-      <w:bookmarkStart w:id="0" w:name="_GoBack"/>
-      <w:bookmarkEnd w:id="0"/>
+        <w:t xml:space="preserve">Uit te lenen </w:t>
+      </w:r>
+      <w:r>
+        <w:rPr>
+          <w:lang w:val="nl-BE"/>
+        </w:rPr>
+        <w:t>producten</w:t>
+      </w:r>
+      <w:r>
+        <w:rPr>
+          <w:lang w:val="nl-BE"/>
+        </w:rPr>
+        <w:t xml:space="preserve"> zoeken op basis van uitgebreide filters</w:t>
+      </w:r>
     </w:p>
     <w:p>
       <w:pPr>
-        <w:pStyle w:val="Kop1"/>
-        <w:rPr>
-          <w:lang w:val="nl-BE"/>
-        </w:rPr>
-      </w:pPr>
-      <w:proofErr w:type="gramStart"/>
+        <w:pStyle w:val="Heading1"/>
+        <w:rPr>
+          <w:lang w:val="nl-BE"/>
+        </w:rPr>
+      </w:pPr>
       <w:r>
         <w:rPr>
           <w:lang w:val="nl-BE"/>
         </w:rPr>
         <w:lastRenderedPageBreak/>
-        <w:t>Implementatie</w:t>
-      </w:r>
-      <w:proofErr w:type="gramEnd"/>
-      <w:r>
-        <w:rPr>
-          <w:lang w:val="nl-BE"/>
-        </w:rPr>
-        <w:t xml:space="preserve"> –methodiek &amp; technologie</w:t>
+        <w:t>Implementatie –methodiek &amp; technologie</w:t>
       </w:r>
     </w:p>
     <w:p>
@@ -1078,44 +1059,26 @@
           <w:color w:val="538135" w:themeColor="accent6" w:themeShade="BF"/>
           <w:lang w:val="nl-BE"/>
         </w:rPr>
-        <w:t xml:space="preserve"> </w:t>
-      </w:r>
-      <w:proofErr w:type="gramStart"/>
-      <w:r>
-        <w:rPr>
-          <w:color w:val="538135" w:themeColor="accent6" w:themeShade="BF"/>
-          <w:lang w:val="nl-BE"/>
-        </w:rPr>
-        <w:t>analyse ,</w:t>
-      </w:r>
-      <w:proofErr w:type="gramEnd"/>
-      <w:r>
-        <w:rPr>
-          <w:color w:val="538135" w:themeColor="accent6" w:themeShade="BF"/>
-          <w:lang w:val="nl-BE"/>
-        </w:rPr>
-        <w:t xml:space="preserve"> die wat en waarom van de gebruikte technologie opsomt.</w:t>
+        <w:t xml:space="preserve"> analyse , die wat en waarom van de gebruikte technologie opsomt.</w:t>
       </w:r>
     </w:p>
     <w:p>
       <w:pPr>
-        <w:pStyle w:val="Kop2"/>
-        <w:rPr>
-          <w:lang w:val="nl-BE"/>
-        </w:rPr>
-      </w:pPr>
-      <w:proofErr w:type="spellStart"/>
+        <w:pStyle w:val="Heading2"/>
+        <w:rPr>
+          <w:lang w:val="nl-BE"/>
+        </w:rPr>
+      </w:pPr>
       <w:r>
         <w:rPr>
           <w:lang w:val="nl-BE"/>
         </w:rPr>
         <w:t>FrontEnd</w:t>
       </w:r>
-      <w:proofErr w:type="spellEnd"/>
     </w:p>
     <w:tbl>
       <w:tblPr>
-        <w:tblStyle w:val="Tabelraster"/>
+        <w:tblStyle w:val="TableGrid"/>
         <w:tblW w:w="0" w:type="auto"/>
         <w:tblLook w:val="04A0" w:firstRow="1" w:lastRow="0" w:firstColumn="1" w:lastColumn="0" w:noHBand="0" w:noVBand="1"/>
       </w:tblPr>
@@ -1242,6 +1205,12 @@
                 <w:lang w:val="nl-BE"/>
               </w:rPr>
             </w:pPr>
+            <w:r>
+              <w:rPr>
+                <w:lang w:val="nl-BE"/>
+              </w:rPr>
+              <w:t>Csslint en jshint als evaluatietool</w:t>
+            </w:r>
           </w:p>
         </w:tc>
       </w:tr>
@@ -1256,14 +1225,12 @@
                 <w:lang w:val="nl-BE"/>
               </w:rPr>
             </w:pPr>
-            <w:proofErr w:type="spellStart"/>
             <w:r>
               <w:rPr>
                 <w:lang w:val="nl-BE"/>
               </w:rPr>
               <w:t>Less</w:t>
             </w:r>
-            <w:proofErr w:type="spellEnd"/>
           </w:p>
         </w:tc>
         <w:tc>
@@ -1330,13 +1297,7 @@
               <w:rPr>
                 <w:lang w:val="nl-BE"/>
               </w:rPr>
-              <w:t>Typescript</w:t>
-            </w:r>
-            <w:r>
-              <w:rPr>
-                <w:lang w:val="nl-BE"/>
-              </w:rPr>
-              <w:t>?</w:t>
+              <w:t>UI Bootstrap</w:t>
             </w:r>
           </w:p>
         </w:tc>
@@ -1350,6 +1311,12 @@
                 <w:lang w:val="nl-BE"/>
               </w:rPr>
             </w:pPr>
+            <w:r>
+              <w:rPr>
+                <w:lang w:val="nl-BE"/>
+              </w:rPr>
+              <w:t>Bootstrap componenten geschreven in angular</w:t>
+            </w:r>
           </w:p>
         </w:tc>
         <w:tc>
@@ -1376,19 +1343,11 @@
                 <w:lang w:val="nl-BE"/>
               </w:rPr>
             </w:pPr>
-            <w:proofErr w:type="spellStart"/>
-            <w:r>
-              <w:rPr>
-                <w:lang w:val="nl-BE"/>
-              </w:rPr>
-              <w:t>Semantic</w:t>
-            </w:r>
-            <w:proofErr w:type="spellEnd"/>
-            <w:r>
-              <w:rPr>
-                <w:lang w:val="nl-BE"/>
-              </w:rPr>
-              <w:t xml:space="preserve"> UI?</w:t>
+            <w:r>
+              <w:rPr>
+                <w:lang w:val="nl-BE"/>
+              </w:rPr>
+              <w:t>Angular</w:t>
             </w:r>
           </w:p>
         </w:tc>
@@ -1398,29 +1357,74 @@
           </w:tcPr>
           <w:p>
             <w:pPr>
-              <w:rPr>
-                <w:lang w:val="nl-BE"/>
-              </w:rPr>
-            </w:pPr>
-            <w:r>
-              <w:rPr>
-                <w:lang w:val="nl-BE"/>
-              </w:rPr>
-              <w:t xml:space="preserve">Creëren van goed uitziende, </w:t>
-            </w:r>
-            <w:proofErr w:type="spellStart"/>
-            <w:r>
-              <w:rPr>
-                <w:lang w:val="nl-BE"/>
-              </w:rPr>
-              <w:t>responsive</w:t>
-            </w:r>
-            <w:proofErr w:type="spellEnd"/>
-            <w:r>
-              <w:rPr>
-                <w:lang w:val="nl-BE"/>
-              </w:rPr>
-              <w:t xml:space="preserve"> lay-outs</w:t>
+              <w:pStyle w:val="ListParagraph"/>
+              <w:numPr>
+                <w:ilvl w:val="0"/>
+                <w:numId w:val="6"/>
+              </w:numPr>
+              <w:rPr>
+                <w:lang w:val="nl-BE"/>
+              </w:rPr>
+            </w:pPr>
+            <w:r>
+              <w:rPr>
+                <w:lang w:val="nl-BE"/>
+              </w:rPr>
+              <w:t>Goeie implementatie van MVC</w:t>
+            </w:r>
+          </w:p>
+          <w:p>
+            <w:pPr>
+              <w:pStyle w:val="ListParagraph"/>
+              <w:numPr>
+                <w:ilvl w:val="0"/>
+                <w:numId w:val="6"/>
+              </w:numPr>
+              <w:rPr>
+                <w:lang w:val="nl-BE"/>
+              </w:rPr>
+            </w:pPr>
+            <w:r>
+              <w:rPr>
+                <w:lang w:val="nl-BE"/>
+              </w:rPr>
+              <w:t>Gebruikt HTML op de user interface te bepalen</w:t>
+            </w:r>
+          </w:p>
+          <w:p>
+            <w:pPr>
+              <w:pStyle w:val="ListParagraph"/>
+              <w:numPr>
+                <w:ilvl w:val="0"/>
+                <w:numId w:val="6"/>
+              </w:numPr>
+              <w:rPr>
+                <w:lang w:val="nl-BE"/>
+              </w:rPr>
+            </w:pPr>
+            <w:r>
+              <w:rPr>
+                <w:lang w:val="nl-BE"/>
+              </w:rPr>
+              <w:t>Directives (eigen leesbare HTML elementen)</w:t>
+            </w:r>
+          </w:p>
+          <w:p>
+            <w:pPr>
+              <w:pStyle w:val="ListParagraph"/>
+              <w:numPr>
+                <w:ilvl w:val="0"/>
+                <w:numId w:val="6"/>
+              </w:numPr>
+              <w:rPr>
+                <w:lang w:val="nl-BE"/>
+              </w:rPr>
+            </w:pPr>
+            <w:r>
+              <w:rPr>
+                <w:lang w:val="nl-BE"/>
+              </w:rPr>
+              <w:t>Flexibele filters</w:t>
             </w:r>
           </w:p>
         </w:tc>
@@ -1434,6 +1438,12 @@
                 <w:lang w:val="nl-BE"/>
               </w:rPr>
             </w:pPr>
+            <w:r>
+              <w:rPr>
+                <w:lang w:val="nl-BE"/>
+              </w:rPr>
+              <w:t>Werken met $http service om te communiceren met de api gemaakt met node.js</w:t>
+            </w:r>
           </w:p>
         </w:tc>
       </w:tr>
@@ -1448,19 +1458,11 @@
                 <w:lang w:val="nl-BE"/>
               </w:rPr>
             </w:pPr>
-            <w:proofErr w:type="spellStart"/>
-            <w:r>
-              <w:rPr>
-                <w:lang w:val="nl-BE"/>
-              </w:rPr>
-              <w:t>Angular</w:t>
-            </w:r>
-            <w:proofErr w:type="spellEnd"/>
-            <w:r>
-              <w:rPr>
-                <w:lang w:val="nl-BE"/>
-              </w:rPr>
-              <w:t>?</w:t>
+            <w:r>
+              <w:rPr>
+                <w:lang w:val="nl-BE"/>
+              </w:rPr>
+              <w:t>Vash</w:t>
             </w:r>
           </w:p>
         </w:tc>
@@ -1474,6 +1476,12 @@
                 <w:lang w:val="nl-BE"/>
               </w:rPr>
             </w:pPr>
+            <w:r>
+              <w:rPr>
+                <w:lang w:val="nl-BE"/>
+              </w:rPr>
+              <w:t>Standaard HTML met gekende Razor Syntax</w:t>
+            </w:r>
           </w:p>
         </w:tc>
         <w:tc>
@@ -1486,6 +1494,12 @@
                 <w:lang w:val="nl-BE"/>
               </w:rPr>
             </w:pPr>
+            <w:r>
+              <w:rPr>
+                <w:lang w:val="nl-BE"/>
+              </w:rPr>
+              <w:t>View engine</w:t>
+            </w:r>
           </w:p>
         </w:tc>
       </w:tr>
@@ -1504,7 +1518,7 @@
               <w:rPr>
                 <w:lang w:val="nl-BE"/>
               </w:rPr>
-              <w:t>Jade?</w:t>
+              <w:t>Jasmine</w:t>
             </w:r>
           </w:p>
         </w:tc>
@@ -1518,6 +1532,24 @@
                 <w:lang w:val="nl-BE"/>
               </w:rPr>
             </w:pPr>
+            <w:r>
+              <w:rPr>
+                <w:lang w:val="nl-BE"/>
+              </w:rPr>
+              <w:t>JS code testen</w:t>
+            </w:r>
+            <w:r>
+              <w:rPr>
+                <w:lang w:val="nl-BE"/>
+              </w:rPr>
+              <w:t xml:space="preserve"> aan de frontend</w:t>
+            </w:r>
+            <w:r>
+              <w:rPr>
+                <w:lang w:val="nl-BE"/>
+              </w:rPr>
+              <w:t xml:space="preserve"> met een schone, duidelijk syntax</w:t>
+            </w:r>
           </w:p>
         </w:tc>
         <w:tc>
@@ -1551,36 +1583,26 @@
         <w:rPr>
           <w:lang w:val="nl-BE"/>
         </w:rPr>
-        <w:t xml:space="preserve">Noot: </w:t>
-      </w:r>
-      <w:proofErr w:type="gramStart"/>
-      <w:r>
-        <w:rPr>
-          <w:lang w:val="nl-BE"/>
-        </w:rPr>
-        <w:t>..</w:t>
-      </w:r>
-      <w:proofErr w:type="gramEnd"/>
+        <w:t>Noot: ..</w:t>
+      </w:r>
     </w:p>
     <w:p>
       <w:pPr>
-        <w:pStyle w:val="Kop2"/>
-        <w:rPr>
-          <w:lang w:val="nl-BE"/>
-        </w:rPr>
-      </w:pPr>
-      <w:proofErr w:type="spellStart"/>
+        <w:pStyle w:val="Heading2"/>
+        <w:rPr>
+          <w:lang w:val="nl-BE"/>
+        </w:rPr>
+      </w:pPr>
       <w:r>
         <w:rPr>
           <w:lang w:val="nl-BE"/>
         </w:rPr>
         <w:t>BackEnd</w:t>
       </w:r>
-      <w:proofErr w:type="spellEnd"/>
     </w:p>
     <w:tbl>
       <w:tblPr>
-        <w:tblStyle w:val="Tabelraster"/>
+        <w:tblStyle w:val="TableGrid"/>
         <w:tblW w:w="0" w:type="auto"/>
         <w:tblLook w:val="04A0" w:firstRow="1" w:lastRow="0" w:firstColumn="1" w:lastColumn="0" w:noHBand="0" w:noVBand="1"/>
       </w:tblPr>
@@ -1665,12 +1687,6 @@
               </w:rPr>
               <w:t>Express</w:t>
             </w:r>
-            <w:r>
-              <w:rPr>
-                <w:lang w:val="nl-BE"/>
-              </w:rPr>
-              <w:t>?</w:t>
-            </w:r>
           </w:p>
         </w:tc>
         <w:tc>
@@ -1683,6 +1699,12 @@
                 <w:lang w:val="nl-BE"/>
               </w:rPr>
             </w:pPr>
+            <w:r>
+              <w:rPr>
+                <w:lang w:val="nl-BE"/>
+              </w:rPr>
+              <w:t>Organiseren van de web applicatie in een MVC architectuur aan de kan van de server</w:t>
+            </w:r>
           </w:p>
         </w:tc>
         <w:tc>
@@ -1713,27 +1735,13 @@
               <w:rPr>
                 <w:lang w:val="nl-BE"/>
               </w:rPr>
-              <w:t>S</w:t>
-            </w:r>
-            <w:r>
-              <w:rPr>
-                <w:lang w:val="nl-BE"/>
-              </w:rPr>
-              <w:t>ocket-</w:t>
-            </w:r>
-            <w:proofErr w:type="spellStart"/>
-            <w:r>
-              <w:rPr>
-                <w:lang w:val="nl-BE"/>
-              </w:rPr>
-              <w:t>io</w:t>
-            </w:r>
-            <w:proofErr w:type="spellEnd"/>
-            <w:r>
-              <w:rPr>
-                <w:lang w:val="nl-BE"/>
-              </w:rPr>
-              <w:t>?</w:t>
+              <w:t>M</w:t>
+            </w:r>
+            <w:r>
+              <w:rPr>
+                <w:lang w:val="nl-BE"/>
+              </w:rPr>
+              <w:t>ongodb</w:t>
             </w:r>
           </w:p>
         </w:tc>
@@ -1747,6 +1755,12 @@
                 <w:lang w:val="nl-BE"/>
               </w:rPr>
             </w:pPr>
+            <w:r>
+              <w:rPr>
+                <w:lang w:val="nl-BE"/>
+              </w:rPr>
+              <w:t>NoSQL database</w:t>
+            </w:r>
           </w:p>
         </w:tc>
         <w:tc>
@@ -1777,7 +1791,7 @@
               <w:rPr>
                 <w:lang w:val="nl-BE"/>
               </w:rPr>
-              <w:t>Passport</w:t>
+              <w:t>Mocha</w:t>
             </w:r>
           </w:p>
         </w:tc>
@@ -1795,7 +1809,19 @@
               <w:rPr>
                 <w:lang w:val="nl-BE"/>
               </w:rPr>
-              <w:t>Authenticatie met Google of Facebook</w:t>
+              <w:t xml:space="preserve">Simpel en flexible </w:t>
+            </w:r>
+            <w:r>
+              <w:rPr>
+                <w:lang w:val="nl-BE"/>
+              </w:rPr>
+              <w:t>test framework voor node.js</w:t>
+            </w:r>
+            <w:r>
+              <w:rPr>
+                <w:lang w:val="nl-BE"/>
+              </w:rPr>
+              <w:t xml:space="preserve"> </w:t>
             </w:r>
           </w:p>
         </w:tc>
@@ -1823,20 +1849,18 @@
                 <w:lang w:val="nl-BE"/>
               </w:rPr>
             </w:pPr>
-            <w:proofErr w:type="spellStart"/>
-            <w:r>
-              <w:rPr>
-                <w:lang w:val="nl-BE"/>
-              </w:rPr>
-              <w:t>M</w:t>
-            </w:r>
-            <w:r>
-              <w:rPr>
-                <w:lang w:val="nl-BE"/>
-              </w:rPr>
-              <w:t>ongodb</w:t>
-            </w:r>
-            <w:proofErr w:type="spellEnd"/>
+            <w:r>
+              <w:rPr>
+                <w:lang w:val="nl-BE"/>
+              </w:rPr>
+              <w:t>S</w:t>
+            </w:r>
+            <w:r>
+              <w:rPr>
+                <w:lang w:val="nl-BE"/>
+              </w:rPr>
+              <w:t>ocket-io</w:t>
+            </w:r>
           </w:p>
         </w:tc>
         <w:tc>
@@ -1849,19 +1873,111 @@
                 <w:lang w:val="nl-BE"/>
               </w:rPr>
             </w:pPr>
-            <w:proofErr w:type="spellStart"/>
-            <w:r>
-              <w:rPr>
-                <w:lang w:val="nl-BE"/>
-              </w:rPr>
-              <w:t>NoSQL</w:t>
-            </w:r>
-            <w:proofErr w:type="spellEnd"/>
-            <w:r>
-              <w:rPr>
-                <w:lang w:val="nl-BE"/>
-              </w:rPr>
-              <w:t xml:space="preserve"> database</w:t>
+            <w:r>
+              <w:rPr>
+                <w:lang w:val="nl-BE"/>
+              </w:rPr>
+              <w:t>Leners en uitleners realtime met elkaar laten communiceren</w:t>
+            </w:r>
+          </w:p>
+        </w:tc>
+        <w:tc>
+          <w:tcPr>
+            <w:tcW w:w="3117" w:type="dxa"/>
+          </w:tcPr>
+          <w:p>
+            <w:pPr>
+              <w:rPr>
+                <w:lang w:val="nl-BE"/>
+              </w:rPr>
+            </w:pPr>
+          </w:p>
+        </w:tc>
+      </w:tr>
+      <w:tr>
+        <w:tc>
+          <w:tcPr>
+            <w:tcW w:w="2547" w:type="dxa"/>
+          </w:tcPr>
+          <w:p>
+            <w:pPr>
+              <w:rPr>
+                <w:lang w:val="nl-BE"/>
+              </w:rPr>
+            </w:pPr>
+            <w:r>
+              <w:rPr>
+                <w:lang w:val="nl-BE"/>
+              </w:rPr>
+              <w:t>Passport</w:t>
+            </w:r>
+          </w:p>
+        </w:tc>
+        <w:tc>
+          <w:tcPr>
+            <w:tcW w:w="3686" w:type="dxa"/>
+          </w:tcPr>
+          <w:p>
+            <w:pPr>
+              <w:rPr>
+                <w:lang w:val="nl-BE"/>
+              </w:rPr>
+            </w:pPr>
+            <w:r>
+              <w:rPr>
+                <w:lang w:val="nl-BE"/>
+              </w:rPr>
+              <w:t>Authenticatie met Google of Facebook</w:t>
+            </w:r>
+          </w:p>
+        </w:tc>
+        <w:tc>
+          <w:tcPr>
+            <w:tcW w:w="3117" w:type="dxa"/>
+          </w:tcPr>
+          <w:p>
+            <w:pPr>
+              <w:rPr>
+                <w:lang w:val="nl-BE"/>
+              </w:rPr>
+            </w:pPr>
+          </w:p>
+        </w:tc>
+      </w:tr>
+      <w:tr>
+        <w:tc>
+          <w:tcPr>
+            <w:tcW w:w="2547" w:type="dxa"/>
+          </w:tcPr>
+          <w:p>
+            <w:pPr>
+              <w:rPr>
+                <w:lang w:val="nl-BE"/>
+              </w:rPr>
+            </w:pPr>
+            <w:r>
+              <w:rPr>
+                <w:lang w:val="nl-BE"/>
+              </w:rPr>
+              <w:t>Heroku</w:t>
+            </w:r>
+          </w:p>
+        </w:tc>
+        <w:tc>
+          <w:tcPr>
+            <w:tcW w:w="3686" w:type="dxa"/>
+          </w:tcPr>
+          <w:p>
+            <w:pPr>
+              <w:rPr>
+                <w:lang w:val="nl-BE"/>
+              </w:rPr>
+            </w:pPr>
+            <w:r>
+              <w:rPr>
+                <w:lang w:val="nl-BE"/>
+              </w:rPr>
+              <w:t>Deployen van de applicatie</w:t>
             </w:r>
           </w:p>
         </w:tc>
@@ -1896,20 +2012,13 @@
         <w:rPr>
           <w:lang w:val="nl-BE"/>
         </w:rPr>
-        <w:t>Noot: …</w:t>
-      </w:r>
-      <w:proofErr w:type="gramStart"/>
-      <w:r>
-        <w:rPr>
-          <w:lang w:val="nl-BE"/>
-        </w:rPr>
-        <w:t>..</w:t>
-      </w:r>
-      <w:proofErr w:type="gramEnd"/>
+        <w:lastRenderedPageBreak/>
+        <w:t>Noot: …..</w:t>
+      </w:r>
     </w:p>
     <w:p>
       <w:pPr>
-        <w:pStyle w:val="Kop1"/>
+        <w:pStyle w:val="Heading1"/>
         <w:rPr>
           <w:lang w:val="nl-BE"/>
         </w:rPr>
@@ -1951,7 +2060,7 @@
     </w:p>
     <w:p>
       <w:pPr>
-        <w:pStyle w:val="Kop1"/>
+        <w:pStyle w:val="Heading1"/>
         <w:rPr>
           <w:lang w:val="nl-BE"/>
         </w:rPr>
@@ -1989,16 +2098,15 @@
     </w:p>
     <w:p>
       <w:pPr>
-        <w:pStyle w:val="Kop1"/>
-        <w:rPr>
-          <w:lang w:val="nl-BE"/>
-        </w:rPr>
-      </w:pPr>
-      <w:r>
-        <w:rPr>
-          <w:lang w:val="nl-BE"/>
-        </w:rPr>
-        <w:lastRenderedPageBreak/>
+        <w:pStyle w:val="Heading1"/>
+        <w:rPr>
+          <w:lang w:val="nl-BE"/>
+        </w:rPr>
+      </w:pPr>
+      <w:r>
+        <w:rPr>
+          <w:lang w:val="nl-BE"/>
+        </w:rPr>
         <w:t>Toekomstplannen of mogelijke uitbreidingen</w:t>
       </w:r>
     </w:p>
@@ -2019,7 +2127,7 @@
     </w:p>
     <w:p>
       <w:pPr>
-        <w:pStyle w:val="Lijstalinea"/>
+        <w:pStyle w:val="ListParagraph"/>
         <w:numPr>
           <w:ilvl w:val="0"/>
           <w:numId w:val="5"/>
@@ -2042,12 +2150,21 @@
           <w:szCs w:val="20"/>
           <w:lang w:val="nl-BE"/>
         </w:rPr>
-        <w:t>Deze applicatie is gebouwd voor 1 wijk, uitbreiding van applicatie voor meerdere wijken met elk hun eigen site (werken met sub domeinen)</w:t>
+        <w:t>Jaarlijkse</w:t>
+      </w:r>
+      <w:r>
+        <w:rPr>
+          <w:rFonts w:cs="Arial-ItalicMT"/>
+          <w:iCs/>
+          <w:szCs w:val="20"/>
+          <w:lang w:val="nl-BE"/>
+        </w:rPr>
+        <w:t xml:space="preserve"> betaling van inwoners om materiaal te uit te lenen</w:t>
       </w:r>
     </w:p>
     <w:p>
       <w:pPr>
-        <w:pStyle w:val="Lijstalinea"/>
+        <w:pStyle w:val="ListParagraph"/>
         <w:numPr>
           <w:ilvl w:val="0"/>
           <w:numId w:val="5"/>
@@ -2070,7 +2187,7 @@
           <w:szCs w:val="20"/>
           <w:lang w:val="nl-BE"/>
         </w:rPr>
-        <w:t>Jaarlijkse</w:t>
+        <w:t>A</w:t>
       </w:r>
       <w:r>
         <w:rPr>
@@ -2079,12 +2196,21 @@
           <w:szCs w:val="20"/>
           <w:lang w:val="nl-BE"/>
         </w:rPr>
-        <w:t xml:space="preserve"> betaling van inwoners om materiaal te uit te lenen</w:t>
+        <w:t>dministrator kan via streaming, r</w:t>
+      </w:r>
+      <w:r>
+        <w:rPr>
+          <w:rFonts w:cs="Arial-ItalicMT"/>
+          <w:iCs/>
+          <w:szCs w:val="20"/>
+          <w:lang w:val="nl-BE"/>
+        </w:rPr>
+        <w:t>ealtime zien we er allemaal binnen-en buitenkomt op de centrale plaats</w:t>
       </w:r>
     </w:p>
     <w:p>
       <w:pPr>
-        <w:pStyle w:val="Lijstalinea"/>
+        <w:pStyle w:val="ListParagraph"/>
         <w:numPr>
           <w:ilvl w:val="0"/>
           <w:numId w:val="5"/>
@@ -2107,7 +2233,7 @@
           <w:szCs w:val="20"/>
           <w:lang w:val="nl-BE"/>
         </w:rPr>
-        <w:t>A</w:t>
+        <w:t>GPS-tracking van materiaal</w:t>
       </w:r>
       <w:r>
         <w:rPr>
@@ -2116,9 +2242,8 @@
           <w:szCs w:val="20"/>
           <w:lang w:val="nl-BE"/>
         </w:rPr>
-        <w:t xml:space="preserve">dministrator kan via streaming, </w:t>
-      </w:r>
-      <w:proofErr w:type="spellStart"/>
+        <w:t xml:space="preserve"> </w:t>
+      </w:r>
       <w:r>
         <w:rPr>
           <w:rFonts w:cs="Arial-ItalicMT"/>
@@ -2126,7 +2251,7 @@
           <w:szCs w:val="20"/>
           <w:lang w:val="nl-BE"/>
         </w:rPr>
-        <w:t>r</w:t>
+        <w:sym w:font="Wingdings" w:char="F0E0"/>
       </w:r>
       <w:r>
         <w:rPr>
@@ -2135,9 +2260,8 @@
           <w:szCs w:val="20"/>
           <w:lang w:val="nl-BE"/>
         </w:rPr>
-        <w:t>ealtime</w:t>
-      </w:r>
-      <w:proofErr w:type="spellEnd"/>
+        <w:t xml:space="preserve"> best voor enkel de</w:t>
+      </w:r>
       <w:r>
         <w:rPr>
           <w:rFonts w:cs="Arial-ItalicMT"/>
@@ -2145,79 +2269,15 @@
           <w:szCs w:val="20"/>
           <w:lang w:val="nl-BE"/>
         </w:rPr>
-        <w:t xml:space="preserve"> zien we er allemaal binnen-en buitenkomt op de centrale plaats</w:t>
-      </w:r>
-    </w:p>
-    <w:p>
-      <w:pPr>
-        <w:pStyle w:val="Lijstalinea"/>
-        <w:numPr>
-          <w:ilvl w:val="0"/>
-          <w:numId w:val="5"/>
-        </w:numPr>
-        <w:autoSpaceDE w:val="0"/>
-        <w:autoSpaceDN w:val="0"/>
-        <w:adjustRightInd w:val="0"/>
-        <w:spacing w:after="0" w:line="240" w:lineRule="auto"/>
+        <w:t xml:space="preserve"> duurdere </w:t>
+      </w:r>
+      <w:r>
         <w:rPr>
           <w:rFonts w:cs="Arial-ItalicMT"/>
           <w:iCs/>
           <w:szCs w:val="20"/>
           <w:lang w:val="nl-BE"/>
         </w:rPr>
-      </w:pPr>
-      <w:r>
-        <w:rPr>
-          <w:rFonts w:cs="Arial-ItalicMT"/>
-          <w:iCs/>
-          <w:szCs w:val="20"/>
-          <w:lang w:val="nl-BE"/>
-        </w:rPr>
-        <w:t>GPS-tracking van materiaal</w:t>
-      </w:r>
-      <w:r>
-        <w:rPr>
-          <w:rFonts w:cs="Arial-ItalicMT"/>
-          <w:iCs/>
-          <w:szCs w:val="20"/>
-          <w:lang w:val="nl-BE"/>
-        </w:rPr>
-        <w:t xml:space="preserve"> </w:t>
-      </w:r>
-      <w:r>
-        <w:rPr>
-          <w:rFonts w:cs="Arial-ItalicMT"/>
-          <w:iCs/>
-          <w:szCs w:val="20"/>
-          <w:lang w:val="nl-BE"/>
-        </w:rPr>
-        <w:sym w:font="Wingdings" w:char="F0E0"/>
-      </w:r>
-      <w:r>
-        <w:rPr>
-          <w:rFonts w:cs="Arial-ItalicMT"/>
-          <w:iCs/>
-          <w:szCs w:val="20"/>
-          <w:lang w:val="nl-BE"/>
-        </w:rPr>
-        <w:t xml:space="preserve"> best voor enkel de</w:t>
-      </w:r>
-      <w:r>
-        <w:rPr>
-          <w:rFonts w:cs="Arial-ItalicMT"/>
-          <w:iCs/>
-          <w:szCs w:val="20"/>
-          <w:lang w:val="nl-BE"/>
-        </w:rPr>
-        <w:t xml:space="preserve"> duurdere </w:t>
-      </w:r>
-      <w:r>
-        <w:rPr>
-          <w:rFonts w:cs="Arial-ItalicMT"/>
-          <w:iCs/>
-          <w:szCs w:val="20"/>
-          <w:lang w:val="nl-BE"/>
-        </w:rPr>
         <w:t>materialen anders zou dit een kostelijk plaatje kunnen zijn</w:t>
       </w:r>
     </w:p>
@@ -2251,7 +2311,7 @@
     </w:p>
     <w:p>
       <w:pPr>
-        <w:pStyle w:val="Kop1"/>
+        <w:pStyle w:val="Heading1"/>
         <w:rPr>
           <w:lang w:val="nl-BE"/>
         </w:rPr>
@@ -2286,7 +2346,7 @@
     </w:p>
     <w:p>
       <w:pPr>
-        <w:pStyle w:val="Kop1"/>
+        <w:pStyle w:val="Heading1"/>
         <w:rPr>
           <w:lang w:val="nl-BE"/>
         </w:rPr>
@@ -2345,7 +2405,7 @@
 <w:ftr xmlns:wpc="http://schemas.microsoft.com/office/word/2010/wordprocessingCanvas" xmlns:mc="http://schemas.openxmlformats.org/markup-compatibility/2006" xmlns:o="urn:schemas-microsoft-com:office:office" xmlns:r="http://schemas.openxmlformats.org/officeDocument/2006/relationships" xmlns:m="http://schemas.openxmlformats.org/officeDocument/2006/math" xmlns:v="urn:schemas-microsoft-com:vml" xmlns:wp14="http://schemas.microsoft.com/office/word/2010/wordprocessingDrawing" xmlns:wp="http://schemas.openxmlformats.org/drawingml/2006/wordprocessingDrawing" xmlns:w10="urn:schemas-microsoft-com:office:word" xmlns:w="http://schemas.openxmlformats.org/wordprocessingml/2006/main" xmlns:w14="http://schemas.microsoft.com/office/word/2010/wordml" xmlns:w15="http://schemas.microsoft.com/office/word/2012/wordml" xmlns:wpg="http://schemas.microsoft.com/office/word/2010/wordprocessingGroup" xmlns:wpi="http://schemas.microsoft.com/office/word/2010/wordprocessingInk" xmlns:wne="http://schemas.microsoft.com/office/word/2006/wordml" xmlns:wps="http://schemas.microsoft.com/office/word/2010/wordprocessingShape" mc:Ignorable="w14 w15 wp14">
   <w:p>
     <w:pPr>
-      <w:pStyle w:val="Voettekst"/>
+      <w:pStyle w:val="Footer"/>
     </w:pPr>
     <w:r>
       <w:rPr>
@@ -2480,7 +2540,7 @@
       <w:rPr>
         <w:noProof/>
       </w:rPr>
-      <w:t>1</w:t>
+      <w:t>3</w:t>
     </w:r>
     <w:r>
       <w:fldChar w:fldCharType="end"/>
@@ -2545,7 +2605,7 @@
 <w:hdr xmlns:wpc="http://schemas.microsoft.com/office/word/2010/wordprocessingCanvas" xmlns:mc="http://schemas.openxmlformats.org/markup-compatibility/2006" xmlns:o="urn:schemas-microsoft-com:office:office" xmlns:r="http://schemas.openxmlformats.org/officeDocument/2006/relationships" xmlns:m="http://schemas.openxmlformats.org/officeDocument/2006/math" xmlns:v="urn:schemas-microsoft-com:vml" xmlns:wp14="http://schemas.microsoft.com/office/word/2010/wordprocessingDrawing" xmlns:wp="http://schemas.openxmlformats.org/drawingml/2006/wordprocessingDrawing" xmlns:w10="urn:schemas-microsoft-com:office:word" xmlns:w="http://schemas.openxmlformats.org/wordprocessingml/2006/main" xmlns:w14="http://schemas.microsoft.com/office/word/2010/wordml" xmlns:w15="http://schemas.microsoft.com/office/word/2012/wordml" xmlns:wpg="http://schemas.microsoft.com/office/word/2010/wordprocessingGroup" xmlns:wpi="http://schemas.microsoft.com/office/word/2010/wordprocessingInk" xmlns:wne="http://schemas.microsoft.com/office/word/2006/wordml" xmlns:wps="http://schemas.microsoft.com/office/word/2010/wordprocessingShape" mc:Ignorable="w14 w15 wp14">
   <w:tbl>
     <w:tblPr>
-      <w:tblStyle w:val="Tabelraster"/>
+      <w:tblStyle w:val="TableGrid"/>
       <w:tblW w:w="5000" w:type="pct"/>
       <w:tblBorders>
         <w:top w:val="none" w:sz="0" w:space="0" w:color="auto"/>
@@ -2777,7 +2837,7 @@
   </w:tbl>
   <w:p>
     <w:pPr>
-      <w:pStyle w:val="Koptekst"/>
+      <w:pStyle w:val="Header"/>
     </w:pPr>
   </w:p>
 </w:hdr>
@@ -2898,13 +2958,237 @@
     </w:lvl>
   </w:abstractNum>
   <w:abstractNum w:abstractNumId="1" w15:restartNumberingAfterBreak="0">
+    <w:nsid w:val="134A3EDC"/>
+    <w:multiLevelType w:val="hybridMultilevel"/>
+    <w:tmpl w:val="2D52097C"/>
+    <w:lvl w:ilvl="0" w:tplc="35709A20">
+      <w:numFmt w:val="bullet"/>
+      <w:lvlText w:val="-"/>
+      <w:lvlJc w:val="left"/>
+      <w:pPr>
+        <w:ind w:left="360" w:hanging="360"/>
+      </w:pPr>
+      <w:rPr>
+        <w:rFonts w:ascii="Calibri" w:eastAsiaTheme="minorEastAsia" w:hAnsi="Calibri" w:cstheme="minorBidi" w:hint="default"/>
+      </w:rPr>
+    </w:lvl>
+    <w:lvl w:ilvl="1" w:tplc="04090003" w:tentative="1">
+      <w:start w:val="1"/>
+      <w:numFmt w:val="bullet"/>
+      <w:lvlText w:val="o"/>
+      <w:lvlJc w:val="left"/>
+      <w:pPr>
+        <w:ind w:left="1440" w:hanging="360"/>
+      </w:pPr>
+      <w:rPr>
+        <w:rFonts w:ascii="Courier New" w:hAnsi="Courier New" w:cs="Courier New" w:hint="default"/>
+      </w:rPr>
+    </w:lvl>
+    <w:lvl w:ilvl="2" w:tplc="04090005" w:tentative="1">
+      <w:start w:val="1"/>
+      <w:numFmt w:val="bullet"/>
+      <w:lvlText w:val=""/>
+      <w:lvlJc w:val="left"/>
+      <w:pPr>
+        <w:ind w:left="2160" w:hanging="360"/>
+      </w:pPr>
+      <w:rPr>
+        <w:rFonts w:ascii="Wingdings" w:hAnsi="Wingdings" w:hint="default"/>
+      </w:rPr>
+    </w:lvl>
+    <w:lvl w:ilvl="3" w:tplc="04090001" w:tentative="1">
+      <w:start w:val="1"/>
+      <w:numFmt w:val="bullet"/>
+      <w:lvlText w:val=""/>
+      <w:lvlJc w:val="left"/>
+      <w:pPr>
+        <w:ind w:left="2880" w:hanging="360"/>
+      </w:pPr>
+      <w:rPr>
+        <w:rFonts w:ascii="Symbol" w:hAnsi="Symbol" w:hint="default"/>
+      </w:rPr>
+    </w:lvl>
+    <w:lvl w:ilvl="4" w:tplc="04090003" w:tentative="1">
+      <w:start w:val="1"/>
+      <w:numFmt w:val="bullet"/>
+      <w:lvlText w:val="o"/>
+      <w:lvlJc w:val="left"/>
+      <w:pPr>
+        <w:ind w:left="3600" w:hanging="360"/>
+      </w:pPr>
+      <w:rPr>
+        <w:rFonts w:ascii="Courier New" w:hAnsi="Courier New" w:cs="Courier New" w:hint="default"/>
+      </w:rPr>
+    </w:lvl>
+    <w:lvl w:ilvl="5" w:tplc="04090005" w:tentative="1">
+      <w:start w:val="1"/>
+      <w:numFmt w:val="bullet"/>
+      <w:lvlText w:val=""/>
+      <w:lvlJc w:val="left"/>
+      <w:pPr>
+        <w:ind w:left="4320" w:hanging="360"/>
+      </w:pPr>
+      <w:rPr>
+        <w:rFonts w:ascii="Wingdings" w:hAnsi="Wingdings" w:hint="default"/>
+      </w:rPr>
+    </w:lvl>
+    <w:lvl w:ilvl="6" w:tplc="04090001" w:tentative="1">
+      <w:start w:val="1"/>
+      <w:numFmt w:val="bullet"/>
+      <w:lvlText w:val=""/>
+      <w:lvlJc w:val="left"/>
+      <w:pPr>
+        <w:ind w:left="5040" w:hanging="360"/>
+      </w:pPr>
+      <w:rPr>
+        <w:rFonts w:ascii="Symbol" w:hAnsi="Symbol" w:hint="default"/>
+      </w:rPr>
+    </w:lvl>
+    <w:lvl w:ilvl="7" w:tplc="04090003" w:tentative="1">
+      <w:start w:val="1"/>
+      <w:numFmt w:val="bullet"/>
+      <w:lvlText w:val="o"/>
+      <w:lvlJc w:val="left"/>
+      <w:pPr>
+        <w:ind w:left="5760" w:hanging="360"/>
+      </w:pPr>
+      <w:rPr>
+        <w:rFonts w:ascii="Courier New" w:hAnsi="Courier New" w:cs="Courier New" w:hint="default"/>
+      </w:rPr>
+    </w:lvl>
+    <w:lvl w:ilvl="8" w:tplc="04090005" w:tentative="1">
+      <w:start w:val="1"/>
+      <w:numFmt w:val="bullet"/>
+      <w:lvlText w:val=""/>
+      <w:lvlJc w:val="left"/>
+      <w:pPr>
+        <w:ind w:left="6480" w:hanging="360"/>
+      </w:pPr>
+      <w:rPr>
+        <w:rFonts w:ascii="Wingdings" w:hAnsi="Wingdings" w:hint="default"/>
+      </w:rPr>
+    </w:lvl>
+  </w:abstractNum>
+  <w:abstractNum w:abstractNumId="2" w15:restartNumberingAfterBreak="0">
+    <w:nsid w:val="1F0952C6"/>
+    <w:multiLevelType w:val="hybridMultilevel"/>
+    <w:tmpl w:val="71FAEAE0"/>
+    <w:lvl w:ilvl="0" w:tplc="FF8E7BE4">
+      <w:numFmt w:val="bullet"/>
+      <w:lvlText w:val="-"/>
+      <w:lvlJc w:val="left"/>
+      <w:pPr>
+        <w:ind w:left="720" w:hanging="360"/>
+      </w:pPr>
+      <w:rPr>
+        <w:rFonts w:ascii="Calibri" w:eastAsiaTheme="minorEastAsia" w:hAnsi="Calibri" w:cstheme="minorBidi" w:hint="default"/>
+      </w:rPr>
+    </w:lvl>
+    <w:lvl w:ilvl="1" w:tplc="04090003" w:tentative="1">
+      <w:start w:val="1"/>
+      <w:numFmt w:val="bullet"/>
+      <w:lvlText w:val="o"/>
+      <w:lvlJc w:val="left"/>
+      <w:pPr>
+        <w:ind w:left="1440" w:hanging="360"/>
+      </w:pPr>
+      <w:rPr>
+        <w:rFonts w:ascii="Courier New" w:hAnsi="Courier New" w:cs="Courier New" w:hint="default"/>
+      </w:rPr>
+    </w:lvl>
+    <w:lvl w:ilvl="2" w:tplc="04090005" w:tentative="1">
+      <w:start w:val="1"/>
+      <w:numFmt w:val="bullet"/>
+      <w:lvlText w:val=""/>
+      <w:lvlJc w:val="left"/>
+      <w:pPr>
+        <w:ind w:left="2160" w:hanging="360"/>
+      </w:pPr>
+      <w:rPr>
+        <w:rFonts w:ascii="Wingdings" w:hAnsi="Wingdings" w:hint="default"/>
+      </w:rPr>
+    </w:lvl>
+    <w:lvl w:ilvl="3" w:tplc="04090001" w:tentative="1">
+      <w:start w:val="1"/>
+      <w:numFmt w:val="bullet"/>
+      <w:lvlText w:val=""/>
+      <w:lvlJc w:val="left"/>
+      <w:pPr>
+        <w:ind w:left="2880" w:hanging="360"/>
+      </w:pPr>
+      <w:rPr>
+        <w:rFonts w:ascii="Symbol" w:hAnsi="Symbol" w:hint="default"/>
+      </w:rPr>
+    </w:lvl>
+    <w:lvl w:ilvl="4" w:tplc="04090003" w:tentative="1">
+      <w:start w:val="1"/>
+      <w:numFmt w:val="bullet"/>
+      <w:lvlText w:val="o"/>
+      <w:lvlJc w:val="left"/>
+      <w:pPr>
+        <w:ind w:left="3600" w:hanging="360"/>
+      </w:pPr>
+      <w:rPr>
+        <w:rFonts w:ascii="Courier New" w:hAnsi="Courier New" w:cs="Courier New" w:hint="default"/>
+      </w:rPr>
+    </w:lvl>
+    <w:lvl w:ilvl="5" w:tplc="04090005" w:tentative="1">
+      <w:start w:val="1"/>
+      <w:numFmt w:val="bullet"/>
+      <w:lvlText w:val=""/>
+      <w:lvlJc w:val="left"/>
+      <w:pPr>
+        <w:ind w:left="4320" w:hanging="360"/>
+      </w:pPr>
+      <w:rPr>
+        <w:rFonts w:ascii="Wingdings" w:hAnsi="Wingdings" w:hint="default"/>
+      </w:rPr>
+    </w:lvl>
+    <w:lvl w:ilvl="6" w:tplc="04090001" w:tentative="1">
+      <w:start w:val="1"/>
+      <w:numFmt w:val="bullet"/>
+      <w:lvlText w:val=""/>
+      <w:lvlJc w:val="left"/>
+      <w:pPr>
+        <w:ind w:left="5040" w:hanging="360"/>
+      </w:pPr>
+      <w:rPr>
+        <w:rFonts w:ascii="Symbol" w:hAnsi="Symbol" w:hint="default"/>
+      </w:rPr>
+    </w:lvl>
+    <w:lvl w:ilvl="7" w:tplc="04090003" w:tentative="1">
+      <w:start w:val="1"/>
+      <w:numFmt w:val="bullet"/>
+      <w:lvlText w:val="o"/>
+      <w:lvlJc w:val="left"/>
+      <w:pPr>
+        <w:ind w:left="5760" w:hanging="360"/>
+      </w:pPr>
+      <w:rPr>
+        <w:rFonts w:ascii="Courier New" w:hAnsi="Courier New" w:cs="Courier New" w:hint="default"/>
+      </w:rPr>
+    </w:lvl>
+    <w:lvl w:ilvl="8" w:tplc="04090005" w:tentative="1">
+      <w:start w:val="1"/>
+      <w:numFmt w:val="bullet"/>
+      <w:lvlText w:val=""/>
+      <w:lvlJc w:val="left"/>
+      <w:pPr>
+        <w:ind w:left="6480" w:hanging="360"/>
+      </w:pPr>
+      <w:rPr>
+        <w:rFonts w:ascii="Wingdings" w:hAnsi="Wingdings" w:hint="default"/>
+      </w:rPr>
+    </w:lvl>
+  </w:abstractNum>
+  <w:abstractNum w:abstractNumId="3" w15:restartNumberingAfterBreak="0">
     <w:nsid w:val="2A5A7F2C"/>
     <w:multiLevelType w:val="multilevel"/>
     <w:tmpl w:val="04090025"/>
     <w:lvl w:ilvl="0">
       <w:start w:val="1"/>
       <w:numFmt w:val="decimal"/>
-      <w:pStyle w:val="Kop1"/>
+      <w:pStyle w:val="Heading1"/>
       <w:lvlText w:val="%1"/>
       <w:lvlJc w:val="left"/>
       <w:pPr>
@@ -2914,7 +3198,7 @@
     <w:lvl w:ilvl="1">
       <w:start w:val="1"/>
       <w:numFmt w:val="decimal"/>
-      <w:pStyle w:val="Kop2"/>
+      <w:pStyle w:val="Heading2"/>
       <w:lvlText w:val="%1.%2"/>
       <w:lvlJc w:val="left"/>
       <w:pPr>
@@ -2924,7 +3208,7 @@
     <w:lvl w:ilvl="2">
       <w:start w:val="1"/>
       <w:numFmt w:val="decimal"/>
-      <w:pStyle w:val="Kop3"/>
+      <w:pStyle w:val="Heading3"/>
       <w:lvlText w:val="%1.%2.%3"/>
       <w:lvlJc w:val="left"/>
       <w:pPr>
@@ -2934,7 +3218,7 @@
     <w:lvl w:ilvl="3">
       <w:start w:val="1"/>
       <w:numFmt w:val="decimal"/>
-      <w:pStyle w:val="Kop4"/>
+      <w:pStyle w:val="Heading4"/>
       <w:lvlText w:val="%1.%2.%3.%4"/>
       <w:lvlJc w:val="left"/>
       <w:pPr>
@@ -2944,7 +3228,7 @@
     <w:lvl w:ilvl="4">
       <w:start w:val="1"/>
       <w:numFmt w:val="decimal"/>
-      <w:pStyle w:val="Kop5"/>
+      <w:pStyle w:val="Heading5"/>
       <w:lvlText w:val="%1.%2.%3.%4.%5"/>
       <w:lvlJc w:val="left"/>
       <w:pPr>
@@ -2954,7 +3238,7 @@
     <w:lvl w:ilvl="5">
       <w:start w:val="1"/>
       <w:numFmt w:val="decimal"/>
-      <w:pStyle w:val="Kop6"/>
+      <w:pStyle w:val="Heading6"/>
       <w:lvlText w:val="%1.%2.%3.%4.%5.%6"/>
       <w:lvlJc w:val="left"/>
       <w:pPr>
@@ -2964,7 +3248,7 @@
     <w:lvl w:ilvl="6">
       <w:start w:val="1"/>
       <w:numFmt w:val="decimal"/>
-      <w:pStyle w:val="Kop7"/>
+      <w:pStyle w:val="Heading7"/>
       <w:lvlText w:val="%1.%2.%3.%4.%5.%6.%7"/>
       <w:lvlJc w:val="left"/>
       <w:pPr>
@@ -2974,7 +3258,7 @@
     <w:lvl w:ilvl="7">
       <w:start w:val="1"/>
       <w:numFmt w:val="decimal"/>
-      <w:pStyle w:val="Kop8"/>
+      <w:pStyle w:val="Heading8"/>
       <w:lvlText w:val="%1.%2.%3.%4.%5.%6.%7.%8"/>
       <w:lvlJc w:val="left"/>
       <w:pPr>
@@ -2984,7 +3268,7 @@
     <w:lvl w:ilvl="8">
       <w:start w:val="1"/>
       <w:numFmt w:val="decimal"/>
-      <w:pStyle w:val="Kop9"/>
+      <w:pStyle w:val="Heading9"/>
       <w:lvlText w:val="%1.%2.%3.%4.%5.%6.%7.%8.%9"/>
       <w:lvlJc w:val="left"/>
       <w:pPr>
@@ -2992,7 +3276,7 @@
       </w:pPr>
     </w:lvl>
   </w:abstractNum>
-  <w:abstractNum w:abstractNumId="2" w15:restartNumberingAfterBreak="0">
+  <w:abstractNum w:abstractNumId="4" w15:restartNumberingAfterBreak="0">
     <w:nsid w:val="3C886D32"/>
     <w:multiLevelType w:val="hybridMultilevel"/>
     <w:tmpl w:val="A900DE4E"/>
@@ -3104,7 +3388,7 @@
       </w:rPr>
     </w:lvl>
   </w:abstractNum>
-  <w:abstractNum w:abstractNumId="3" w15:restartNumberingAfterBreak="0">
+  <w:abstractNum w:abstractNumId="5" w15:restartNumberingAfterBreak="0">
     <w:nsid w:val="3C8C1906"/>
     <w:multiLevelType w:val="hybridMultilevel"/>
     <w:tmpl w:val="31249790"/>
@@ -3217,7 +3501,7 @@
       </w:rPr>
     </w:lvl>
   </w:abstractNum>
-  <w:abstractNum w:abstractNumId="4" w15:restartNumberingAfterBreak="0">
+  <w:abstractNum w:abstractNumId="6" w15:restartNumberingAfterBreak="0">
     <w:nsid w:val="613F0BE0"/>
     <w:multiLevelType w:val="hybridMultilevel"/>
     <w:tmpl w:val="834A2D6E"/>
@@ -3304,18 +3588,24 @@
     </w:lvl>
   </w:abstractNum>
   <w:num w:numId="1">
-    <w:abstractNumId w:val="1"/>
+    <w:abstractNumId w:val="3"/>
   </w:num>
   <w:num w:numId="2">
-    <w:abstractNumId w:val="4"/>
+    <w:abstractNumId w:val="6"/>
   </w:num>
   <w:num w:numId="3">
     <w:abstractNumId w:val="0"/>
   </w:num>
   <w:num w:numId="4">
-    <w:abstractNumId w:val="3"/>
+    <w:abstractNumId w:val="5"/>
   </w:num>
   <w:num w:numId="5">
+    <w:abstractNumId w:val="4"/>
+  </w:num>
+  <w:num w:numId="6">
+    <w:abstractNumId w:val="1"/>
+  </w:num>
+  <w:num w:numId="7">
     <w:abstractNumId w:val="2"/>
   </w:num>
 </w:numbering>
@@ -3711,15 +4001,15 @@
     <w:lsdException w:name="List Table 6 Colorful Accent 6" w:uiPriority="51"/>
     <w:lsdException w:name="List Table 7 Colorful Accent 6" w:uiPriority="52"/>
   </w:latentStyles>
-  <w:style w:type="paragraph" w:default="1" w:styleId="Standaard">
+  <w:style w:type="paragraph" w:default="1" w:styleId="Normal">
     <w:name w:val="Normal"/>
     <w:qFormat/>
   </w:style>
-  <w:style w:type="paragraph" w:styleId="Kop1">
+  <w:style w:type="paragraph" w:styleId="Heading1">
     <w:name w:val="heading 1"/>
-    <w:basedOn w:val="Standaard"/>
-    <w:next w:val="Standaard"/>
-    <w:link w:val="Kop1Char"/>
+    <w:basedOn w:val="Normal"/>
+    <w:next w:val="Normal"/>
+    <w:link w:val="Heading1Char"/>
     <w:uiPriority w:val="9"/>
     <w:qFormat/>
     <w:rsid w:val="00DA6374"/>
@@ -3739,11 +4029,11 @@
       <w:szCs w:val="32"/>
     </w:rPr>
   </w:style>
-  <w:style w:type="paragraph" w:styleId="Kop2">
+  <w:style w:type="paragraph" w:styleId="Heading2">
     <w:name w:val="heading 2"/>
-    <w:basedOn w:val="Standaard"/>
-    <w:next w:val="Standaard"/>
-    <w:link w:val="Kop2Char"/>
+    <w:basedOn w:val="Normal"/>
+    <w:next w:val="Normal"/>
+    <w:link w:val="Heading2Char"/>
     <w:uiPriority w:val="9"/>
     <w:unhideWhenUsed/>
     <w:qFormat/>
@@ -3765,11 +4055,11 @@
       <w:szCs w:val="26"/>
     </w:rPr>
   </w:style>
-  <w:style w:type="paragraph" w:styleId="Kop3">
+  <w:style w:type="paragraph" w:styleId="Heading3">
     <w:name w:val="heading 3"/>
-    <w:basedOn w:val="Standaard"/>
-    <w:next w:val="Standaard"/>
-    <w:link w:val="Kop3Char"/>
+    <w:basedOn w:val="Normal"/>
+    <w:next w:val="Normal"/>
+    <w:link w:val="Heading3Char"/>
     <w:uiPriority w:val="9"/>
     <w:semiHidden/>
     <w:unhideWhenUsed/>
@@ -3792,11 +4082,11 @@
       <w:szCs w:val="24"/>
     </w:rPr>
   </w:style>
-  <w:style w:type="paragraph" w:styleId="Kop4">
+  <w:style w:type="paragraph" w:styleId="Heading4">
     <w:name w:val="heading 4"/>
-    <w:basedOn w:val="Standaard"/>
-    <w:next w:val="Standaard"/>
-    <w:link w:val="Kop4Char"/>
+    <w:basedOn w:val="Normal"/>
+    <w:next w:val="Normal"/>
+    <w:link w:val="Heading4Char"/>
     <w:uiPriority w:val="9"/>
     <w:semiHidden/>
     <w:unhideWhenUsed/>
@@ -3819,11 +4109,11 @@
       <w:color w:val="2E74B5" w:themeColor="accent1" w:themeShade="BF"/>
     </w:rPr>
   </w:style>
-  <w:style w:type="paragraph" w:styleId="Kop5">
+  <w:style w:type="paragraph" w:styleId="Heading5">
     <w:name w:val="heading 5"/>
-    <w:basedOn w:val="Standaard"/>
-    <w:next w:val="Standaard"/>
-    <w:link w:val="Kop5Char"/>
+    <w:basedOn w:val="Normal"/>
+    <w:next w:val="Normal"/>
+    <w:link w:val="Heading5Char"/>
     <w:uiPriority w:val="9"/>
     <w:semiHidden/>
     <w:unhideWhenUsed/>
@@ -3844,11 +4134,11 @@
       <w:color w:val="2E74B5" w:themeColor="accent1" w:themeShade="BF"/>
     </w:rPr>
   </w:style>
-  <w:style w:type="paragraph" w:styleId="Kop6">
+  <w:style w:type="paragraph" w:styleId="Heading6">
     <w:name w:val="heading 6"/>
-    <w:basedOn w:val="Standaard"/>
-    <w:next w:val="Standaard"/>
-    <w:link w:val="Kop6Char"/>
+    <w:basedOn w:val="Normal"/>
+    <w:next w:val="Normal"/>
+    <w:link w:val="Heading6Char"/>
     <w:uiPriority w:val="9"/>
     <w:semiHidden/>
     <w:unhideWhenUsed/>
@@ -3869,11 +4159,11 @@
       <w:color w:val="1F4D78" w:themeColor="accent1" w:themeShade="7F"/>
     </w:rPr>
   </w:style>
-  <w:style w:type="paragraph" w:styleId="Kop7">
+  <w:style w:type="paragraph" w:styleId="Heading7">
     <w:name w:val="heading 7"/>
-    <w:basedOn w:val="Standaard"/>
-    <w:next w:val="Standaard"/>
-    <w:link w:val="Kop7Char"/>
+    <w:basedOn w:val="Normal"/>
+    <w:next w:val="Normal"/>
+    <w:link w:val="Heading7Char"/>
     <w:uiPriority w:val="9"/>
     <w:semiHidden/>
     <w:unhideWhenUsed/>
@@ -3896,11 +4186,11 @@
       <w:color w:val="1F4D78" w:themeColor="accent1" w:themeShade="7F"/>
     </w:rPr>
   </w:style>
-  <w:style w:type="paragraph" w:styleId="Kop8">
+  <w:style w:type="paragraph" w:styleId="Heading8">
     <w:name w:val="heading 8"/>
-    <w:basedOn w:val="Standaard"/>
-    <w:next w:val="Standaard"/>
-    <w:link w:val="Kop8Char"/>
+    <w:basedOn w:val="Normal"/>
+    <w:next w:val="Normal"/>
+    <w:link w:val="Heading8Char"/>
     <w:uiPriority w:val="9"/>
     <w:semiHidden/>
     <w:unhideWhenUsed/>
@@ -3923,11 +4213,11 @@
       <w:szCs w:val="21"/>
     </w:rPr>
   </w:style>
-  <w:style w:type="paragraph" w:styleId="Kop9">
+  <w:style w:type="paragraph" w:styleId="Heading9">
     <w:name w:val="heading 9"/>
-    <w:basedOn w:val="Standaard"/>
-    <w:next w:val="Standaard"/>
-    <w:link w:val="Kop9Char"/>
+    <w:basedOn w:val="Normal"/>
+    <w:next w:val="Normal"/>
+    <w:link w:val="Heading9Char"/>
     <w:uiPriority w:val="9"/>
     <w:semiHidden/>
     <w:unhideWhenUsed/>
@@ -3952,13 +4242,12 @@
       <w:szCs w:val="21"/>
     </w:rPr>
   </w:style>
-  <w:style w:type="character" w:default="1" w:styleId="Standaardalinea-lettertype">
+  <w:style w:type="character" w:default="1" w:styleId="DefaultParagraphFont">
     <w:name w:val="Default Paragraph Font"/>
     <w:uiPriority w:val="1"/>
-    <w:semiHidden/>
     <w:unhideWhenUsed/>
   </w:style>
-  <w:style w:type="table" w:default="1" w:styleId="Standaardtabel">
+  <w:style w:type="table" w:default="1" w:styleId="TableNormal">
     <w:name w:val="Normal Table"/>
     <w:uiPriority w:val="99"/>
     <w:semiHidden/>
@@ -3973,17 +4262,17 @@
       </w:tblCellMar>
     </w:tblPr>
   </w:style>
-  <w:style w:type="numbering" w:default="1" w:styleId="Geenlijst">
+  <w:style w:type="numbering" w:default="1" w:styleId="NoList">
     <w:name w:val="No List"/>
     <w:uiPriority w:val="99"/>
     <w:semiHidden/>
     <w:unhideWhenUsed/>
   </w:style>
-  <w:style w:type="paragraph" w:styleId="Titel">
+  <w:style w:type="paragraph" w:styleId="Title">
     <w:name w:val="Title"/>
-    <w:basedOn w:val="Standaard"/>
-    <w:next w:val="Standaard"/>
-    <w:link w:val="TitelChar"/>
+    <w:basedOn w:val="Normal"/>
+    <w:next w:val="Normal"/>
+    <w:link w:val="TitleChar"/>
     <w:uiPriority w:val="10"/>
     <w:qFormat/>
     <w:rsid w:val="00DA6374"/>
@@ -3999,10 +4288,10 @@
       <w:szCs w:val="56"/>
     </w:rPr>
   </w:style>
-  <w:style w:type="character" w:customStyle="1" w:styleId="TitelChar">
-    <w:name w:val="Titel Char"/>
-    <w:basedOn w:val="Standaardalinea-lettertype"/>
-    <w:link w:val="Titel"/>
+  <w:style w:type="character" w:customStyle="1" w:styleId="TitleChar">
+    <w:name w:val="Title Char"/>
+    <w:basedOn w:val="DefaultParagraphFont"/>
+    <w:link w:val="Title"/>
     <w:uiPriority w:val="10"/>
     <w:rsid w:val="00DA6374"/>
     <w:rPr>
@@ -4013,11 +4302,11 @@
       <w:szCs w:val="56"/>
     </w:rPr>
   </w:style>
-  <w:style w:type="paragraph" w:styleId="Ondertitel">
+  <w:style w:type="paragraph" w:styleId="Subtitle">
     <w:name w:val="Subtitle"/>
-    <w:basedOn w:val="Standaard"/>
-    <w:next w:val="Standaard"/>
-    <w:link w:val="OndertitelChar"/>
+    <w:basedOn w:val="Normal"/>
+    <w:next w:val="Normal"/>
+    <w:link w:val="SubtitleChar"/>
     <w:uiPriority w:val="11"/>
     <w:qFormat/>
     <w:rsid w:val="00DA6374"/>
@@ -4032,10 +4321,10 @@
       <w:spacing w:val="15"/>
     </w:rPr>
   </w:style>
-  <w:style w:type="character" w:customStyle="1" w:styleId="OndertitelChar">
-    <w:name w:val="Ondertitel Char"/>
-    <w:basedOn w:val="Standaardalinea-lettertype"/>
-    <w:link w:val="Ondertitel"/>
+  <w:style w:type="character" w:customStyle="1" w:styleId="SubtitleChar">
+    <w:name w:val="Subtitle Char"/>
+    <w:basedOn w:val="DefaultParagraphFont"/>
+    <w:link w:val="Subtitle"/>
     <w:uiPriority w:val="11"/>
     <w:rsid w:val="00DA6374"/>
     <w:rPr>
@@ -4044,10 +4333,10 @@
       <w:spacing w:val="15"/>
     </w:rPr>
   </w:style>
-  <w:style w:type="character" w:customStyle="1" w:styleId="Kop1Char">
-    <w:name w:val="Kop 1 Char"/>
-    <w:basedOn w:val="Standaardalinea-lettertype"/>
-    <w:link w:val="Kop1"/>
+  <w:style w:type="character" w:customStyle="1" w:styleId="Heading1Char">
+    <w:name w:val="Heading 1 Char"/>
+    <w:basedOn w:val="DefaultParagraphFont"/>
+    <w:link w:val="Heading1"/>
     <w:uiPriority w:val="9"/>
     <w:rsid w:val="00DA6374"/>
     <w:rPr>
@@ -4057,10 +4346,10 @@
       <w:szCs w:val="32"/>
     </w:rPr>
   </w:style>
-  <w:style w:type="character" w:customStyle="1" w:styleId="Kop2Char">
-    <w:name w:val="Kop 2 Char"/>
-    <w:basedOn w:val="Standaardalinea-lettertype"/>
-    <w:link w:val="Kop2"/>
+  <w:style w:type="character" w:customStyle="1" w:styleId="Heading2Char">
+    <w:name w:val="Heading 2 Char"/>
+    <w:basedOn w:val="DefaultParagraphFont"/>
+    <w:link w:val="Heading2"/>
     <w:uiPriority w:val="9"/>
     <w:rsid w:val="00DA6374"/>
     <w:rPr>
@@ -4070,10 +4359,10 @@
       <w:szCs w:val="26"/>
     </w:rPr>
   </w:style>
-  <w:style w:type="character" w:customStyle="1" w:styleId="Kop3Char">
-    <w:name w:val="Kop 3 Char"/>
-    <w:basedOn w:val="Standaardalinea-lettertype"/>
-    <w:link w:val="Kop3"/>
+  <w:style w:type="character" w:customStyle="1" w:styleId="Heading3Char">
+    <w:name w:val="Heading 3 Char"/>
+    <w:basedOn w:val="DefaultParagraphFont"/>
+    <w:link w:val="Heading3"/>
     <w:uiPriority w:val="9"/>
     <w:semiHidden/>
     <w:rsid w:val="00DA6374"/>
@@ -4084,10 +4373,10 @@
       <w:szCs w:val="24"/>
     </w:rPr>
   </w:style>
-  <w:style w:type="character" w:customStyle="1" w:styleId="Kop4Char">
-    <w:name w:val="Kop 4 Char"/>
-    <w:basedOn w:val="Standaardalinea-lettertype"/>
-    <w:link w:val="Kop4"/>
+  <w:style w:type="character" w:customStyle="1" w:styleId="Heading4Char">
+    <w:name w:val="Heading 4 Char"/>
+    <w:basedOn w:val="DefaultParagraphFont"/>
+    <w:link w:val="Heading4"/>
     <w:uiPriority w:val="9"/>
     <w:semiHidden/>
     <w:rsid w:val="00DA6374"/>
@@ -4098,10 +4387,10 @@
       <w:color w:val="2E74B5" w:themeColor="accent1" w:themeShade="BF"/>
     </w:rPr>
   </w:style>
-  <w:style w:type="character" w:customStyle="1" w:styleId="Kop5Char">
-    <w:name w:val="Kop 5 Char"/>
-    <w:basedOn w:val="Standaardalinea-lettertype"/>
-    <w:link w:val="Kop5"/>
+  <w:style w:type="character" w:customStyle="1" w:styleId="Heading5Char">
+    <w:name w:val="Heading 5 Char"/>
+    <w:basedOn w:val="DefaultParagraphFont"/>
+    <w:link w:val="Heading5"/>
     <w:uiPriority w:val="9"/>
     <w:semiHidden/>
     <w:rsid w:val="00DA6374"/>
@@ -4110,10 +4399,10 @@
       <w:color w:val="2E74B5" w:themeColor="accent1" w:themeShade="BF"/>
     </w:rPr>
   </w:style>
-  <w:style w:type="character" w:customStyle="1" w:styleId="Kop6Char">
-    <w:name w:val="Kop 6 Char"/>
-    <w:basedOn w:val="Standaardalinea-lettertype"/>
-    <w:link w:val="Kop6"/>
+  <w:style w:type="character" w:customStyle="1" w:styleId="Heading6Char">
+    <w:name w:val="Heading 6 Char"/>
+    <w:basedOn w:val="DefaultParagraphFont"/>
+    <w:link w:val="Heading6"/>
     <w:uiPriority w:val="9"/>
     <w:semiHidden/>
     <w:rsid w:val="00DA6374"/>
@@ -4122,10 +4411,10 @@
       <w:color w:val="1F4D78" w:themeColor="accent1" w:themeShade="7F"/>
     </w:rPr>
   </w:style>
-  <w:style w:type="character" w:customStyle="1" w:styleId="Kop7Char">
-    <w:name w:val="Kop 7 Char"/>
-    <w:basedOn w:val="Standaardalinea-lettertype"/>
-    <w:link w:val="Kop7"/>
+  <w:style w:type="character" w:customStyle="1" w:styleId="Heading7Char">
+    <w:name w:val="Heading 7 Char"/>
+    <w:basedOn w:val="DefaultParagraphFont"/>
+    <w:link w:val="Heading7"/>
     <w:uiPriority w:val="9"/>
     <w:semiHidden/>
     <w:rsid w:val="00DA6374"/>
@@ -4136,10 +4425,10 @@
       <w:color w:val="1F4D78" w:themeColor="accent1" w:themeShade="7F"/>
     </w:rPr>
   </w:style>
-  <w:style w:type="character" w:customStyle="1" w:styleId="Kop8Char">
-    <w:name w:val="Kop 8 Char"/>
-    <w:basedOn w:val="Standaardalinea-lettertype"/>
-    <w:link w:val="Kop8"/>
+  <w:style w:type="character" w:customStyle="1" w:styleId="Heading8Char">
+    <w:name w:val="Heading 8 Char"/>
+    <w:basedOn w:val="DefaultParagraphFont"/>
+    <w:link w:val="Heading8"/>
     <w:uiPriority w:val="9"/>
     <w:semiHidden/>
     <w:rsid w:val="00DA6374"/>
@@ -4150,10 +4439,10 @@
       <w:szCs w:val="21"/>
     </w:rPr>
   </w:style>
-  <w:style w:type="character" w:customStyle="1" w:styleId="Kop9Char">
-    <w:name w:val="Kop 9 Char"/>
-    <w:basedOn w:val="Standaardalinea-lettertype"/>
-    <w:link w:val="Kop9"/>
+  <w:style w:type="character" w:customStyle="1" w:styleId="Heading9Char">
+    <w:name w:val="Heading 9 Char"/>
+    <w:basedOn w:val="DefaultParagraphFont"/>
+    <w:link w:val="Heading9"/>
     <w:uiPriority w:val="9"/>
     <w:semiHidden/>
     <w:rsid w:val="00DA6374"/>
@@ -4166,9 +4455,9 @@
       <w:szCs w:val="21"/>
     </w:rPr>
   </w:style>
-  <w:style w:type="character" w:styleId="Subtielebenadrukking">
+  <w:style w:type="character" w:styleId="SubtleEmphasis">
     <w:name w:val="Subtle Emphasis"/>
-    <w:basedOn w:val="Standaardalinea-lettertype"/>
+    <w:basedOn w:val="DefaultParagraphFont"/>
     <w:uiPriority w:val="19"/>
     <w:qFormat/>
     <w:rsid w:val="00B04D77"/>
@@ -4178,10 +4467,10 @@
       <w:color w:val="404040" w:themeColor="text1" w:themeTint="BF"/>
     </w:rPr>
   </w:style>
-  <w:style w:type="paragraph" w:styleId="Koptekst">
+  <w:style w:type="paragraph" w:styleId="Header">
     <w:name w:val="header"/>
-    <w:basedOn w:val="Standaard"/>
-    <w:link w:val="KoptekstChar"/>
+    <w:basedOn w:val="Normal"/>
+    <w:link w:val="HeaderChar"/>
     <w:uiPriority w:val="99"/>
     <w:unhideWhenUsed/>
     <w:rsid w:val="00FE787F"/>
@@ -4193,17 +4482,17 @@
       <w:spacing w:after="0" w:line="240" w:lineRule="auto"/>
     </w:pPr>
   </w:style>
-  <w:style w:type="character" w:customStyle="1" w:styleId="KoptekstChar">
-    <w:name w:val="Koptekst Char"/>
-    <w:basedOn w:val="Standaardalinea-lettertype"/>
-    <w:link w:val="Koptekst"/>
+  <w:style w:type="character" w:customStyle="1" w:styleId="HeaderChar">
+    <w:name w:val="Header Char"/>
+    <w:basedOn w:val="DefaultParagraphFont"/>
+    <w:link w:val="Header"/>
     <w:uiPriority w:val="99"/>
     <w:rsid w:val="00FE787F"/>
   </w:style>
-  <w:style w:type="paragraph" w:styleId="Voettekst">
+  <w:style w:type="paragraph" w:styleId="Footer">
     <w:name w:val="footer"/>
-    <w:basedOn w:val="Standaard"/>
-    <w:link w:val="VoettekstChar"/>
+    <w:basedOn w:val="Normal"/>
+    <w:link w:val="FooterChar"/>
     <w:uiPriority w:val="99"/>
     <w:unhideWhenUsed/>
     <w:rsid w:val="00FE787F"/>
@@ -4215,16 +4504,16 @@
       <w:spacing w:after="0" w:line="240" w:lineRule="auto"/>
     </w:pPr>
   </w:style>
-  <w:style w:type="character" w:customStyle="1" w:styleId="VoettekstChar">
-    <w:name w:val="Voettekst Char"/>
-    <w:basedOn w:val="Standaardalinea-lettertype"/>
-    <w:link w:val="Voettekst"/>
+  <w:style w:type="character" w:customStyle="1" w:styleId="FooterChar">
+    <w:name w:val="Footer Char"/>
+    <w:basedOn w:val="DefaultParagraphFont"/>
+    <w:link w:val="Footer"/>
     <w:uiPriority w:val="99"/>
     <w:rsid w:val="00FE787F"/>
   </w:style>
-  <w:style w:type="table" w:styleId="Tabelraster">
+  <w:style w:type="table" w:styleId="TableGrid">
     <w:name w:val="Table Grid"/>
-    <w:basedOn w:val="Standaardtabel"/>
+    <w:basedOn w:val="TableNormal"/>
     <w:uiPriority w:val="59"/>
     <w:rsid w:val="00DA0707"/>
     <w:pPr>
@@ -4248,7 +4537,7 @@
   </w:style>
   <w:style w:type="paragraph" w:customStyle="1" w:styleId="HeaderOrFooter">
     <w:name w:val="HeaderOrFooter"/>
-    <w:basedOn w:val="Standaard"/>
+    <w:basedOn w:val="Normal"/>
     <w:qFormat/>
     <w:rsid w:val="00DA0707"/>
     <w:pPr>
@@ -4265,9 +4554,9 @@
       <w:lang w:val="nl-NL"/>
     </w:rPr>
   </w:style>
-  <w:style w:type="paragraph" w:styleId="Lijstalinea">
+  <w:style w:type="paragraph" w:styleId="ListParagraph">
     <w:name w:val="List Paragraph"/>
-    <w:basedOn w:val="Standaard"/>
+    <w:basedOn w:val="Normal"/>
     <w:uiPriority w:val="34"/>
     <w:qFormat/>
     <w:rsid w:val="00AE7BD1"/>
@@ -4342,6 +4631,13 @@
     <w:pitch w:val="variable"/>
     <w:sig w:usb0="00000000" w:usb1="10000000" w:usb2="00000000" w:usb3="00000000" w:csb0="80000000" w:csb1="00000000"/>
   </w:font>
+  <w:font w:name="Calibri">
+    <w:panose1 w:val="020F0502020204030204"/>
+    <w:charset w:val="00"/>
+    <w:family w:val="swiss"/>
+    <w:pitch w:val="variable"/>
+    <w:sig w:usb0="E00002FF" w:usb1="4000ACFF" w:usb2="00000001" w:usb3="00000000" w:csb0="0000019F" w:csb1="00000000"/>
+  </w:font>
   <w:font w:name="Arial-ItalicMT">
     <w:panose1 w:val="00000000000000000000"/>
     <w:charset w:val="00"/>
@@ -4349,13 +4645,6 @@
     <w:notTrueType/>
     <w:pitch w:val="default"/>
     <w:sig w:usb0="00000003" w:usb1="00000000" w:usb2="00000000" w:usb3="00000000" w:csb0="00000001" w:csb1="00000000"/>
-  </w:font>
-  <w:font w:name="Calibri">
-    <w:panose1 w:val="020F0502020204030204"/>
-    <w:charset w:val="00"/>
-    <w:family w:val="swiss"/>
-    <w:pitch w:val="variable"/>
-    <w:sig w:usb0="E00002FF" w:usb1="4000ACFF" w:usb2="00000001" w:usb3="00000000" w:csb0="0000019F" w:csb1="00000000"/>
   </w:font>
   <w:font w:name="Calibri Light">
     <w:panose1 w:val="020F0302020204030204"/>
@@ -4394,6 +4683,8 @@
     <w:rsid w:val="00037368"/>
     <w:rsid w:val="00117536"/>
     <w:rsid w:val="004912E4"/>
+    <w:rsid w:val="00520B50"/>
+    <w:rsid w:val="005A0E4C"/>
     <w:rsid w:val="006300EB"/>
     <w:rsid w:val="00831FA8"/>
     <w:rsid w:val="009B2283"/>
@@ -4811,17 +5102,17 @@
     <w:lsdException w:name="List Table 6 Colorful Accent 6" w:uiPriority="51"/>
     <w:lsdException w:name="List Table 7 Colorful Accent 6" w:uiPriority="52"/>
   </w:latentStyles>
-  <w:style w:type="paragraph" w:default="1" w:styleId="Standaard">
+  <w:style w:type="paragraph" w:default="1" w:styleId="Normal">
     <w:name w:val="Normal"/>
     <w:qFormat/>
   </w:style>
-  <w:style w:type="character" w:default="1" w:styleId="Standaardalinea-lettertype">
+  <w:style w:type="character" w:default="1" w:styleId="DefaultParagraphFont">
     <w:name w:val="Default Paragraph Font"/>
     <w:uiPriority w:val="1"/>
     <w:semiHidden/>
     <w:unhideWhenUsed/>
   </w:style>
-  <w:style w:type="table" w:default="1" w:styleId="Standaardtabel">
+  <w:style w:type="table" w:default="1" w:styleId="TableNormal">
     <w:name w:val="Normal Table"/>
     <w:uiPriority w:val="99"/>
     <w:semiHidden/>
@@ -4836,7 +5127,7 @@
       </w:tblCellMar>
     </w:tblPr>
   </w:style>
-  <w:style w:type="numbering" w:default="1" w:styleId="Geenlijst">
+  <w:style w:type="numbering" w:default="1" w:styleId="NoList">
     <w:name w:val="No List"/>
     <w:uiPriority w:val="99"/>
     <w:semiHidden/>

</xml_diff>

<commit_message>
startpagina en test routing angular
</commit_message>
<xml_diff>
--- a/documentatie/Projectdossier_3NMCT.docx
+++ b/documentatie/Projectdossier_3NMCT.docx
@@ -970,8 +970,6 @@
         </w:rPr>
         <w:t>er momenteel uitgeleend wordt</w:t>
       </w:r>
-      <w:bookmarkStart w:id="0" w:name="_GoBack"/>
-      <w:bookmarkEnd w:id="0"/>
     </w:p>
     <w:p>
       <w:pPr>
@@ -2012,7 +2010,6 @@
         <w:rPr>
           <w:lang w:val="nl-BE"/>
         </w:rPr>
-        <w:lastRenderedPageBreak/>
         <w:t>Noot: …..</w:t>
       </w:r>
     </w:p>
@@ -2027,6 +2024,7 @@
         <w:rPr>
           <w:lang w:val="nl-BE"/>
         </w:rPr>
+        <w:lastRenderedPageBreak/>
         <w:t>Planning</w:t>
       </w:r>
     </w:p>
@@ -2150,7 +2148,7 @@
           <w:szCs w:val="20"/>
           <w:lang w:val="nl-BE"/>
         </w:rPr>
-        <w:t>Jaarlijkse</w:t>
+        <w:t>Integratie betaling</w:t>
       </w:r>
       <w:r>
         <w:rPr>
@@ -2159,7 +2157,7 @@
           <w:szCs w:val="20"/>
           <w:lang w:val="nl-BE"/>
         </w:rPr>
-        <w:t xml:space="preserve"> betaling van inwoners om materiaal te uit te lenen</w:t>
+        <w:t>en via Swoppr + uitbetaling</w:t>
       </w:r>
     </w:p>
     <w:p>
@@ -2187,120 +2185,17 @@
           <w:szCs w:val="20"/>
           <w:lang w:val="nl-BE"/>
         </w:rPr>
-        <w:t>A</w:t>
-      </w:r>
-      <w:r>
-        <w:rPr>
-          <w:rFonts w:cs="Arial-ItalicMT"/>
-          <w:iCs/>
-          <w:szCs w:val="20"/>
-          <w:lang w:val="nl-BE"/>
-        </w:rPr>
-        <w:t>dministrator kan via streaming, r</w:t>
-      </w:r>
-      <w:r>
-        <w:rPr>
-          <w:rFonts w:cs="Arial-ItalicMT"/>
-          <w:iCs/>
-          <w:szCs w:val="20"/>
-          <w:lang w:val="nl-BE"/>
-        </w:rPr>
-        <w:t>ealtime zien we er allemaal binnen-en buitenkomt op de centrale plaats</w:t>
+        <w:t>Integratie verzekeringsformule</w:t>
       </w:r>
     </w:p>
     <w:p>
       <w:pPr>
-        <w:pStyle w:val="ListParagraph"/>
-        <w:numPr>
-          <w:ilvl w:val="0"/>
-          <w:numId w:val="5"/>
-        </w:numPr>
-        <w:autoSpaceDE w:val="0"/>
-        <w:autoSpaceDN w:val="0"/>
-        <w:adjustRightInd w:val="0"/>
-        <w:spacing w:after="0" w:line="240" w:lineRule="auto"/>
-        <w:rPr>
-          <w:rFonts w:cs="Arial-ItalicMT"/>
-          <w:iCs/>
-          <w:szCs w:val="20"/>
-          <w:lang w:val="nl-BE"/>
-        </w:rPr>
-      </w:pPr>
-      <w:r>
-        <w:rPr>
-          <w:rFonts w:cs="Arial-ItalicMT"/>
-          <w:iCs/>
-          <w:szCs w:val="20"/>
-          <w:lang w:val="nl-BE"/>
-        </w:rPr>
-        <w:t>GPS-tracking van materiaal</w:t>
-      </w:r>
-      <w:r>
-        <w:rPr>
-          <w:rFonts w:cs="Arial-ItalicMT"/>
-          <w:iCs/>
-          <w:szCs w:val="20"/>
-          <w:lang w:val="nl-BE"/>
-        </w:rPr>
-        <w:t xml:space="preserve"> </w:t>
-      </w:r>
-      <w:r>
-        <w:rPr>
-          <w:rFonts w:cs="Arial-ItalicMT"/>
-          <w:iCs/>
-          <w:szCs w:val="20"/>
-          <w:lang w:val="nl-BE"/>
-        </w:rPr>
-        <w:sym w:font="Wingdings" w:char="F0E0"/>
-      </w:r>
-      <w:r>
-        <w:rPr>
-          <w:rFonts w:cs="Arial-ItalicMT"/>
-          <w:iCs/>
-          <w:szCs w:val="20"/>
-          <w:lang w:val="nl-BE"/>
-        </w:rPr>
-        <w:t xml:space="preserve"> best voor enkel de</w:t>
-      </w:r>
-      <w:r>
-        <w:rPr>
-          <w:rFonts w:cs="Arial-ItalicMT"/>
-          <w:iCs/>
-          <w:szCs w:val="20"/>
-          <w:lang w:val="nl-BE"/>
-        </w:rPr>
-        <w:t xml:space="preserve"> duurdere </w:t>
-      </w:r>
-      <w:r>
-        <w:rPr>
-          <w:rFonts w:cs="Arial-ItalicMT"/>
-          <w:iCs/>
-          <w:szCs w:val="20"/>
-          <w:lang w:val="nl-BE"/>
-        </w:rPr>
-        <w:t>materialen anders zou dit een kostelijk plaatje kunnen zijn</w:t>
-      </w:r>
-    </w:p>
-    <w:p>
-      <w:pPr>
-        <w:rPr>
-          <w:lang w:val="nl-BE"/>
-        </w:rPr>
-      </w:pPr>
-    </w:p>
-    <w:p>
-      <w:pPr>
-        <w:rPr>
-          <w:lang w:val="nl-BE"/>
-        </w:rPr>
-      </w:pPr>
-    </w:p>
-    <w:p>
-      <w:pPr>
-        <w:rPr>
-          <w:lang w:val="nl-BE"/>
-        </w:rPr>
-      </w:pPr>
+        <w:rPr>
+          <w:lang w:val="nl-BE"/>
+        </w:rPr>
+      </w:pPr>
+      <w:bookmarkStart w:id="0" w:name="_GoBack"/>
+      <w:bookmarkEnd w:id="0"/>
     </w:p>
     <w:p>
       <w:pPr>
@@ -2470,27 +2365,14 @@
         </mc:Fallback>
       </mc:AlternateContent>
     </w:r>
-    <w:r>
-      <w:fldChar w:fldCharType="begin"/>
-    </w:r>
-    <w:r>
-      <w:instrText xml:space="preserve"> FILENAME   \* MERGEFORMAT </w:instrText>
-    </w:r>
-    <w:r>
-      <w:fldChar w:fldCharType="separate"/>
-    </w:r>
-    <w:r>
-      <w:rPr>
-        <w:noProof/>
-      </w:rPr>
-      <w:t>Projectdossier 3NMCT.docx</w:t>
-    </w:r>
-    <w:r>
-      <w:rPr>
-        <w:noProof/>
-      </w:rPr>
-      <w:fldChar w:fldCharType="end"/>
-    </w:r>
+    <w:fldSimple w:instr=" FILENAME   \* MERGEFORMAT ">
+      <w:r>
+        <w:rPr>
+          <w:noProof/>
+        </w:rPr>
+        <w:t>Projectdossier 3NMCT.docx</w:t>
+      </w:r>
+    </w:fldSimple>
     <w:r>
       <w:ptab w:relativeTo="margin" w:alignment="center" w:leader="none"/>
     </w:r>
@@ -2548,27 +2430,14 @@
     <w:r>
       <w:t xml:space="preserve"> / </w:t>
     </w:r>
-    <w:r>
-      <w:fldChar w:fldCharType="begin"/>
-    </w:r>
-    <w:r>
-      <w:instrText xml:space="preserve"> NUMPAGES   \* MERGEFORMAT </w:instrText>
-    </w:r>
-    <w:r>
-      <w:fldChar w:fldCharType="separate"/>
-    </w:r>
-    <w:r>
-      <w:rPr>
-        <w:noProof/>
-      </w:rPr>
-      <w:t>3</w:t>
-    </w:r>
-    <w:r>
-      <w:rPr>
-        <w:noProof/>
-      </w:rPr>
-      <w:fldChar w:fldCharType="end"/>
-    </w:r>
+    <w:fldSimple w:instr=" NUMPAGES   \* MERGEFORMAT ">
+      <w:r>
+        <w:rPr>
+          <w:noProof/>
+        </w:rPr>
+        <w:t>3</w:t>
+      </w:r>
+    </w:fldSimple>
     <w:r>
       <w:t xml:space="preserve"> </w:t>
     </w:r>
@@ -4245,6 +4114,7 @@
   <w:style w:type="character" w:default="1" w:styleId="DefaultParagraphFont">
     <w:name w:val="Default Paragraph Font"/>
     <w:uiPriority w:val="1"/>
+    <w:semiHidden/>
     <w:unhideWhenUsed/>
   </w:style>
   <w:style w:type="table" w:default="1" w:styleId="TableNormal">
@@ -4654,7 +4524,6 @@
     <w:sig w:usb0="A00002EF" w:usb1="4000207B" w:usb2="00000000" w:usb3="00000000" w:csb0="0000019F" w:csb1="00000000"/>
   </w:font>
   <w:font w:name="Ubuntu">
-    <w:altName w:val="Segoe Script"/>
     <w:panose1 w:val="020B0504030602030204"/>
     <w:charset w:val="00"/>
     <w:family w:val="swiss"/>
@@ -4689,6 +4558,7 @@
     <w:rsid w:val="00831FA8"/>
     <w:rsid w:val="009B2283"/>
     <w:rsid w:val="00AA2CB1"/>
+    <w:rsid w:val="00B434DB"/>
     <w:rsid w:val="00CA6A8C"/>
   </w:rsids>
   <m:mathPr>

</xml_diff>

<commit_message>
start validatie + projectdossier verder aangevult
</commit_message>
<xml_diff>
--- a/documentatie/Projectdossier_3NMCT.docx
+++ b/documentatie/Projectdossier_3NMCT.docx
@@ -399,23 +399,7 @@
           <w:sz w:val="24"/>
           <w:szCs w:val="24"/>
         </w:rPr>
-        <w:t xml:space="preserve"> </w:t>
-      </w:r>
-      <w:proofErr w:type="spellStart"/>
-      <w:r>
-        <w:rPr>
-          <w:sz w:val="24"/>
-          <w:szCs w:val="24"/>
-        </w:rPr>
-        <w:t>okt</w:t>
-      </w:r>
-      <w:proofErr w:type="spellEnd"/>
-      <w:r>
-        <w:rPr>
-          <w:sz w:val="24"/>
-          <w:szCs w:val="24"/>
-        </w:rPr>
-        <w:t xml:space="preserve"> 2015)</w:t>
+        <w:t xml:space="preserve"> okt 2015)</w:t>
       </w:r>
     </w:p>
     <w:tbl>
@@ -708,23 +692,7 @@
           <w:sz w:val="24"/>
           <w:szCs w:val="24"/>
         </w:rPr>
-        <w:t xml:space="preserve">(20 </w:t>
-      </w:r>
-      <w:proofErr w:type="spellStart"/>
-      <w:r>
-        <w:rPr>
-          <w:sz w:val="24"/>
-          <w:szCs w:val="24"/>
-        </w:rPr>
-        <w:t>okt</w:t>
-      </w:r>
-      <w:proofErr w:type="spellEnd"/>
-      <w:r>
-        <w:rPr>
-          <w:sz w:val="24"/>
-          <w:szCs w:val="24"/>
-        </w:rPr>
-        <w:t xml:space="preserve"> 2015)</w:t>
+        <w:t>(20 okt 2015)</w:t>
       </w:r>
     </w:p>
     <w:p>
@@ -1072,6 +1040,736 @@
           <w:lang w:val="nl-BE"/>
         </w:rPr>
         <w:t>FrontEnd</w:t>
+      </w:r>
+    </w:p>
+    <w:tbl>
+      <w:tblPr>
+        <w:tblStyle w:val="TableGrid"/>
+        <w:tblW w:w="0" w:type="auto"/>
+        <w:tblLook w:val="04A0" w:firstRow="1" w:lastRow="0" w:firstColumn="1" w:lastColumn="0" w:noHBand="0" w:noVBand="1"/>
+      </w:tblPr>
+      <w:tblGrid>
+        <w:gridCol w:w="2785"/>
+        <w:gridCol w:w="3690"/>
+        <w:gridCol w:w="2875"/>
+      </w:tblGrid>
+      <w:tr>
+        <w:tc>
+          <w:tcPr>
+            <w:tcW w:w="2785" w:type="dxa"/>
+            <w:shd w:val="clear" w:color="auto" w:fill="D9D9D9" w:themeFill="background1" w:themeFillShade="D9"/>
+          </w:tcPr>
+          <w:p>
+            <w:pPr>
+              <w:rPr>
+                <w:lang w:val="nl-BE"/>
+              </w:rPr>
+            </w:pPr>
+            <w:r>
+              <w:rPr>
+                <w:lang w:val="nl-BE"/>
+              </w:rPr>
+              <w:t>Technologie</w:t>
+            </w:r>
+          </w:p>
+        </w:tc>
+        <w:tc>
+          <w:tcPr>
+            <w:tcW w:w="3690" w:type="dxa"/>
+            <w:shd w:val="clear" w:color="auto" w:fill="D9D9D9" w:themeFill="background1" w:themeFillShade="D9"/>
+          </w:tcPr>
+          <w:p>
+            <w:pPr>
+              <w:rPr>
+                <w:lang w:val="nl-BE"/>
+              </w:rPr>
+            </w:pPr>
+            <w:r>
+              <w:rPr>
+                <w:lang w:val="nl-BE"/>
+              </w:rPr>
+              <w:t xml:space="preserve">Waarom </w:t>
+            </w:r>
+          </w:p>
+        </w:tc>
+        <w:tc>
+          <w:tcPr>
+            <w:tcW w:w="2875" w:type="dxa"/>
+            <w:shd w:val="clear" w:color="auto" w:fill="D9D9D9" w:themeFill="background1" w:themeFillShade="D9"/>
+          </w:tcPr>
+          <w:p>
+            <w:pPr>
+              <w:rPr>
+                <w:lang w:val="nl-BE"/>
+              </w:rPr>
+            </w:pPr>
+            <w:r>
+              <w:rPr>
+                <w:lang w:val="nl-BE"/>
+              </w:rPr>
+              <w:t>Commentaar</w:t>
+            </w:r>
+          </w:p>
+        </w:tc>
+      </w:tr>
+      <w:tr>
+        <w:tc>
+          <w:tcPr>
+            <w:tcW w:w="2785" w:type="dxa"/>
+          </w:tcPr>
+          <w:p>
+            <w:pPr>
+              <w:rPr>
+                <w:lang w:val="nl-BE"/>
+              </w:rPr>
+            </w:pPr>
+            <w:r>
+              <w:rPr>
+                <w:lang w:val="nl-BE"/>
+              </w:rPr>
+              <w:t>Gulp</w:t>
+            </w:r>
+          </w:p>
+        </w:tc>
+        <w:tc>
+          <w:tcPr>
+            <w:tcW w:w="3690" w:type="dxa"/>
+          </w:tcPr>
+          <w:p>
+            <w:pPr>
+              <w:rPr>
+                <w:lang w:val="nl-BE"/>
+              </w:rPr>
+            </w:pPr>
+            <w:r>
+              <w:rPr>
+                <w:lang w:val="nl-BE"/>
+              </w:rPr>
+              <w:t>Automatiseren en verbete</w:t>
+            </w:r>
+            <w:r>
+              <w:rPr>
+                <w:lang w:val="nl-BE"/>
+              </w:rPr>
+              <w:t>ren van de wo</w:t>
+            </w:r>
+            <w:r>
+              <w:rPr>
+                <w:lang w:val="nl-BE"/>
+              </w:rPr>
+              <w:t>rkflow</w:t>
+            </w:r>
+          </w:p>
+        </w:tc>
+        <w:tc>
+          <w:tcPr>
+            <w:tcW w:w="2875" w:type="dxa"/>
+          </w:tcPr>
+          <w:p>
+            <w:pPr>
+              <w:rPr>
+                <w:lang w:val="nl-BE"/>
+              </w:rPr>
+            </w:pPr>
+            <w:r>
+              <w:rPr>
+                <w:lang w:val="nl-BE"/>
+              </w:rPr>
+              <w:t>Csslint en jshint als evaluatietool</w:t>
+            </w:r>
+          </w:p>
+        </w:tc>
+      </w:tr>
+      <w:tr>
+        <w:tc>
+          <w:tcPr>
+            <w:tcW w:w="2785" w:type="dxa"/>
+          </w:tcPr>
+          <w:p>
+            <w:pPr>
+              <w:rPr>
+                <w:lang w:val="nl-BE"/>
+              </w:rPr>
+            </w:pPr>
+            <w:r>
+              <w:rPr>
+                <w:lang w:val="nl-BE"/>
+              </w:rPr>
+              <w:t>Less</w:t>
+            </w:r>
+          </w:p>
+        </w:tc>
+        <w:tc>
+          <w:tcPr>
+            <w:tcW w:w="3690" w:type="dxa"/>
+          </w:tcPr>
+          <w:p>
+            <w:pPr>
+              <w:rPr>
+                <w:lang w:val="nl-BE"/>
+              </w:rPr>
+            </w:pPr>
+            <w:r>
+              <w:rPr>
+                <w:lang w:val="nl-BE"/>
+              </w:rPr>
+              <w:t>CSS pre-processor</w:t>
+            </w:r>
+            <w:r>
+              <w:rPr>
+                <w:lang w:val="nl-BE"/>
+              </w:rPr>
+              <w:t xml:space="preserve"> </w:t>
+            </w:r>
+            <w:r>
+              <w:rPr>
+                <w:lang w:val="nl-BE"/>
+              </w:rPr>
+              <w:sym w:font="Wingdings" w:char="F0E0"/>
+            </w:r>
+            <w:r>
+              <w:rPr>
+                <w:lang w:val="nl-BE"/>
+              </w:rPr>
+              <w:t xml:space="preserve"> CSS uitbreiden en features toevoegen</w:t>
+            </w:r>
+          </w:p>
+        </w:tc>
+        <w:tc>
+          <w:tcPr>
+            <w:tcW w:w="2875" w:type="dxa"/>
+          </w:tcPr>
+          <w:p>
+            <w:pPr>
+              <w:rPr>
+                <w:lang w:val="nl-BE"/>
+              </w:rPr>
+            </w:pPr>
+          </w:p>
+        </w:tc>
+      </w:tr>
+      <w:tr>
+        <w:tc>
+          <w:tcPr>
+            <w:tcW w:w="2785" w:type="dxa"/>
+          </w:tcPr>
+          <w:p>
+            <w:pPr>
+              <w:rPr>
+                <w:lang w:val="nl-BE"/>
+              </w:rPr>
+            </w:pPr>
+            <w:r>
+              <w:rPr>
+                <w:lang w:val="nl-BE"/>
+              </w:rPr>
+              <w:t>Bootstrap</w:t>
+            </w:r>
+          </w:p>
+        </w:tc>
+        <w:tc>
+          <w:tcPr>
+            <w:tcW w:w="3690" w:type="dxa"/>
+          </w:tcPr>
+          <w:p>
+            <w:pPr>
+              <w:rPr>
+                <w:lang w:val="nl-BE"/>
+              </w:rPr>
+            </w:pPr>
+            <w:r>
+              <w:rPr>
+                <w:lang w:val="nl-BE"/>
+              </w:rPr>
+              <w:t>Hiervan gebruiken we de HTML en CSS als basis om onze responsive website mee te bouwen</w:t>
+            </w:r>
+          </w:p>
+        </w:tc>
+        <w:tc>
+          <w:tcPr>
+            <w:tcW w:w="2875" w:type="dxa"/>
+          </w:tcPr>
+          <w:p>
+            <w:pPr>
+              <w:rPr>
+                <w:lang w:val="nl-BE"/>
+              </w:rPr>
+            </w:pPr>
+          </w:p>
+        </w:tc>
+      </w:tr>
+      <w:tr>
+        <w:tc>
+          <w:tcPr>
+            <w:tcW w:w="2785" w:type="dxa"/>
+          </w:tcPr>
+          <w:p>
+            <w:pPr>
+              <w:rPr>
+                <w:lang w:val="nl-BE"/>
+              </w:rPr>
+            </w:pPr>
+            <w:r>
+              <w:rPr>
+                <w:lang w:val="nl-BE"/>
+              </w:rPr>
+              <w:t>Angular</w:t>
+            </w:r>
+          </w:p>
+        </w:tc>
+        <w:tc>
+          <w:tcPr>
+            <w:tcW w:w="3690" w:type="dxa"/>
+          </w:tcPr>
+          <w:p>
+            <w:pPr>
+              <w:pStyle w:val="ListParagraph"/>
+              <w:numPr>
+                <w:ilvl w:val="0"/>
+                <w:numId w:val="6"/>
+              </w:numPr>
+              <w:rPr>
+                <w:lang w:val="nl-BE"/>
+              </w:rPr>
+            </w:pPr>
+            <w:r>
+              <w:rPr>
+                <w:lang w:val="nl-BE"/>
+              </w:rPr>
+              <w:t>Goeie implementatie van MVC</w:t>
+            </w:r>
+          </w:p>
+          <w:p>
+            <w:pPr>
+              <w:pStyle w:val="ListParagraph"/>
+              <w:numPr>
+                <w:ilvl w:val="0"/>
+                <w:numId w:val="6"/>
+              </w:numPr>
+              <w:rPr>
+                <w:lang w:val="nl-BE"/>
+              </w:rPr>
+            </w:pPr>
+            <w:r>
+              <w:rPr>
+                <w:lang w:val="nl-BE"/>
+              </w:rPr>
+              <w:t>Gebruikt HTML op de user interface te bepalen</w:t>
+            </w:r>
+          </w:p>
+          <w:p>
+            <w:pPr>
+              <w:pStyle w:val="ListParagraph"/>
+              <w:numPr>
+                <w:ilvl w:val="0"/>
+                <w:numId w:val="6"/>
+              </w:numPr>
+              <w:rPr>
+                <w:lang w:val="nl-BE"/>
+              </w:rPr>
+            </w:pPr>
+            <w:r>
+              <w:rPr>
+                <w:lang w:val="nl-BE"/>
+              </w:rPr>
+              <w:t>Directives (eigen leesbare HTML elementen)</w:t>
+            </w:r>
+          </w:p>
+          <w:p>
+            <w:pPr>
+              <w:pStyle w:val="ListParagraph"/>
+              <w:numPr>
+                <w:ilvl w:val="0"/>
+                <w:numId w:val="6"/>
+              </w:numPr>
+              <w:rPr>
+                <w:lang w:val="nl-BE"/>
+              </w:rPr>
+            </w:pPr>
+            <w:r>
+              <w:rPr>
+                <w:lang w:val="nl-BE"/>
+              </w:rPr>
+              <w:t>Flexibele filters</w:t>
+            </w:r>
+          </w:p>
+        </w:tc>
+        <w:tc>
+          <w:tcPr>
+            <w:tcW w:w="2875" w:type="dxa"/>
+          </w:tcPr>
+          <w:p>
+            <w:pPr>
+              <w:rPr>
+                <w:lang w:val="nl-BE"/>
+              </w:rPr>
+            </w:pPr>
+            <w:r>
+              <w:rPr>
+                <w:lang w:val="nl-BE"/>
+              </w:rPr>
+              <w:t>Werken met $http service om te communiceren met de api gemaakt met node.js</w:t>
+            </w:r>
+          </w:p>
+        </w:tc>
+      </w:tr>
+      <w:tr>
+        <w:tc>
+          <w:tcPr>
+            <w:tcW w:w="2785" w:type="dxa"/>
+          </w:tcPr>
+          <w:p>
+            <w:pPr>
+              <w:rPr>
+                <w:lang w:val="nl-BE"/>
+              </w:rPr>
+            </w:pPr>
+            <w:r>
+              <w:rPr>
+                <w:lang w:val="nl-BE"/>
+              </w:rPr>
+              <w:t>UI Bootstrap</w:t>
+            </w:r>
+          </w:p>
+        </w:tc>
+        <w:tc>
+          <w:tcPr>
+            <w:tcW w:w="3690" w:type="dxa"/>
+          </w:tcPr>
+          <w:p>
+            <w:pPr>
+              <w:rPr>
+                <w:lang w:val="nl-BE"/>
+              </w:rPr>
+            </w:pPr>
+            <w:r>
+              <w:rPr>
+                <w:lang w:val="nl-BE"/>
+              </w:rPr>
+              <w:t>Bootstrap componenten geschreven in angular</w:t>
+            </w:r>
+          </w:p>
+        </w:tc>
+        <w:tc>
+          <w:tcPr>
+            <w:tcW w:w="2875" w:type="dxa"/>
+          </w:tcPr>
+          <w:p>
+            <w:pPr>
+              <w:rPr>
+                <w:lang w:val="nl-BE"/>
+              </w:rPr>
+            </w:pPr>
+            <w:r>
+              <w:rPr>
+                <w:lang w:val="nl-BE"/>
+              </w:rPr>
+              <w:t>Slideshow</w:t>
+            </w:r>
+            <w:r>
+              <w:rPr>
+                <w:lang w:val="nl-BE"/>
+              </w:rPr>
+              <w:t xml:space="preserve"> is</w:t>
+            </w:r>
+            <w:r>
+              <w:rPr>
+                <w:lang w:val="nl-BE"/>
+              </w:rPr>
+              <w:t xml:space="preserve"> hiermee gemaakt</w:t>
+            </w:r>
+          </w:p>
+        </w:tc>
+      </w:tr>
+      <w:tr>
+        <w:tc>
+          <w:tcPr>
+            <w:tcW w:w="2785" w:type="dxa"/>
+          </w:tcPr>
+          <w:p>
+            <w:r>
+              <w:t>ngAnimate, animate.css en angular-scroll-animate</w:t>
+            </w:r>
+          </w:p>
+        </w:tc>
+        <w:tc>
+          <w:tcPr>
+            <w:tcW w:w="3690" w:type="dxa"/>
+          </w:tcPr>
+          <w:p>
+            <w:pPr>
+              <w:rPr>
+                <w:lang w:val="nl-BE"/>
+              </w:rPr>
+            </w:pPr>
+            <w:r>
+              <w:rPr>
+                <w:lang w:val="nl-BE"/>
+              </w:rPr>
+              <w:t>Elementen la</w:t>
+            </w:r>
+            <w:r>
+              <w:rPr>
+                <w:lang w:val="nl-BE"/>
+              </w:rPr>
+              <w:t>ten inzweven op de eerste startpagina</w:t>
+            </w:r>
+          </w:p>
+        </w:tc>
+        <w:tc>
+          <w:tcPr>
+            <w:tcW w:w="2875" w:type="dxa"/>
+          </w:tcPr>
+          <w:p>
+            <w:pPr>
+              <w:rPr>
+                <w:lang w:val="nl-BE"/>
+              </w:rPr>
+            </w:pPr>
+          </w:p>
+        </w:tc>
+      </w:tr>
+      <w:tr>
+        <w:tc>
+          <w:tcPr>
+            <w:tcW w:w="2785" w:type="dxa"/>
+          </w:tcPr>
+          <w:p>
+            <w:r>
+              <w:t>ngRoute</w:t>
+            </w:r>
+          </w:p>
+        </w:tc>
+        <w:tc>
+          <w:tcPr>
+            <w:tcW w:w="3690" w:type="dxa"/>
+          </w:tcPr>
+          <w:p>
+            <w:pPr>
+              <w:rPr>
+                <w:lang w:val="nl-BE"/>
+              </w:rPr>
+            </w:pPr>
+            <w:r>
+              <w:rPr>
+                <w:lang w:val="nl-BE"/>
+              </w:rPr>
+              <w:t>Routering tussen de verschillende pagina’s</w:t>
+            </w:r>
+          </w:p>
+        </w:tc>
+        <w:tc>
+          <w:tcPr>
+            <w:tcW w:w="2875" w:type="dxa"/>
+          </w:tcPr>
+          <w:p>
+            <w:pPr>
+              <w:rPr>
+                <w:lang w:val="nl-BE"/>
+              </w:rPr>
+            </w:pPr>
+          </w:p>
+        </w:tc>
+      </w:tr>
+      <w:tr>
+        <w:tc>
+          <w:tcPr>
+            <w:tcW w:w="2785" w:type="dxa"/>
+          </w:tcPr>
+          <w:p>
+            <w:r>
+              <w:t>ngMessages</w:t>
+            </w:r>
+          </w:p>
+        </w:tc>
+        <w:tc>
+          <w:tcPr>
+            <w:tcW w:w="3690" w:type="dxa"/>
+          </w:tcPr>
+          <w:p>
+            <w:pPr>
+              <w:rPr>
+                <w:lang w:val="nl-BE"/>
+              </w:rPr>
+            </w:pPr>
+            <w:r>
+              <w:rPr>
+                <w:lang w:val="nl-BE"/>
+              </w:rPr>
+              <w:t>Validatie op de client + opvangen foutboodschappen op van de server</w:t>
+            </w:r>
+          </w:p>
+        </w:tc>
+        <w:tc>
+          <w:tcPr>
+            <w:tcW w:w="2875" w:type="dxa"/>
+          </w:tcPr>
+          <w:p>
+            <w:pPr>
+              <w:rPr>
+                <w:lang w:val="nl-BE"/>
+              </w:rPr>
+            </w:pPr>
+          </w:p>
+        </w:tc>
+      </w:tr>
+      <w:tr>
+        <w:tc>
+          <w:tcPr>
+            <w:tcW w:w="2785" w:type="dxa"/>
+          </w:tcPr>
+          <w:p>
+            <w:pPr>
+              <w:rPr>
+                <w:lang w:val="nl-BE"/>
+              </w:rPr>
+            </w:pPr>
+            <w:r>
+              <w:rPr>
+                <w:lang w:val="nl-BE"/>
+              </w:rPr>
+              <w:t>Jade</w:t>
+            </w:r>
+          </w:p>
+        </w:tc>
+        <w:tc>
+          <w:tcPr>
+            <w:tcW w:w="3690" w:type="dxa"/>
+          </w:tcPr>
+          <w:p>
+            <w:pPr>
+              <w:rPr>
+                <w:lang w:val="nl-BE"/>
+              </w:rPr>
+            </w:pPr>
+            <w:r>
+              <w:rPr>
+                <w:lang w:val="nl-BE"/>
+              </w:rPr>
+              <w:t>Template engine die betere consistency en organisatie biedt voor de HTML code</w:t>
+            </w:r>
+          </w:p>
+        </w:tc>
+        <w:tc>
+          <w:tcPr>
+            <w:tcW w:w="2875" w:type="dxa"/>
+          </w:tcPr>
+          <w:p>
+            <w:pPr>
+              <w:rPr>
+                <w:lang w:val="nl-BE"/>
+              </w:rPr>
+            </w:pPr>
+            <w:r>
+              <w:rPr>
+                <w:lang w:val="nl-BE"/>
+              </w:rPr>
+              <w:t>View engine</w:t>
+            </w:r>
+          </w:p>
+        </w:tc>
+      </w:tr>
+      <w:tr>
+        <w:tc>
+          <w:tcPr>
+            <w:tcW w:w="2785" w:type="dxa"/>
+          </w:tcPr>
+          <w:p>
+            <w:pPr>
+              <w:rPr>
+                <w:lang w:val="nl-BE"/>
+              </w:rPr>
+            </w:pPr>
+            <w:r>
+              <w:rPr>
+                <w:lang w:val="nl-BE"/>
+              </w:rPr>
+              <w:t>Jasmine</w:t>
+            </w:r>
+          </w:p>
+        </w:tc>
+        <w:tc>
+          <w:tcPr>
+            <w:tcW w:w="3690" w:type="dxa"/>
+          </w:tcPr>
+          <w:p>
+            <w:pPr>
+              <w:rPr>
+                <w:lang w:val="nl-BE"/>
+              </w:rPr>
+            </w:pPr>
+            <w:r>
+              <w:rPr>
+                <w:lang w:val="nl-BE"/>
+              </w:rPr>
+              <w:t>JS code testen aan de frontend met een schone, duidelijk syntax</w:t>
+            </w:r>
+          </w:p>
+        </w:tc>
+        <w:tc>
+          <w:tcPr>
+            <w:tcW w:w="2875" w:type="dxa"/>
+          </w:tcPr>
+          <w:p>
+            <w:pPr>
+              <w:rPr>
+                <w:lang w:val="nl-BE"/>
+              </w:rPr>
+            </w:pPr>
+          </w:p>
+        </w:tc>
+      </w:tr>
+    </w:tbl>
+    <w:p>
+      <w:pPr>
+        <w:rPr>
+          <w:lang w:val="nl-BE"/>
+        </w:rPr>
+      </w:pPr>
+    </w:p>
+    <w:p>
+      <w:pPr>
+        <w:rPr>
+          <w:lang w:val="nl-BE"/>
+        </w:rPr>
+      </w:pPr>
+      <w:r>
+        <w:rPr>
+          <w:lang w:val="nl-BE"/>
+        </w:rPr>
+        <w:t>Noot: ..</w:t>
+      </w:r>
+    </w:p>
+    <w:p>
+      <w:pPr>
+        <w:rPr>
+          <w:rFonts w:asciiTheme="majorHAnsi" w:eastAsiaTheme="majorEastAsia" w:hAnsiTheme="majorHAnsi" w:cstheme="majorBidi"/>
+          <w:color w:val="2E74B5" w:themeColor="accent1" w:themeShade="BF"/>
+          <w:sz w:val="26"/>
+          <w:szCs w:val="26"/>
+          <w:lang w:val="nl-BE"/>
+        </w:rPr>
+      </w:pPr>
+      <w:r>
+        <w:rPr>
+          <w:lang w:val="nl-BE"/>
+        </w:rPr>
+        <w:br w:type="page"/>
+      </w:r>
+    </w:p>
+    <w:p>
+      <w:pPr>
+        <w:pStyle w:val="Heading2"/>
+        <w:rPr>
+          <w:lang w:val="nl-BE"/>
+        </w:rPr>
+      </w:pPr>
+      <w:r>
+        <w:rPr>
+          <w:lang w:val="nl-BE"/>
+        </w:rPr>
+        <w:lastRenderedPageBreak/>
+        <w:t>BackEnd</w:t>
       </w:r>
     </w:p>
     <w:tbl>
@@ -1159,7 +1857,7 @@
               <w:rPr>
                 <w:lang w:val="nl-BE"/>
               </w:rPr>
-              <w:t>Gulp</w:t>
+              <w:t>Express</w:t>
             </w:r>
           </w:p>
         </w:tc>
@@ -1177,19 +1875,7 @@
               <w:rPr>
                 <w:lang w:val="nl-BE"/>
               </w:rPr>
-              <w:t>Automatiseren en verbete</w:t>
-            </w:r>
-            <w:r>
-              <w:rPr>
-                <w:lang w:val="nl-BE"/>
-              </w:rPr>
-              <w:t>ren van de wo</w:t>
-            </w:r>
-            <w:r>
-              <w:rPr>
-                <w:lang w:val="nl-BE"/>
-              </w:rPr>
-              <w:t>rkflow</w:t>
+              <w:t>Organiseren van de web applicatie in een MVC architectuur aan de kan van de server</w:t>
             </w:r>
           </w:p>
         </w:tc>
@@ -1203,12 +1889,6 @@
                 <w:lang w:val="nl-BE"/>
               </w:rPr>
             </w:pPr>
-            <w:r>
-              <w:rPr>
-                <w:lang w:val="nl-BE"/>
-              </w:rPr>
-              <w:t>Csslint en jshint als evaluatietool</w:t>
-            </w:r>
           </w:p>
         </w:tc>
       </w:tr>
@@ -1227,7 +1907,13 @@
               <w:rPr>
                 <w:lang w:val="nl-BE"/>
               </w:rPr>
-              <w:t>Less</w:t>
+              <w:t>M</w:t>
+            </w:r>
+            <w:r>
+              <w:rPr>
+                <w:lang w:val="nl-BE"/>
+              </w:rPr>
+              <w:t>ongodb</w:t>
             </w:r>
           </w:p>
         </w:tc>
@@ -1245,25 +1931,7 @@
               <w:rPr>
                 <w:lang w:val="nl-BE"/>
               </w:rPr>
-              <w:t>CSS pre-processor</w:t>
-            </w:r>
-            <w:r>
-              <w:rPr>
-                <w:lang w:val="nl-BE"/>
-              </w:rPr>
-              <w:t xml:space="preserve"> </w:t>
-            </w:r>
-            <w:r>
-              <w:rPr>
-                <w:lang w:val="nl-BE"/>
-              </w:rPr>
-              <w:sym w:font="Wingdings" w:char="F0E0"/>
-            </w:r>
-            <w:r>
-              <w:rPr>
-                <w:lang w:val="nl-BE"/>
-              </w:rPr>
-              <w:t xml:space="preserve"> CSS uitbreiden en features toevoegen</w:t>
+              <w:t>NoSQL database</w:t>
             </w:r>
           </w:p>
         </w:tc>
@@ -1295,7 +1963,7 @@
               <w:rPr>
                 <w:lang w:val="nl-BE"/>
               </w:rPr>
-              <w:t>UI Bootstrap</w:t>
+              <w:t>Mongoose</w:t>
             </w:r>
           </w:p>
         </w:tc>
@@ -1313,7 +1981,7 @@
               <w:rPr>
                 <w:lang w:val="nl-BE"/>
               </w:rPr>
-              <w:t>Bootstrap componenten geschreven in angular</w:t>
+              <w:t>Object modeling voor onze NoSQL database, eenvoudig querie’s schrijven</w:t>
             </w:r>
           </w:p>
         </w:tc>
@@ -1327,6 +1995,12 @@
                 <w:lang w:val="nl-BE"/>
               </w:rPr>
             </w:pPr>
+            <w:r>
+              <w:rPr>
+                <w:lang w:val="nl-BE"/>
+              </w:rPr>
+              <w:t>API wordt hierin geschreven</w:t>
+            </w:r>
           </w:p>
         </w:tc>
       </w:tr>
@@ -1345,7 +2019,7 @@
               <w:rPr>
                 <w:lang w:val="nl-BE"/>
               </w:rPr>
-              <w:t>Angular</w:t>
+              <w:t>Mocha</w:t>
             </w:r>
           </w:p>
         </w:tc>
@@ -1355,74 +2029,39 @@
           </w:tcPr>
           <w:p>
             <w:pPr>
-              <w:pStyle w:val="ListParagraph"/>
-              <w:numPr>
-                <w:ilvl w:val="0"/>
-                <w:numId w:val="6"/>
-              </w:numPr>
-              <w:rPr>
-                <w:lang w:val="nl-BE"/>
-              </w:rPr>
-            </w:pPr>
-            <w:r>
-              <w:rPr>
-                <w:lang w:val="nl-BE"/>
-              </w:rPr>
-              <w:t>Goeie implementatie van MVC</w:t>
-            </w:r>
-          </w:p>
-          <w:p>
-            <w:pPr>
-              <w:pStyle w:val="ListParagraph"/>
-              <w:numPr>
-                <w:ilvl w:val="0"/>
-                <w:numId w:val="6"/>
-              </w:numPr>
-              <w:rPr>
-                <w:lang w:val="nl-BE"/>
-              </w:rPr>
-            </w:pPr>
-            <w:r>
-              <w:rPr>
-                <w:lang w:val="nl-BE"/>
-              </w:rPr>
-              <w:t>Gebruikt HTML op de user interface te bepalen</w:t>
-            </w:r>
-          </w:p>
-          <w:p>
-            <w:pPr>
-              <w:pStyle w:val="ListParagraph"/>
-              <w:numPr>
-                <w:ilvl w:val="0"/>
-                <w:numId w:val="6"/>
-              </w:numPr>
-              <w:rPr>
-                <w:lang w:val="nl-BE"/>
-              </w:rPr>
-            </w:pPr>
-            <w:r>
-              <w:rPr>
-                <w:lang w:val="nl-BE"/>
-              </w:rPr>
-              <w:t>Directives (eigen leesbare HTML elementen)</w:t>
-            </w:r>
-          </w:p>
-          <w:p>
-            <w:pPr>
-              <w:pStyle w:val="ListParagraph"/>
-              <w:numPr>
-                <w:ilvl w:val="0"/>
-                <w:numId w:val="6"/>
-              </w:numPr>
-              <w:rPr>
-                <w:lang w:val="nl-BE"/>
-              </w:rPr>
-            </w:pPr>
-            <w:r>
-              <w:rPr>
-                <w:lang w:val="nl-BE"/>
-              </w:rPr>
-              <w:t>Flexibele filters</w:t>
+              <w:rPr>
+                <w:lang w:val="nl-BE"/>
+              </w:rPr>
+            </w:pPr>
+            <w:r>
+              <w:rPr>
+                <w:lang w:val="nl-BE"/>
+              </w:rPr>
+              <w:t xml:space="preserve">Simpel en </w:t>
+            </w:r>
+            <w:r>
+              <w:rPr>
+                <w:lang w:val="nl-BE"/>
+              </w:rPr>
+              <w:t>flexibel</w:t>
+            </w:r>
+            <w:r>
+              <w:rPr>
+                <w:lang w:val="nl-BE"/>
+              </w:rPr>
+              <w:t xml:space="preserve"> </w:t>
+            </w:r>
+            <w:r>
+              <w:rPr>
+                <w:lang w:val="nl-BE"/>
+              </w:rPr>
+              <w:t>test framework voor node.js</w:t>
+            </w:r>
+            <w:r>
+              <w:rPr>
+                <w:lang w:val="nl-BE"/>
+              </w:rPr>
+              <w:t xml:space="preserve"> </w:t>
             </w:r>
           </w:p>
         </w:tc>
@@ -1436,12 +2075,6 @@
                 <w:lang w:val="nl-BE"/>
               </w:rPr>
             </w:pPr>
-            <w:r>
-              <w:rPr>
-                <w:lang w:val="nl-BE"/>
-              </w:rPr>
-              <w:t>Werken met $http service om te communiceren met de api gemaakt met node.js</w:t>
-            </w:r>
           </w:p>
         </w:tc>
       </w:tr>
@@ -1460,7 +2093,13 @@
               <w:rPr>
                 <w:lang w:val="nl-BE"/>
               </w:rPr>
-              <w:t>Vash</w:t>
+              <w:t>S</w:t>
+            </w:r>
+            <w:r>
+              <w:rPr>
+                <w:lang w:val="nl-BE"/>
+              </w:rPr>
+              <w:t>ocket-io</w:t>
             </w:r>
           </w:p>
         </w:tc>
@@ -1478,7 +2117,7 @@
               <w:rPr>
                 <w:lang w:val="nl-BE"/>
               </w:rPr>
-              <w:t>Standaard HTML met gekende Razor Syntax</w:t>
+              <w:t>Leners en uitleners realtime met elkaar laten communiceren</w:t>
             </w:r>
           </w:p>
         </w:tc>
@@ -1496,7 +2135,7 @@
               <w:rPr>
                 <w:lang w:val="nl-BE"/>
               </w:rPr>
-              <w:t>View engine</w:t>
+              <w:t>Chatfunctie</w:t>
             </w:r>
           </w:p>
         </w:tc>
@@ -1516,7 +2155,7 @@
               <w:rPr>
                 <w:lang w:val="nl-BE"/>
               </w:rPr>
-              <w:t>Jasmine</w:t>
+              <w:t>Passport</w:t>
             </w:r>
           </w:p>
         </w:tc>
@@ -1534,19 +2173,69 @@
               <w:rPr>
                 <w:lang w:val="nl-BE"/>
               </w:rPr>
-              <w:t>JS code testen</w:t>
-            </w:r>
-            <w:r>
-              <w:rPr>
-                <w:lang w:val="nl-BE"/>
-              </w:rPr>
-              <w:t xml:space="preserve"> aan de frontend</w:t>
-            </w:r>
-            <w:r>
-              <w:rPr>
-                <w:lang w:val="nl-BE"/>
-              </w:rPr>
-              <w:t xml:space="preserve"> met een schone, duidelijk syntax</w:t>
+              <w:t>Authentic</w:t>
+            </w:r>
+            <w:r>
+              <w:rPr>
+                <w:lang w:val="nl-BE"/>
+              </w:rPr>
+              <w:t>atie van gebruikers</w:t>
+            </w:r>
+          </w:p>
+        </w:tc>
+        <w:tc>
+          <w:tcPr>
+            <w:tcW w:w="3117" w:type="dxa"/>
+          </w:tcPr>
+          <w:p>
+            <w:pPr>
+              <w:rPr>
+                <w:lang w:val="nl-BE"/>
+              </w:rPr>
+            </w:pPr>
+            <w:r>
+              <w:rPr>
+                <w:lang w:val="nl-BE"/>
+              </w:rPr>
+              <w:t>+ FB login</w:t>
+            </w:r>
+          </w:p>
+        </w:tc>
+      </w:tr>
+      <w:tr>
+        <w:tc>
+          <w:tcPr>
+            <w:tcW w:w="2547" w:type="dxa"/>
+          </w:tcPr>
+          <w:p>
+            <w:pPr>
+              <w:rPr>
+                <w:lang w:val="nl-BE"/>
+              </w:rPr>
+            </w:pPr>
+            <w:r>
+              <w:rPr>
+                <w:lang w:val="nl-BE"/>
+              </w:rPr>
+              <w:t>Heroku</w:t>
+            </w:r>
+          </w:p>
+        </w:tc>
+        <w:tc>
+          <w:tcPr>
+            <w:tcW w:w="3686" w:type="dxa"/>
+          </w:tcPr>
+          <w:p>
+            <w:pPr>
+              <w:rPr>
+                <w:lang w:val="nl-BE"/>
+              </w:rPr>
+            </w:pPr>
+            <w:r>
+              <w:rPr>
+                <w:lang w:val="nl-BE"/>
+              </w:rPr>
+              <w:t>Deployen van de applicatie</w:t>
             </w:r>
           </w:p>
         </w:tc>
@@ -1581,21 +2270,34 @@
         <w:rPr>
           <w:lang w:val="nl-BE"/>
         </w:rPr>
-        <w:t>Noot: ..</w:t>
+        <w:t>Noot: …..</w:t>
       </w:r>
     </w:p>
     <w:p>
       <w:pPr>
-        <w:pStyle w:val="Heading2"/>
-        <w:rPr>
-          <w:lang w:val="nl-BE"/>
-        </w:rPr>
-      </w:pPr>
-      <w:r>
-        <w:rPr>
-          <w:lang w:val="nl-BE"/>
-        </w:rPr>
-        <w:t>BackEnd</w:t>
+        <w:pStyle w:val="Heading1"/>
+        <w:rPr>
+          <w:lang w:val="nl-BE"/>
+        </w:rPr>
+      </w:pPr>
+      <w:r>
+        <w:rPr>
+          <w:lang w:val="nl-BE"/>
+        </w:rPr>
+        <w:t>Planning</w:t>
+      </w:r>
+    </w:p>
+    <w:p>
+      <w:pPr>
+        <w:rPr>
+          <w:lang w:val="nl-BE"/>
+        </w:rPr>
+      </w:pPr>
+      <w:r>
+        <w:rPr>
+          <w:lang w:val="nl-BE"/>
+        </w:rPr>
+        <w:t>Gregoire:</w:t>
       </w:r>
     </w:p>
     <w:tbl>
@@ -1605,65 +2307,43 @@
         <w:tblLook w:val="04A0" w:firstRow="1" w:lastRow="0" w:firstColumn="1" w:lastColumn="0" w:noHBand="0" w:noVBand="1"/>
       </w:tblPr>
       <w:tblGrid>
-        <w:gridCol w:w="2547"/>
-        <w:gridCol w:w="3686"/>
-        <w:gridCol w:w="3117"/>
+        <w:gridCol w:w="1705"/>
+        <w:gridCol w:w="7645"/>
       </w:tblGrid>
       <w:tr>
         <w:tc>
           <w:tcPr>
-            <w:tcW w:w="2547" w:type="dxa"/>
-            <w:shd w:val="clear" w:color="auto" w:fill="D9D9D9" w:themeFill="background1" w:themeFillShade="D9"/>
-          </w:tcPr>
-          <w:p>
-            <w:pPr>
-              <w:rPr>
-                <w:lang w:val="nl-BE"/>
-              </w:rPr>
-            </w:pPr>
-            <w:r>
-              <w:rPr>
-                <w:lang w:val="nl-BE"/>
-              </w:rPr>
-              <w:t>Technologie</w:t>
-            </w:r>
-          </w:p>
-        </w:tc>
-        <w:tc>
-          <w:tcPr>
-            <w:tcW w:w="3686" w:type="dxa"/>
-            <w:shd w:val="clear" w:color="auto" w:fill="D9D9D9" w:themeFill="background1" w:themeFillShade="D9"/>
-          </w:tcPr>
-          <w:p>
-            <w:pPr>
-              <w:rPr>
-                <w:lang w:val="nl-BE"/>
-              </w:rPr>
-            </w:pPr>
-            <w:r>
-              <w:rPr>
-                <w:lang w:val="nl-BE"/>
-              </w:rPr>
-              <w:t xml:space="preserve">Waarom </w:t>
-            </w:r>
-          </w:p>
-        </w:tc>
-        <w:tc>
-          <w:tcPr>
-            <w:tcW w:w="3117" w:type="dxa"/>
-            <w:shd w:val="clear" w:color="auto" w:fill="D9D9D9" w:themeFill="background1" w:themeFillShade="D9"/>
-          </w:tcPr>
-          <w:p>
-            <w:pPr>
-              <w:rPr>
-                <w:lang w:val="nl-BE"/>
-              </w:rPr>
-            </w:pPr>
-            <w:r>
-              <w:rPr>
-                <w:lang w:val="nl-BE"/>
-              </w:rPr>
-              <w:t>Commentaar</w:t>
+            <w:tcW w:w="1705" w:type="dxa"/>
+          </w:tcPr>
+          <w:p>
+            <w:pPr>
+              <w:rPr>
+                <w:lang w:val="nl-BE"/>
+              </w:rPr>
+            </w:pPr>
+            <w:r>
+              <w:rPr>
+                <w:lang w:val="nl-BE"/>
+              </w:rPr>
+              <w:t>06-11-2015:</w:t>
+            </w:r>
+          </w:p>
+        </w:tc>
+        <w:tc>
+          <w:tcPr>
+            <w:tcW w:w="7645" w:type="dxa"/>
+          </w:tcPr>
+          <w:p>
+            <w:pPr>
+              <w:rPr>
+                <w:lang w:val="nl-BE"/>
+              </w:rPr>
+            </w:pPr>
+            <w:r>
+              <w:rPr>
+                <w:lang w:val="nl-BE"/>
+              </w:rPr>
+              <w:t>Wireframes alle pagina’s behalve de startpagina</w:t>
             </w:r>
           </w:p>
         </w:tc>
@@ -1671,324 +2351,114 @@
       <w:tr>
         <w:tc>
           <w:tcPr>
-            <w:tcW w:w="2547" w:type="dxa"/>
-          </w:tcPr>
-          <w:p>
-            <w:pPr>
-              <w:rPr>
-                <w:lang w:val="nl-BE"/>
-              </w:rPr>
-            </w:pPr>
-            <w:r>
-              <w:rPr>
-                <w:lang w:val="nl-BE"/>
-              </w:rPr>
-              <w:t>Express</w:t>
-            </w:r>
-          </w:p>
-        </w:tc>
-        <w:tc>
-          <w:tcPr>
-            <w:tcW w:w="3686" w:type="dxa"/>
-          </w:tcPr>
-          <w:p>
-            <w:pPr>
-              <w:rPr>
-                <w:lang w:val="nl-BE"/>
-              </w:rPr>
-            </w:pPr>
-            <w:r>
-              <w:rPr>
-                <w:lang w:val="nl-BE"/>
-              </w:rPr>
-              <w:t>Organiseren van de web applicatie in een MVC architectuur aan de kan van de server</w:t>
-            </w:r>
-          </w:p>
-        </w:tc>
-        <w:tc>
-          <w:tcPr>
-            <w:tcW w:w="3117" w:type="dxa"/>
-          </w:tcPr>
-          <w:p>
-            <w:pPr>
-              <w:rPr>
-                <w:lang w:val="nl-BE"/>
-              </w:rPr>
-            </w:pPr>
+            <w:tcW w:w="1705" w:type="dxa"/>
+          </w:tcPr>
+          <w:p>
+            <w:pPr>
+              <w:rPr>
+                <w:lang w:val="nl-BE"/>
+              </w:rPr>
+            </w:pPr>
+            <w:r>
+              <w:rPr>
+                <w:lang w:val="nl-BE"/>
+              </w:rPr>
+              <w:t>16-11-2015:</w:t>
+            </w:r>
+          </w:p>
+        </w:tc>
+        <w:tc>
+          <w:tcPr>
+            <w:tcW w:w="7645" w:type="dxa"/>
+          </w:tcPr>
+          <w:p>
+            <w:pPr>
+              <w:rPr>
+                <w:lang w:val="nl-BE"/>
+              </w:rPr>
+            </w:pPr>
+            <w:r>
+              <w:rPr>
+                <w:lang w:val="nl-BE"/>
+              </w:rPr>
+              <w:t>Onderzoek Passport (in node.js)</w:t>
+            </w:r>
           </w:p>
         </w:tc>
       </w:tr>
       <w:tr>
         <w:tc>
           <w:tcPr>
-            <w:tcW w:w="2547" w:type="dxa"/>
-          </w:tcPr>
-          <w:p>
-            <w:pPr>
-              <w:rPr>
-                <w:lang w:val="nl-BE"/>
-              </w:rPr>
-            </w:pPr>
-            <w:r>
-              <w:rPr>
-                <w:lang w:val="nl-BE"/>
-              </w:rPr>
-              <w:t>M</w:t>
-            </w:r>
-            <w:r>
-              <w:rPr>
-                <w:lang w:val="nl-BE"/>
-              </w:rPr>
-              <w:t>ongodb</w:t>
-            </w:r>
-          </w:p>
-        </w:tc>
-        <w:tc>
-          <w:tcPr>
-            <w:tcW w:w="3686" w:type="dxa"/>
-          </w:tcPr>
-          <w:p>
-            <w:pPr>
-              <w:rPr>
-                <w:lang w:val="nl-BE"/>
-              </w:rPr>
-            </w:pPr>
-            <w:r>
-              <w:rPr>
-                <w:lang w:val="nl-BE"/>
-              </w:rPr>
-              <w:t>NoSQL database</w:t>
-            </w:r>
-          </w:p>
-        </w:tc>
-        <w:tc>
-          <w:tcPr>
-            <w:tcW w:w="3117" w:type="dxa"/>
-          </w:tcPr>
-          <w:p>
-            <w:pPr>
-              <w:rPr>
-                <w:lang w:val="nl-BE"/>
-              </w:rPr>
-            </w:pPr>
+            <w:tcW w:w="1705" w:type="dxa"/>
+          </w:tcPr>
+          <w:p>
+            <w:pPr>
+              <w:rPr>
+                <w:lang w:val="nl-BE"/>
+              </w:rPr>
+            </w:pPr>
+            <w:r>
+              <w:rPr>
+                <w:lang w:val="nl-BE"/>
+              </w:rPr>
+              <w:t>30-11-2015:</w:t>
+            </w:r>
+          </w:p>
+        </w:tc>
+        <w:tc>
+          <w:tcPr>
+            <w:tcW w:w="7645" w:type="dxa"/>
+          </w:tcPr>
+          <w:p>
+            <w:pPr>
+              <w:rPr>
+                <w:lang w:val="nl-BE"/>
+              </w:rPr>
+            </w:pPr>
+            <w:r>
+              <w:rPr>
+                <w:lang w:val="nl-BE"/>
+              </w:rPr>
+              <w:t>Services schrijven in Angular adhv API’s</w:t>
+            </w:r>
           </w:p>
         </w:tc>
       </w:tr>
       <w:tr>
         <w:tc>
           <w:tcPr>
-            <w:tcW w:w="2547" w:type="dxa"/>
-          </w:tcPr>
-          <w:p>
-            <w:pPr>
-              <w:rPr>
-                <w:lang w:val="nl-BE"/>
-              </w:rPr>
-            </w:pPr>
-            <w:r>
-              <w:rPr>
-                <w:lang w:val="nl-BE"/>
-              </w:rPr>
-              <w:t>Mocha</w:t>
-            </w:r>
-          </w:p>
-        </w:tc>
-        <w:tc>
-          <w:tcPr>
-            <w:tcW w:w="3686" w:type="dxa"/>
-          </w:tcPr>
-          <w:p>
-            <w:pPr>
-              <w:rPr>
-                <w:lang w:val="nl-BE"/>
-              </w:rPr>
-            </w:pPr>
-            <w:r>
-              <w:rPr>
-                <w:lang w:val="nl-BE"/>
-              </w:rPr>
-              <w:t xml:space="preserve">Simpel en flexible </w:t>
-            </w:r>
-            <w:r>
-              <w:rPr>
-                <w:lang w:val="nl-BE"/>
-              </w:rPr>
-              <w:t>test framework voor node.js</w:t>
-            </w:r>
-            <w:r>
-              <w:rPr>
-                <w:lang w:val="nl-BE"/>
-              </w:rPr>
-              <w:t xml:space="preserve"> </w:t>
-            </w:r>
-          </w:p>
-        </w:tc>
-        <w:tc>
-          <w:tcPr>
-            <w:tcW w:w="3117" w:type="dxa"/>
-          </w:tcPr>
-          <w:p>
-            <w:pPr>
-              <w:rPr>
-                <w:lang w:val="nl-BE"/>
-              </w:rPr>
-            </w:pPr>
-          </w:p>
-        </w:tc>
-      </w:tr>
-      <w:tr>
-        <w:tc>
-          <w:tcPr>
-            <w:tcW w:w="2547" w:type="dxa"/>
-          </w:tcPr>
-          <w:p>
-            <w:pPr>
-              <w:rPr>
-                <w:lang w:val="nl-BE"/>
-              </w:rPr>
-            </w:pPr>
-            <w:r>
-              <w:rPr>
-                <w:lang w:val="nl-BE"/>
-              </w:rPr>
-              <w:t>S</w:t>
-            </w:r>
-            <w:r>
-              <w:rPr>
-                <w:lang w:val="nl-BE"/>
-              </w:rPr>
-              <w:t>ocket-io</w:t>
-            </w:r>
-          </w:p>
-        </w:tc>
-        <w:tc>
-          <w:tcPr>
-            <w:tcW w:w="3686" w:type="dxa"/>
-          </w:tcPr>
-          <w:p>
-            <w:pPr>
-              <w:rPr>
-                <w:lang w:val="nl-BE"/>
-              </w:rPr>
-            </w:pPr>
-            <w:r>
-              <w:rPr>
-                <w:lang w:val="nl-BE"/>
-              </w:rPr>
-              <w:t>Leners en uitleners realtime met elkaar laten communiceren</w:t>
-            </w:r>
-          </w:p>
-        </w:tc>
-        <w:tc>
-          <w:tcPr>
-            <w:tcW w:w="3117" w:type="dxa"/>
-          </w:tcPr>
-          <w:p>
-            <w:pPr>
-              <w:rPr>
-                <w:lang w:val="nl-BE"/>
-              </w:rPr>
-            </w:pPr>
-          </w:p>
-        </w:tc>
-      </w:tr>
-      <w:tr>
-        <w:tc>
-          <w:tcPr>
-            <w:tcW w:w="2547" w:type="dxa"/>
-          </w:tcPr>
-          <w:p>
-            <w:pPr>
-              <w:rPr>
-                <w:lang w:val="nl-BE"/>
-              </w:rPr>
-            </w:pPr>
-            <w:r>
-              <w:rPr>
-                <w:lang w:val="nl-BE"/>
-              </w:rPr>
-              <w:t>Passport</w:t>
-            </w:r>
-          </w:p>
-        </w:tc>
-        <w:tc>
-          <w:tcPr>
-            <w:tcW w:w="3686" w:type="dxa"/>
-          </w:tcPr>
-          <w:p>
-            <w:pPr>
-              <w:rPr>
-                <w:lang w:val="nl-BE"/>
-              </w:rPr>
-            </w:pPr>
-            <w:r>
-              <w:rPr>
-                <w:lang w:val="nl-BE"/>
-              </w:rPr>
-              <w:t>Authenticatie met Google of Facebook</w:t>
-            </w:r>
-          </w:p>
-        </w:tc>
-        <w:tc>
-          <w:tcPr>
-            <w:tcW w:w="3117" w:type="dxa"/>
-          </w:tcPr>
-          <w:p>
-            <w:pPr>
-              <w:rPr>
-                <w:lang w:val="nl-BE"/>
-              </w:rPr>
-            </w:pPr>
-          </w:p>
-        </w:tc>
-      </w:tr>
-      <w:tr>
-        <w:tc>
-          <w:tcPr>
-            <w:tcW w:w="2547" w:type="dxa"/>
-          </w:tcPr>
-          <w:p>
-            <w:pPr>
-              <w:rPr>
-                <w:lang w:val="nl-BE"/>
-              </w:rPr>
-            </w:pPr>
-            <w:r>
-              <w:rPr>
-                <w:lang w:val="nl-BE"/>
-              </w:rPr>
-              <w:t>Heroku</w:t>
-            </w:r>
-          </w:p>
-        </w:tc>
-        <w:tc>
-          <w:tcPr>
-            <w:tcW w:w="3686" w:type="dxa"/>
-          </w:tcPr>
-          <w:p>
-            <w:pPr>
-              <w:rPr>
-                <w:lang w:val="nl-BE"/>
-              </w:rPr>
-            </w:pPr>
-            <w:r>
-              <w:rPr>
-                <w:lang w:val="nl-BE"/>
-              </w:rPr>
-              <w:t>Deployen van de applicatie</w:t>
-            </w:r>
-          </w:p>
-        </w:tc>
-        <w:tc>
-          <w:tcPr>
-            <w:tcW w:w="3117" w:type="dxa"/>
-          </w:tcPr>
-          <w:p>
-            <w:pPr>
-              <w:rPr>
-                <w:lang w:val="nl-BE"/>
-              </w:rPr>
-            </w:pPr>
+            <w:tcW w:w="1705" w:type="dxa"/>
+          </w:tcPr>
+          <w:p>
+            <w:pPr>
+              <w:rPr>
+                <w:lang w:val="nl-BE"/>
+              </w:rPr>
+            </w:pPr>
+            <w:r>
+              <w:rPr>
+                <w:lang w:val="nl-BE"/>
+              </w:rPr>
+              <w:t>30-11-2015:</w:t>
+            </w:r>
+          </w:p>
+        </w:tc>
+        <w:tc>
+          <w:tcPr>
+            <w:tcW w:w="7645" w:type="dxa"/>
+          </w:tcPr>
+          <w:p>
+            <w:pPr>
+              <w:rPr>
+                <w:lang w:val="nl-BE"/>
+              </w:rPr>
+            </w:pPr>
+            <w:r>
+              <w:rPr>
+                <w:lang w:val="nl-BE"/>
+              </w:rPr>
+              <w:t>Testing chatten met Socket-io</w:t>
+            </w:r>
           </w:p>
         </w:tc>
       </w:tr>
@@ -2010,79 +2480,304 @@
         <w:rPr>
           <w:lang w:val="nl-BE"/>
         </w:rPr>
-        <w:t>Noot: …..</w:t>
+        <w:t>Jonathan</w:t>
       </w:r>
     </w:p>
-    <w:p>
-      <w:pPr>
-        <w:pStyle w:val="Heading1"/>
-        <w:rPr>
-          <w:lang w:val="nl-BE"/>
-        </w:rPr>
-      </w:pPr>
-      <w:r>
-        <w:rPr>
-          <w:lang w:val="nl-BE"/>
-        </w:rPr>
-        <w:lastRenderedPageBreak/>
-        <w:t>Planning</w:t>
-      </w:r>
-    </w:p>
-    <w:p>
-      <w:pPr>
-        <w:rPr>
-          <w:lang w:val="nl-BE"/>
-        </w:rPr>
-      </w:pPr>
-    </w:p>
-    <w:p>
-      <w:pPr>
-        <w:rPr>
-          <w:lang w:val="nl-BE"/>
-        </w:rPr>
-      </w:pPr>
-    </w:p>
-    <w:p>
-      <w:pPr>
-        <w:rPr>
-          <w:lang w:val="nl-BE"/>
-        </w:rPr>
-      </w:pPr>
-    </w:p>
-    <w:p>
-      <w:pPr>
-        <w:rPr>
-          <w:lang w:val="nl-BE"/>
-        </w:rPr>
-      </w:pPr>
-    </w:p>
-    <w:p>
-      <w:pPr>
-        <w:pStyle w:val="Heading1"/>
-        <w:rPr>
-          <w:lang w:val="nl-BE"/>
-        </w:rPr>
-      </w:pPr>
-      <w:r>
-        <w:rPr>
-          <w:lang w:val="nl-BE"/>
-        </w:rPr>
-        <w:t>Real</w:t>
-      </w:r>
-      <w:r>
-        <w:rPr>
-          <w:lang w:val="nl-BE"/>
-        </w:rPr>
-        <w:t>isatie volgens planning</w:t>
-      </w:r>
-    </w:p>
-    <w:p>
-      <w:pPr>
-        <w:rPr>
-          <w:lang w:val="nl-BE"/>
-        </w:rPr>
-      </w:pPr>
-    </w:p>
+    <w:tbl>
+      <w:tblPr>
+        <w:tblStyle w:val="TableGrid"/>
+        <w:tblW w:w="0" w:type="auto"/>
+        <w:tblLook w:val="04A0" w:firstRow="1" w:lastRow="0" w:firstColumn="1" w:lastColumn="0" w:noHBand="0" w:noVBand="1"/>
+      </w:tblPr>
+      <w:tblGrid>
+        <w:gridCol w:w="1705"/>
+        <w:gridCol w:w="7645"/>
+      </w:tblGrid>
+      <w:tr>
+        <w:tc>
+          <w:tcPr>
+            <w:tcW w:w="1705" w:type="dxa"/>
+          </w:tcPr>
+          <w:p>
+            <w:pPr>
+              <w:rPr>
+                <w:lang w:val="nl-BE"/>
+              </w:rPr>
+            </w:pPr>
+            <w:r>
+              <w:rPr>
+                <w:lang w:val="nl-BE"/>
+              </w:rPr>
+              <w:t>06-11-2015:</w:t>
+            </w:r>
+          </w:p>
+        </w:tc>
+        <w:tc>
+          <w:tcPr>
+            <w:tcW w:w="7645" w:type="dxa"/>
+          </w:tcPr>
+          <w:p>
+            <w:pPr>
+              <w:rPr>
+                <w:lang w:val="nl-BE"/>
+              </w:rPr>
+            </w:pPr>
+            <w:r>
+              <w:rPr>
+                <w:lang w:val="nl-BE"/>
+              </w:rPr>
+              <w:t>Geanimeerde startpagina bouwen (less + ngAnimate)</w:t>
+            </w:r>
+          </w:p>
+        </w:tc>
+      </w:tr>
+      <w:tr>
+        <w:tc>
+          <w:tcPr>
+            <w:tcW w:w="1705" w:type="dxa"/>
+          </w:tcPr>
+          <w:p>
+            <w:pPr>
+              <w:rPr>
+                <w:lang w:val="nl-BE"/>
+              </w:rPr>
+            </w:pPr>
+            <w:r>
+              <w:rPr>
+                <w:lang w:val="nl-BE"/>
+              </w:rPr>
+              <w:t>16-11-2015:</w:t>
+            </w:r>
+          </w:p>
+        </w:tc>
+        <w:tc>
+          <w:tcPr>
+            <w:tcW w:w="7645" w:type="dxa"/>
+          </w:tcPr>
+          <w:p>
+            <w:pPr>
+              <w:rPr>
+                <w:lang w:val="nl-BE"/>
+              </w:rPr>
+            </w:pPr>
+            <w:r>
+              <w:rPr>
+                <w:lang w:val="nl-BE"/>
+              </w:rPr>
+              <w:t>Opzetten project: routing + onderzoek technologieën</w:t>
+            </w:r>
+          </w:p>
+        </w:tc>
+      </w:tr>
+      <w:tr>
+        <w:tc>
+          <w:tcPr>
+            <w:tcW w:w="1705" w:type="dxa"/>
+          </w:tcPr>
+          <w:p>
+            <w:pPr>
+              <w:rPr>
+                <w:lang w:val="nl-BE"/>
+              </w:rPr>
+            </w:pPr>
+            <w:r>
+              <w:rPr>
+                <w:lang w:val="nl-BE"/>
+              </w:rPr>
+              <w:t>19-11-2015</w:t>
+            </w:r>
+          </w:p>
+        </w:tc>
+        <w:tc>
+          <w:tcPr>
+            <w:tcW w:w="7645" w:type="dxa"/>
+          </w:tcPr>
+          <w:p>
+            <w:pPr>
+              <w:rPr>
+                <w:lang w:val="nl-BE"/>
+              </w:rPr>
+            </w:pPr>
+            <w:r>
+              <w:rPr>
+                <w:lang w:val="nl-BE"/>
+              </w:rPr>
+              <w:t>Design database + Mongoose leren</w:t>
+            </w:r>
+          </w:p>
+        </w:tc>
+      </w:tr>
+      <w:tr>
+        <w:tc>
+          <w:tcPr>
+            <w:tcW w:w="1705" w:type="dxa"/>
+          </w:tcPr>
+          <w:p>
+            <w:pPr>
+              <w:rPr>
+                <w:lang w:val="nl-BE"/>
+              </w:rPr>
+            </w:pPr>
+            <w:r>
+              <w:rPr>
+                <w:lang w:val="nl-BE"/>
+              </w:rPr>
+              <w:t>23-11-2015:</w:t>
+            </w:r>
+          </w:p>
+        </w:tc>
+        <w:tc>
+          <w:tcPr>
+            <w:tcW w:w="7645" w:type="dxa"/>
+          </w:tcPr>
+          <w:p>
+            <w:pPr>
+              <w:rPr>
+                <w:lang w:val="nl-BE"/>
+              </w:rPr>
+            </w:pPr>
+            <w:r>
+              <w:rPr>
+                <w:lang w:val="nl-BE"/>
+              </w:rPr>
+              <w:t>Belangrijkste API’s geschreven in Mongoose</w:t>
+            </w:r>
+          </w:p>
+        </w:tc>
+      </w:tr>
+      <w:tr>
+        <w:tc>
+          <w:tcPr>
+            <w:tcW w:w="1705" w:type="dxa"/>
+          </w:tcPr>
+          <w:p>
+            <w:pPr>
+              <w:rPr>
+                <w:lang w:val="nl-BE"/>
+              </w:rPr>
+            </w:pPr>
+            <w:r>
+              <w:rPr>
+                <w:lang w:val="nl-BE"/>
+              </w:rPr>
+              <w:t>23-11-2015</w:t>
+            </w:r>
+          </w:p>
+        </w:tc>
+        <w:tc>
+          <w:tcPr>
+            <w:tcW w:w="7645" w:type="dxa"/>
+          </w:tcPr>
+          <w:p>
+            <w:pPr>
+              <w:rPr>
+                <w:lang w:val="nl-BE"/>
+              </w:rPr>
+            </w:pPr>
+            <w:r>
+              <w:rPr>
+                <w:lang w:val="nl-BE"/>
+              </w:rPr>
+              <w:t>Integratie Passport (Angular) in project</w:t>
+            </w:r>
+          </w:p>
+        </w:tc>
+      </w:tr>
+      <w:tr>
+        <w:tc>
+          <w:tcPr>
+            <w:tcW w:w="1705" w:type="dxa"/>
+          </w:tcPr>
+          <w:p>
+            <w:pPr>
+              <w:rPr>
+                <w:lang w:val="nl-BE"/>
+              </w:rPr>
+            </w:pPr>
+            <w:r>
+              <w:rPr>
+                <w:lang w:val="nl-BE"/>
+              </w:rPr>
+              <w:t>30-11-2015</w:t>
+            </w:r>
+          </w:p>
+        </w:tc>
+        <w:tc>
+          <w:tcPr>
+            <w:tcW w:w="7645" w:type="dxa"/>
+          </w:tcPr>
+          <w:p>
+            <w:pPr>
+              <w:rPr>
+                <w:lang w:val="nl-BE"/>
+              </w:rPr>
+            </w:pPr>
+            <w:r>
+              <w:rPr>
+                <w:lang w:val="nl-BE"/>
+              </w:rPr>
+              <w:t>V</w:t>
+            </w:r>
+            <w:r>
+              <w:rPr>
+                <w:lang w:val="nl-BE"/>
+              </w:rPr>
+              <w:t>alidatie op registratie &amp; login + FB-login</w:t>
+            </w:r>
+          </w:p>
+        </w:tc>
+      </w:tr>
+      <w:tr>
+        <w:tc>
+          <w:tcPr>
+            <w:tcW w:w="1705" w:type="dxa"/>
+          </w:tcPr>
+          <w:p>
+            <w:pPr>
+              <w:rPr>
+                <w:lang w:val="nl-BE"/>
+              </w:rPr>
+            </w:pPr>
+            <w:r>
+              <w:rPr>
+                <w:lang w:val="nl-BE"/>
+              </w:rPr>
+              <w:t>30-11-2015</w:t>
+            </w:r>
+          </w:p>
+        </w:tc>
+        <w:tc>
+          <w:tcPr>
+            <w:tcW w:w="7645" w:type="dxa"/>
+          </w:tcPr>
+          <w:p>
+            <w:pPr>
+              <w:rPr>
+                <w:lang w:val="nl-BE"/>
+              </w:rPr>
+            </w:pPr>
+            <w:r>
+              <w:rPr>
+                <w:lang w:val="nl-BE"/>
+              </w:rPr>
+              <w:t>Groter deel API</w:t>
+            </w:r>
+            <w:r>
+              <w:rPr>
+                <w:lang w:val="nl-BE"/>
+              </w:rPr>
+              <w:t>’</w:t>
+            </w:r>
+            <w:r>
+              <w:rPr>
+                <w:lang w:val="nl-BE"/>
+              </w:rPr>
+              <w:t>s geschreven</w:t>
+            </w:r>
+          </w:p>
+        </w:tc>
+      </w:tr>
+    </w:tbl>
     <w:p>
       <w:pPr>
         <w:rPr>
@@ -2090,6 +2785,1040 @@
           <w:color w:val="2E74B5" w:themeColor="accent1" w:themeShade="BF"/>
           <w:sz w:val="32"/>
           <w:szCs w:val="32"/>
+          <w:lang w:val="nl-BE"/>
+        </w:rPr>
+      </w:pPr>
+      <w:r>
+        <w:rPr>
+          <w:lang w:val="nl-BE"/>
+        </w:rPr>
+        <w:br w:type="page"/>
+      </w:r>
+    </w:p>
+    <w:p>
+      <w:pPr>
+        <w:pStyle w:val="Heading1"/>
+        <w:rPr>
+          <w:lang w:val="nl-BE"/>
+        </w:rPr>
+      </w:pPr>
+      <w:r>
+        <w:rPr>
+          <w:lang w:val="nl-BE"/>
+        </w:rPr>
+        <w:lastRenderedPageBreak/>
+        <w:t>Real</w:t>
+      </w:r>
+      <w:r>
+        <w:rPr>
+          <w:lang w:val="nl-BE"/>
+        </w:rPr>
+        <w:t>isatie volgens planning</w:t>
+      </w:r>
+    </w:p>
+    <w:p>
+      <w:pPr>
+        <w:rPr>
+          <w:lang w:val="nl-BE"/>
+        </w:rPr>
+      </w:pPr>
+      <w:r>
+        <w:rPr>
+          <w:lang w:val="nl-BE"/>
+        </w:rPr>
+        <w:t>Gregoire:</w:t>
+      </w:r>
+    </w:p>
+    <w:tbl>
+      <w:tblPr>
+        <w:tblStyle w:val="TableGrid"/>
+        <w:tblW w:w="0" w:type="auto"/>
+        <w:tblBorders>
+          <w:top w:val="none" w:sz="0" w:space="0" w:color="auto"/>
+          <w:left w:val="none" w:sz="0" w:space="0" w:color="auto"/>
+          <w:bottom w:val="none" w:sz="0" w:space="0" w:color="auto"/>
+          <w:right w:val="none" w:sz="0" w:space="0" w:color="auto"/>
+          <w:insideH w:val="none" w:sz="0" w:space="0" w:color="auto"/>
+          <w:insideV w:val="none" w:sz="0" w:space="0" w:color="auto"/>
+        </w:tblBorders>
+        <w:tblLook w:val="04A0" w:firstRow="1" w:lastRow="0" w:firstColumn="1" w:lastColumn="0" w:noHBand="0" w:noVBand="1"/>
+      </w:tblPr>
+      <w:tblGrid>
+        <w:gridCol w:w="1885"/>
+        <w:gridCol w:w="4055"/>
+        <w:gridCol w:w="3410"/>
+      </w:tblGrid>
+      <w:tr>
+        <w:tc>
+          <w:tcPr>
+            <w:tcW w:w="1885" w:type="dxa"/>
+            <w:tcBorders>
+              <w:bottom w:val="single" w:sz="4" w:space="0" w:color="auto"/>
+              <w:right w:val="single" w:sz="4" w:space="0" w:color="auto"/>
+            </w:tcBorders>
+          </w:tcPr>
+          <w:p>
+            <w:pPr>
+              <w:rPr>
+                <w:lang w:val="nl-BE"/>
+              </w:rPr>
+            </w:pPr>
+            <w:r>
+              <w:rPr>
+                <w:lang w:val="nl-BE"/>
+              </w:rPr>
+              <w:t>Datum</w:t>
+            </w:r>
+          </w:p>
+        </w:tc>
+        <w:tc>
+          <w:tcPr>
+            <w:tcW w:w="4055" w:type="dxa"/>
+            <w:tcBorders>
+              <w:left w:val="single" w:sz="4" w:space="0" w:color="auto"/>
+              <w:bottom w:val="single" w:sz="4" w:space="0" w:color="auto"/>
+              <w:right w:val="single" w:sz="4" w:space="0" w:color="auto"/>
+            </w:tcBorders>
+          </w:tcPr>
+          <w:p>
+            <w:pPr>
+              <w:rPr>
+                <w:lang w:val="nl-BE"/>
+              </w:rPr>
+            </w:pPr>
+            <w:r>
+              <w:rPr>
+                <w:lang w:val="nl-BE"/>
+              </w:rPr>
+              <w:t>Taak</w:t>
+            </w:r>
+          </w:p>
+        </w:tc>
+        <w:tc>
+          <w:tcPr>
+            <w:tcW w:w="3410" w:type="dxa"/>
+            <w:tcBorders>
+              <w:left w:val="single" w:sz="4" w:space="0" w:color="auto"/>
+              <w:bottom w:val="single" w:sz="4" w:space="0" w:color="auto"/>
+            </w:tcBorders>
+          </w:tcPr>
+          <w:p>
+            <w:pPr>
+              <w:rPr>
+                <w:lang w:val="nl-BE"/>
+              </w:rPr>
+            </w:pPr>
+            <w:r>
+              <w:rPr>
+                <w:lang w:val="nl-BE"/>
+              </w:rPr>
+              <w:t>Gerealiseerd?</w:t>
+            </w:r>
+          </w:p>
+        </w:tc>
+      </w:tr>
+      <w:tr>
+        <w:tc>
+          <w:tcPr>
+            <w:tcW w:w="1885" w:type="dxa"/>
+            <w:tcBorders>
+              <w:top w:val="single" w:sz="4" w:space="0" w:color="auto"/>
+              <w:right w:val="single" w:sz="4" w:space="0" w:color="auto"/>
+            </w:tcBorders>
+          </w:tcPr>
+          <w:p>
+            <w:pPr>
+              <w:rPr>
+                <w:lang w:val="nl-BE"/>
+              </w:rPr>
+            </w:pPr>
+            <w:r>
+              <w:rPr>
+                <w:lang w:val="nl-BE"/>
+              </w:rPr>
+              <w:t>06-11-2015:</w:t>
+            </w:r>
+          </w:p>
+        </w:tc>
+        <w:tc>
+          <w:tcPr>
+            <w:tcW w:w="4055" w:type="dxa"/>
+            <w:tcBorders>
+              <w:top w:val="single" w:sz="4" w:space="0" w:color="auto"/>
+              <w:left w:val="single" w:sz="4" w:space="0" w:color="auto"/>
+              <w:right w:val="single" w:sz="4" w:space="0" w:color="auto"/>
+            </w:tcBorders>
+          </w:tcPr>
+          <w:p>
+            <w:pPr>
+              <w:rPr>
+                <w:lang w:val="nl-BE"/>
+              </w:rPr>
+            </w:pPr>
+            <w:r>
+              <w:rPr>
+                <w:lang w:val="nl-BE"/>
+              </w:rPr>
+              <w:t>Wireframes alle pagina’s behalve de startpagina</w:t>
+            </w:r>
+          </w:p>
+        </w:tc>
+        <w:tc>
+          <w:tcPr>
+            <w:tcW w:w="3410" w:type="dxa"/>
+            <w:tcBorders>
+              <w:top w:val="single" w:sz="4" w:space="0" w:color="auto"/>
+              <w:left w:val="single" w:sz="4" w:space="0" w:color="auto"/>
+            </w:tcBorders>
+          </w:tcPr>
+          <w:p>
+            <w:pPr>
+              <w:rPr>
+                <w:lang w:val="nl-BE"/>
+              </w:rPr>
+            </w:pPr>
+            <w:r>
+              <w:rPr>
+                <w:lang w:val="nl-BE"/>
+              </w:rPr>
+              <w:t>Gedeeltelijk gerealiseerd</w:t>
+            </w:r>
+          </w:p>
+        </w:tc>
+      </w:tr>
+      <w:tr>
+        <w:tc>
+          <w:tcPr>
+            <w:tcW w:w="1885" w:type="dxa"/>
+            <w:tcBorders>
+              <w:right w:val="single" w:sz="4" w:space="0" w:color="auto"/>
+            </w:tcBorders>
+          </w:tcPr>
+          <w:p>
+            <w:pPr>
+              <w:rPr>
+                <w:lang w:val="nl-BE"/>
+              </w:rPr>
+            </w:pPr>
+            <w:r>
+              <w:rPr>
+                <w:lang w:val="nl-BE"/>
+              </w:rPr>
+              <w:t>16-11-2015:</w:t>
+            </w:r>
+          </w:p>
+        </w:tc>
+        <w:tc>
+          <w:tcPr>
+            <w:tcW w:w="4055" w:type="dxa"/>
+            <w:tcBorders>
+              <w:left w:val="single" w:sz="4" w:space="0" w:color="auto"/>
+              <w:right w:val="single" w:sz="4" w:space="0" w:color="auto"/>
+            </w:tcBorders>
+          </w:tcPr>
+          <w:p>
+            <w:pPr>
+              <w:rPr>
+                <w:lang w:val="nl-BE"/>
+              </w:rPr>
+            </w:pPr>
+            <w:r>
+              <w:rPr>
+                <w:lang w:val="nl-BE"/>
+              </w:rPr>
+              <w:t>Onderzoek Passport (in node.js)</w:t>
+            </w:r>
+          </w:p>
+        </w:tc>
+        <w:tc>
+          <w:tcPr>
+            <w:tcW w:w="3410" w:type="dxa"/>
+            <w:tcBorders>
+              <w:left w:val="single" w:sz="4" w:space="0" w:color="auto"/>
+            </w:tcBorders>
+          </w:tcPr>
+          <w:p>
+            <w:pPr>
+              <w:rPr>
+                <w:lang w:val="nl-BE"/>
+              </w:rPr>
+            </w:pPr>
+            <w:r>
+              <w:rPr>
+                <w:lang w:val="nl-BE"/>
+              </w:rPr>
+              <w:t>Volledig getest in node.js</w:t>
+            </w:r>
+            <w:r>
+              <w:rPr>
+                <w:lang w:val="nl-BE"/>
+              </w:rPr>
+              <w:t xml:space="preserve"> (niet met Angular</w:t>
+            </w:r>
+            <w:r>
+              <w:rPr>
+                <w:lang w:val="nl-BE"/>
+              </w:rPr>
+              <w:t>JS</w:t>
+            </w:r>
+            <w:r>
+              <w:rPr>
+                <w:lang w:val="nl-BE"/>
+              </w:rPr>
+              <w:t>)</w:t>
+            </w:r>
+          </w:p>
+        </w:tc>
+      </w:tr>
+      <w:tr>
+        <w:tc>
+          <w:tcPr>
+            <w:tcW w:w="1885" w:type="dxa"/>
+            <w:tcBorders>
+              <w:right w:val="single" w:sz="4" w:space="0" w:color="auto"/>
+            </w:tcBorders>
+          </w:tcPr>
+          <w:p>
+            <w:pPr>
+              <w:rPr>
+                <w:lang w:val="nl-BE"/>
+              </w:rPr>
+            </w:pPr>
+            <w:r>
+              <w:rPr>
+                <w:lang w:val="nl-BE"/>
+              </w:rPr>
+              <w:t>30-11-2015:</w:t>
+            </w:r>
+          </w:p>
+        </w:tc>
+        <w:tc>
+          <w:tcPr>
+            <w:tcW w:w="4055" w:type="dxa"/>
+            <w:tcBorders>
+              <w:left w:val="single" w:sz="4" w:space="0" w:color="auto"/>
+              <w:right w:val="single" w:sz="4" w:space="0" w:color="auto"/>
+            </w:tcBorders>
+          </w:tcPr>
+          <w:p>
+            <w:pPr>
+              <w:rPr>
+                <w:lang w:val="nl-BE"/>
+              </w:rPr>
+            </w:pPr>
+            <w:r>
+              <w:rPr>
+                <w:lang w:val="nl-BE"/>
+              </w:rPr>
+              <w:t>Services schrijven in Angular adhv API’s</w:t>
+            </w:r>
+          </w:p>
+        </w:tc>
+        <w:tc>
+          <w:tcPr>
+            <w:tcW w:w="3410" w:type="dxa"/>
+            <w:tcBorders>
+              <w:left w:val="single" w:sz="4" w:space="0" w:color="auto"/>
+            </w:tcBorders>
+          </w:tcPr>
+          <w:p>
+            <w:pPr>
+              <w:rPr>
+                <w:lang w:val="nl-BE"/>
+              </w:rPr>
+            </w:pPr>
+          </w:p>
+        </w:tc>
+      </w:tr>
+      <w:tr>
+        <w:trPr>
+          <w:trHeight w:val="60"/>
+        </w:trPr>
+        <w:tc>
+          <w:tcPr>
+            <w:tcW w:w="1885" w:type="dxa"/>
+            <w:tcBorders>
+              <w:right w:val="single" w:sz="4" w:space="0" w:color="auto"/>
+            </w:tcBorders>
+          </w:tcPr>
+          <w:p>
+            <w:pPr>
+              <w:rPr>
+                <w:lang w:val="nl-BE"/>
+              </w:rPr>
+            </w:pPr>
+            <w:r>
+              <w:rPr>
+                <w:lang w:val="nl-BE"/>
+              </w:rPr>
+              <w:t>30-11-2015:</w:t>
+            </w:r>
+          </w:p>
+        </w:tc>
+        <w:tc>
+          <w:tcPr>
+            <w:tcW w:w="4055" w:type="dxa"/>
+            <w:tcBorders>
+              <w:left w:val="single" w:sz="4" w:space="0" w:color="auto"/>
+              <w:right w:val="single" w:sz="4" w:space="0" w:color="auto"/>
+            </w:tcBorders>
+          </w:tcPr>
+          <w:p>
+            <w:pPr>
+              <w:rPr>
+                <w:lang w:val="nl-BE"/>
+              </w:rPr>
+            </w:pPr>
+            <w:r>
+              <w:rPr>
+                <w:lang w:val="nl-BE"/>
+              </w:rPr>
+              <w:t>Testing chatten met Socket-io</w:t>
+            </w:r>
+          </w:p>
+        </w:tc>
+        <w:tc>
+          <w:tcPr>
+            <w:tcW w:w="3410" w:type="dxa"/>
+            <w:tcBorders>
+              <w:left w:val="single" w:sz="4" w:space="0" w:color="auto"/>
+            </w:tcBorders>
+          </w:tcPr>
+          <w:p>
+            <w:pPr>
+              <w:rPr>
+                <w:lang w:val="nl-BE"/>
+              </w:rPr>
+            </w:pPr>
+          </w:p>
+        </w:tc>
+      </w:tr>
+    </w:tbl>
+    <w:p>
+      <w:pPr>
+        <w:rPr>
+          <w:lang w:val="nl-BE"/>
+        </w:rPr>
+      </w:pPr>
+    </w:p>
+    <w:p>
+      <w:pPr>
+        <w:rPr>
+          <w:lang w:val="nl-BE"/>
+        </w:rPr>
+      </w:pPr>
+      <w:r>
+        <w:rPr>
+          <w:lang w:val="nl-BE"/>
+        </w:rPr>
+        <w:t>Jonathan</w:t>
+      </w:r>
+    </w:p>
+    <w:tbl>
+      <w:tblPr>
+        <w:tblStyle w:val="TableGrid"/>
+        <w:tblW w:w="0" w:type="auto"/>
+        <w:tblBorders>
+          <w:top w:val="none" w:sz="0" w:space="0" w:color="auto"/>
+          <w:left w:val="none" w:sz="0" w:space="0" w:color="auto"/>
+          <w:bottom w:val="none" w:sz="0" w:space="0" w:color="auto"/>
+          <w:right w:val="none" w:sz="0" w:space="0" w:color="auto"/>
+          <w:insideH w:val="none" w:sz="0" w:space="0" w:color="auto"/>
+          <w:insideV w:val="none" w:sz="0" w:space="0" w:color="auto"/>
+        </w:tblBorders>
+        <w:tblLook w:val="04A0" w:firstRow="1" w:lastRow="0" w:firstColumn="1" w:lastColumn="0" w:noHBand="0" w:noVBand="1"/>
+      </w:tblPr>
+      <w:tblGrid>
+        <w:gridCol w:w="1885"/>
+        <w:gridCol w:w="4055"/>
+        <w:gridCol w:w="3410"/>
+      </w:tblGrid>
+      <w:tr>
+        <w:tc>
+          <w:tcPr>
+            <w:tcW w:w="1885" w:type="dxa"/>
+            <w:tcBorders>
+              <w:bottom w:val="single" w:sz="4" w:space="0" w:color="auto"/>
+              <w:right w:val="single" w:sz="4" w:space="0" w:color="auto"/>
+            </w:tcBorders>
+          </w:tcPr>
+          <w:p>
+            <w:pPr>
+              <w:rPr>
+                <w:lang w:val="nl-BE"/>
+              </w:rPr>
+            </w:pPr>
+            <w:r>
+              <w:rPr>
+                <w:lang w:val="nl-BE"/>
+              </w:rPr>
+              <w:t>Datum</w:t>
+            </w:r>
+          </w:p>
+        </w:tc>
+        <w:tc>
+          <w:tcPr>
+            <w:tcW w:w="4055" w:type="dxa"/>
+            <w:tcBorders>
+              <w:left w:val="single" w:sz="4" w:space="0" w:color="auto"/>
+              <w:bottom w:val="single" w:sz="4" w:space="0" w:color="auto"/>
+              <w:right w:val="single" w:sz="4" w:space="0" w:color="auto"/>
+            </w:tcBorders>
+          </w:tcPr>
+          <w:p>
+            <w:pPr>
+              <w:rPr>
+                <w:lang w:val="nl-BE"/>
+              </w:rPr>
+            </w:pPr>
+            <w:r>
+              <w:rPr>
+                <w:lang w:val="nl-BE"/>
+              </w:rPr>
+              <w:t>Taak</w:t>
+            </w:r>
+          </w:p>
+        </w:tc>
+        <w:tc>
+          <w:tcPr>
+            <w:tcW w:w="3410" w:type="dxa"/>
+            <w:tcBorders>
+              <w:left w:val="single" w:sz="4" w:space="0" w:color="auto"/>
+              <w:bottom w:val="single" w:sz="4" w:space="0" w:color="auto"/>
+            </w:tcBorders>
+          </w:tcPr>
+          <w:p>
+            <w:pPr>
+              <w:rPr>
+                <w:lang w:val="nl-BE"/>
+              </w:rPr>
+            </w:pPr>
+            <w:r>
+              <w:rPr>
+                <w:lang w:val="nl-BE"/>
+              </w:rPr>
+              <w:t>Gerealiseerd?</w:t>
+            </w:r>
+          </w:p>
+        </w:tc>
+      </w:tr>
+      <w:tr>
+        <w:tc>
+          <w:tcPr>
+            <w:tcW w:w="1885" w:type="dxa"/>
+            <w:tcBorders>
+              <w:top w:val="single" w:sz="4" w:space="0" w:color="auto"/>
+              <w:right w:val="single" w:sz="4" w:space="0" w:color="auto"/>
+            </w:tcBorders>
+          </w:tcPr>
+          <w:p>
+            <w:pPr>
+              <w:rPr>
+                <w:lang w:val="nl-BE"/>
+              </w:rPr>
+            </w:pPr>
+            <w:r>
+              <w:rPr>
+                <w:lang w:val="nl-BE"/>
+              </w:rPr>
+              <w:t>06-11-2015:</w:t>
+            </w:r>
+          </w:p>
+        </w:tc>
+        <w:tc>
+          <w:tcPr>
+            <w:tcW w:w="4055" w:type="dxa"/>
+            <w:tcBorders>
+              <w:top w:val="single" w:sz="4" w:space="0" w:color="auto"/>
+              <w:left w:val="single" w:sz="4" w:space="0" w:color="auto"/>
+              <w:right w:val="single" w:sz="4" w:space="0" w:color="auto"/>
+            </w:tcBorders>
+          </w:tcPr>
+          <w:p>
+            <w:pPr>
+              <w:rPr>
+                <w:lang w:val="nl-BE"/>
+              </w:rPr>
+            </w:pPr>
+            <w:r>
+              <w:rPr>
+                <w:lang w:val="nl-BE"/>
+              </w:rPr>
+              <w:t>Geanimeerde startpagina bouwen (less + ngAnimate)</w:t>
+            </w:r>
+          </w:p>
+        </w:tc>
+        <w:tc>
+          <w:tcPr>
+            <w:tcW w:w="3410" w:type="dxa"/>
+            <w:tcBorders>
+              <w:top w:val="single" w:sz="4" w:space="0" w:color="auto"/>
+              <w:left w:val="single" w:sz="4" w:space="0" w:color="auto"/>
+            </w:tcBorders>
+          </w:tcPr>
+          <w:p>
+            <w:pPr>
+              <w:rPr>
+                <w:lang w:val="nl-BE"/>
+              </w:rPr>
+            </w:pPr>
+            <w:r>
+              <w:rPr>
+                <w:lang w:val="nl-BE"/>
+              </w:rPr>
+              <w:t>G</w:t>
+            </w:r>
+            <w:r>
+              <w:rPr>
+                <w:lang w:val="nl-BE"/>
+              </w:rPr>
+              <w:t>erealiseerd, later gefinetuned adhv feedback</w:t>
+            </w:r>
+          </w:p>
+        </w:tc>
+      </w:tr>
+      <w:tr>
+        <w:tc>
+          <w:tcPr>
+            <w:tcW w:w="1885" w:type="dxa"/>
+            <w:tcBorders>
+              <w:right w:val="single" w:sz="4" w:space="0" w:color="auto"/>
+            </w:tcBorders>
+          </w:tcPr>
+          <w:p>
+            <w:pPr>
+              <w:rPr>
+                <w:lang w:val="nl-BE"/>
+              </w:rPr>
+            </w:pPr>
+            <w:r>
+              <w:rPr>
+                <w:lang w:val="nl-BE"/>
+              </w:rPr>
+              <w:t>16-11-2015:</w:t>
+            </w:r>
+          </w:p>
+        </w:tc>
+        <w:tc>
+          <w:tcPr>
+            <w:tcW w:w="4055" w:type="dxa"/>
+            <w:tcBorders>
+              <w:left w:val="single" w:sz="4" w:space="0" w:color="auto"/>
+              <w:right w:val="single" w:sz="4" w:space="0" w:color="auto"/>
+            </w:tcBorders>
+          </w:tcPr>
+          <w:p>
+            <w:pPr>
+              <w:rPr>
+                <w:lang w:val="nl-BE"/>
+              </w:rPr>
+            </w:pPr>
+            <w:r>
+              <w:rPr>
+                <w:lang w:val="nl-BE"/>
+              </w:rPr>
+              <w:t>Opzetten project: routing + onderzoek technologieën</w:t>
+            </w:r>
+          </w:p>
+        </w:tc>
+        <w:tc>
+          <w:tcPr>
+            <w:tcW w:w="3410" w:type="dxa"/>
+            <w:tcBorders>
+              <w:left w:val="single" w:sz="4" w:space="0" w:color="auto"/>
+            </w:tcBorders>
+          </w:tcPr>
+          <w:p>
+            <w:pPr>
+              <w:rPr>
+                <w:lang w:val="nl-BE"/>
+              </w:rPr>
+            </w:pPr>
+            <w:r>
+              <w:rPr>
+                <w:lang w:val="nl-BE"/>
+              </w:rPr>
+              <w:t>Gerealiseerd + later feedback gekregen</w:t>
+            </w:r>
+          </w:p>
+        </w:tc>
+      </w:tr>
+      <w:tr>
+        <w:tc>
+          <w:tcPr>
+            <w:tcW w:w="1885" w:type="dxa"/>
+            <w:tcBorders>
+              <w:right w:val="single" w:sz="4" w:space="0" w:color="auto"/>
+            </w:tcBorders>
+          </w:tcPr>
+          <w:p>
+            <w:pPr>
+              <w:rPr>
+                <w:lang w:val="nl-BE"/>
+              </w:rPr>
+            </w:pPr>
+            <w:r>
+              <w:rPr>
+                <w:lang w:val="nl-BE"/>
+              </w:rPr>
+              <w:t>19-11-2015</w:t>
+            </w:r>
+          </w:p>
+        </w:tc>
+        <w:tc>
+          <w:tcPr>
+            <w:tcW w:w="4055" w:type="dxa"/>
+            <w:tcBorders>
+              <w:left w:val="single" w:sz="4" w:space="0" w:color="auto"/>
+              <w:right w:val="single" w:sz="4" w:space="0" w:color="auto"/>
+            </w:tcBorders>
+          </w:tcPr>
+          <w:p>
+            <w:pPr>
+              <w:rPr>
+                <w:lang w:val="nl-BE"/>
+              </w:rPr>
+            </w:pPr>
+            <w:r>
+              <w:rPr>
+                <w:lang w:val="nl-BE"/>
+              </w:rPr>
+              <w:t>Design database + Mongoose leren</w:t>
+            </w:r>
+          </w:p>
+        </w:tc>
+        <w:tc>
+          <w:tcPr>
+            <w:tcW w:w="3410" w:type="dxa"/>
+            <w:tcBorders>
+              <w:left w:val="single" w:sz="4" w:space="0" w:color="auto"/>
+            </w:tcBorders>
+          </w:tcPr>
+          <w:p>
+            <w:pPr>
+              <w:rPr>
+                <w:lang w:val="nl-BE"/>
+              </w:rPr>
+            </w:pPr>
+            <w:r>
+              <w:rPr>
+                <w:lang w:val="nl-BE"/>
+              </w:rPr>
+              <w:t>Gerealiseerd + feedback gekregen</w:t>
+            </w:r>
+          </w:p>
+        </w:tc>
+      </w:tr>
+      <w:tr>
+        <w:trPr>
+          <w:trHeight w:val="60"/>
+        </w:trPr>
+        <w:tc>
+          <w:tcPr>
+            <w:tcW w:w="1885" w:type="dxa"/>
+            <w:tcBorders>
+              <w:right w:val="single" w:sz="4" w:space="0" w:color="auto"/>
+            </w:tcBorders>
+          </w:tcPr>
+          <w:p>
+            <w:pPr>
+              <w:rPr>
+                <w:lang w:val="nl-BE"/>
+              </w:rPr>
+            </w:pPr>
+            <w:r>
+              <w:rPr>
+                <w:lang w:val="nl-BE"/>
+              </w:rPr>
+              <w:t>23-11-2015:</w:t>
+            </w:r>
+          </w:p>
+        </w:tc>
+        <w:tc>
+          <w:tcPr>
+            <w:tcW w:w="4055" w:type="dxa"/>
+            <w:tcBorders>
+              <w:left w:val="single" w:sz="4" w:space="0" w:color="auto"/>
+              <w:right w:val="single" w:sz="4" w:space="0" w:color="auto"/>
+            </w:tcBorders>
+          </w:tcPr>
+          <w:p>
+            <w:pPr>
+              <w:rPr>
+                <w:lang w:val="nl-BE"/>
+              </w:rPr>
+            </w:pPr>
+            <w:r>
+              <w:rPr>
+                <w:lang w:val="nl-BE"/>
+              </w:rPr>
+              <w:t>Belangrijkste API’s geschreven in Mongoose</w:t>
+            </w:r>
+          </w:p>
+        </w:tc>
+        <w:tc>
+          <w:tcPr>
+            <w:tcW w:w="3410" w:type="dxa"/>
+            <w:tcBorders>
+              <w:left w:val="single" w:sz="4" w:space="0" w:color="auto"/>
+            </w:tcBorders>
+          </w:tcPr>
+          <w:p>
+            <w:pPr>
+              <w:rPr>
+                <w:lang w:val="nl-BE"/>
+              </w:rPr>
+            </w:pPr>
+            <w:r>
+              <w:rPr>
+                <w:lang w:val="nl-BE"/>
+              </w:rPr>
+              <w:t>D</w:t>
+            </w:r>
+            <w:r>
+              <w:rPr>
+                <w:lang w:val="nl-BE"/>
+              </w:rPr>
+              <w:t xml:space="preserve">oor moeilijkheden met </w:t>
+            </w:r>
+            <w:r>
+              <w:rPr>
+                <w:lang w:val="nl-BE"/>
+              </w:rPr>
+              <w:t xml:space="preserve">querying in </w:t>
+            </w:r>
+            <w:r>
+              <w:rPr>
+                <w:lang w:val="nl-BE"/>
+              </w:rPr>
+              <w:t>Mongoose niet de belangrijkste kunnen schrijven</w:t>
+            </w:r>
+          </w:p>
+        </w:tc>
+      </w:tr>
+      <w:tr>
+        <w:trPr>
+          <w:trHeight w:val="60"/>
+        </w:trPr>
+        <w:tc>
+          <w:tcPr>
+            <w:tcW w:w="1885" w:type="dxa"/>
+            <w:tcBorders>
+              <w:right w:val="single" w:sz="4" w:space="0" w:color="auto"/>
+            </w:tcBorders>
+          </w:tcPr>
+          <w:p>
+            <w:pPr>
+              <w:rPr>
+                <w:lang w:val="nl-BE"/>
+              </w:rPr>
+            </w:pPr>
+            <w:r>
+              <w:rPr>
+                <w:lang w:val="nl-BE"/>
+              </w:rPr>
+              <w:t>23-11-2015</w:t>
+            </w:r>
+          </w:p>
+        </w:tc>
+        <w:tc>
+          <w:tcPr>
+            <w:tcW w:w="4055" w:type="dxa"/>
+            <w:tcBorders>
+              <w:left w:val="single" w:sz="4" w:space="0" w:color="auto"/>
+              <w:right w:val="single" w:sz="4" w:space="0" w:color="auto"/>
+            </w:tcBorders>
+          </w:tcPr>
+          <w:p>
+            <w:pPr>
+              <w:rPr>
+                <w:lang w:val="nl-BE"/>
+              </w:rPr>
+            </w:pPr>
+            <w:r>
+              <w:rPr>
+                <w:lang w:val="nl-BE"/>
+              </w:rPr>
+              <w:t>Integratie Passport (Angular) in project</w:t>
+            </w:r>
+          </w:p>
+        </w:tc>
+        <w:tc>
+          <w:tcPr>
+            <w:tcW w:w="3410" w:type="dxa"/>
+            <w:tcBorders>
+              <w:left w:val="single" w:sz="4" w:space="0" w:color="auto"/>
+            </w:tcBorders>
+          </w:tcPr>
+          <w:p>
+            <w:pPr>
+              <w:rPr>
+                <w:lang w:val="nl-BE"/>
+              </w:rPr>
+            </w:pPr>
+            <w:r>
+              <w:rPr>
+                <w:lang w:val="nl-BE"/>
+              </w:rPr>
+              <w:t>Gerealiseerd + feedback gekregen</w:t>
+            </w:r>
+          </w:p>
+        </w:tc>
+      </w:tr>
+      <w:tr>
+        <w:trPr>
+          <w:trHeight w:val="60"/>
+        </w:trPr>
+        <w:tc>
+          <w:tcPr>
+            <w:tcW w:w="1885" w:type="dxa"/>
+            <w:tcBorders>
+              <w:right w:val="single" w:sz="4" w:space="0" w:color="auto"/>
+            </w:tcBorders>
+          </w:tcPr>
+          <w:p>
+            <w:pPr>
+              <w:rPr>
+                <w:lang w:val="nl-BE"/>
+              </w:rPr>
+            </w:pPr>
+            <w:r>
+              <w:rPr>
+                <w:lang w:val="nl-BE"/>
+              </w:rPr>
+              <w:t>30-11-2015</w:t>
+            </w:r>
+          </w:p>
+        </w:tc>
+        <w:tc>
+          <w:tcPr>
+            <w:tcW w:w="4055" w:type="dxa"/>
+            <w:tcBorders>
+              <w:left w:val="single" w:sz="4" w:space="0" w:color="auto"/>
+              <w:right w:val="single" w:sz="4" w:space="0" w:color="auto"/>
+            </w:tcBorders>
+          </w:tcPr>
+          <w:p>
+            <w:pPr>
+              <w:rPr>
+                <w:lang w:val="nl-BE"/>
+              </w:rPr>
+            </w:pPr>
+            <w:r>
+              <w:rPr>
+                <w:lang w:val="nl-BE"/>
+              </w:rPr>
+              <w:t>V</w:t>
+            </w:r>
+            <w:r>
+              <w:rPr>
+                <w:lang w:val="nl-BE"/>
+              </w:rPr>
+              <w:t>alidatie op registratie &amp; login + FB-login</w:t>
+            </w:r>
+          </w:p>
+        </w:tc>
+        <w:tc>
+          <w:tcPr>
+            <w:tcW w:w="3410" w:type="dxa"/>
+            <w:tcBorders>
+              <w:left w:val="single" w:sz="4" w:space="0" w:color="auto"/>
+            </w:tcBorders>
+          </w:tcPr>
+          <w:p>
+            <w:pPr>
+              <w:rPr>
+                <w:lang w:val="nl-BE"/>
+              </w:rPr>
+            </w:pPr>
+          </w:p>
+        </w:tc>
+      </w:tr>
+      <w:tr>
+        <w:trPr>
+          <w:trHeight w:val="60"/>
+        </w:trPr>
+        <w:tc>
+          <w:tcPr>
+            <w:tcW w:w="1885" w:type="dxa"/>
+            <w:tcBorders>
+              <w:right w:val="single" w:sz="4" w:space="0" w:color="auto"/>
+            </w:tcBorders>
+          </w:tcPr>
+          <w:p>
+            <w:pPr>
+              <w:rPr>
+                <w:lang w:val="nl-BE"/>
+              </w:rPr>
+            </w:pPr>
+            <w:r>
+              <w:rPr>
+                <w:lang w:val="nl-BE"/>
+              </w:rPr>
+              <w:t>30-11-2015</w:t>
+            </w:r>
+          </w:p>
+        </w:tc>
+        <w:tc>
+          <w:tcPr>
+            <w:tcW w:w="4055" w:type="dxa"/>
+            <w:tcBorders>
+              <w:left w:val="single" w:sz="4" w:space="0" w:color="auto"/>
+              <w:right w:val="single" w:sz="4" w:space="0" w:color="auto"/>
+            </w:tcBorders>
+          </w:tcPr>
+          <w:p>
+            <w:pPr>
+              <w:rPr>
+                <w:lang w:val="nl-BE"/>
+              </w:rPr>
+            </w:pPr>
+            <w:r>
+              <w:rPr>
+                <w:lang w:val="nl-BE"/>
+              </w:rPr>
+              <w:t>Groter deel API</w:t>
+            </w:r>
+            <w:r>
+              <w:rPr>
+                <w:lang w:val="nl-BE"/>
+              </w:rPr>
+              <w:t>’</w:t>
+            </w:r>
+            <w:r>
+              <w:rPr>
+                <w:lang w:val="nl-BE"/>
+              </w:rPr>
+              <w:t>s geschreven</w:t>
+            </w:r>
+          </w:p>
+        </w:tc>
+        <w:tc>
+          <w:tcPr>
+            <w:tcW w:w="3410" w:type="dxa"/>
+            <w:tcBorders>
+              <w:left w:val="single" w:sz="4" w:space="0" w:color="auto"/>
+            </w:tcBorders>
+          </w:tcPr>
+          <w:p>
+            <w:pPr>
+              <w:rPr>
+                <w:lang w:val="nl-BE"/>
+              </w:rPr>
+            </w:pPr>
+            <w:r>
+              <w:rPr>
+                <w:lang w:val="nl-BE"/>
+              </w:rPr>
+              <w:t>Gerealiseerd</w:t>
+            </w:r>
+          </w:p>
+        </w:tc>
+      </w:tr>
+    </w:tbl>
+    <w:p>
+      <w:pPr>
+        <w:rPr>
           <w:lang w:val="nl-BE"/>
         </w:rPr>
       </w:pPr>
@@ -2194,50 +3923,125 @@
           <w:lang w:val="nl-BE"/>
         </w:rPr>
       </w:pPr>
+    </w:p>
+    <w:p>
+      <w:pPr>
+        <w:rPr>
+          <w:lang w:val="nl-BE"/>
+        </w:rPr>
+      </w:pPr>
+    </w:p>
+    <w:p>
+      <w:pPr>
+        <w:rPr>
+          <w:rFonts w:asciiTheme="majorHAnsi" w:eastAsiaTheme="majorEastAsia" w:hAnsiTheme="majorHAnsi" w:cstheme="majorBidi"/>
+          <w:color w:val="2E74B5" w:themeColor="accent1" w:themeShade="BF"/>
+          <w:sz w:val="32"/>
+          <w:szCs w:val="32"/>
+          <w:lang w:val="nl-BE"/>
+        </w:rPr>
+      </w:pPr>
+      <w:r>
+        <w:rPr>
+          <w:lang w:val="nl-BE"/>
+        </w:rPr>
+        <w:br w:type="page"/>
+      </w:r>
+    </w:p>
+    <w:p>
+      <w:pPr>
+        <w:pStyle w:val="Heading1"/>
+        <w:rPr>
+          <w:lang w:val="nl-BE"/>
+        </w:rPr>
+      </w:pPr>
+      <w:r>
+        <w:rPr>
+          <w:lang w:val="nl-BE"/>
+        </w:rPr>
+        <w:lastRenderedPageBreak/>
+        <w:t>Succesfactoren</w:t>
+      </w:r>
+    </w:p>
+    <w:p>
+      <w:pPr>
+        <w:pStyle w:val="ListParagraph"/>
+        <w:numPr>
+          <w:ilvl w:val="0"/>
+          <w:numId w:val="5"/>
+        </w:numPr>
+        <w:rPr>
+          <w:lang w:val="nl-BE"/>
+        </w:rPr>
+      </w:pPr>
+      <w:r>
+        <w:rPr>
+          <w:lang w:val="nl-BE"/>
+        </w:rPr>
+        <w:t>Andere teamgenoten van SBP-project zijn tevreden</w:t>
+      </w:r>
+    </w:p>
+    <w:p>
+      <w:pPr>
+        <w:pStyle w:val="ListParagraph"/>
+        <w:numPr>
+          <w:ilvl w:val="0"/>
+          <w:numId w:val="5"/>
+        </w:numPr>
+        <w:rPr>
+          <w:lang w:val="nl-BE"/>
+        </w:rPr>
+      </w:pPr>
+      <w:r>
+        <w:rPr>
+          <w:lang w:val="nl-BE"/>
+        </w:rPr>
+        <w:t>Goede feedback op</w:t>
+      </w:r>
+      <w:r>
+        <w:rPr>
+          <w:lang w:val="nl-BE"/>
+        </w:rPr>
+        <w:t xml:space="preserve"> prototype</w:t>
+      </w:r>
+      <w:r>
+        <w:rPr>
+          <w:lang w:val="nl-BE"/>
+        </w:rPr>
+        <w:t xml:space="preserve"> SBP booth</w:t>
+      </w:r>
+    </w:p>
+    <w:p>
+      <w:pPr>
+        <w:pStyle w:val="ListParagraph"/>
+        <w:numPr>
+          <w:ilvl w:val="0"/>
+          <w:numId w:val="5"/>
+        </w:numPr>
+        <w:rPr>
+          <w:lang w:val="nl-BE"/>
+        </w:rPr>
+      </w:pPr>
+      <w:r>
+        <w:rPr>
+          <w:lang w:val="nl-BE"/>
+        </w:rPr>
+        <w:t>Goede feedback op prototype van mede-ondernemers (bv. Battle of Talen</w:t>
+      </w:r>
+      <w:r>
+        <w:rPr>
+          <w:lang w:val="nl-BE"/>
+        </w:rPr>
+        <w:t>t</w:t>
+      </w:r>
       <w:bookmarkStart w:id="0" w:name="_GoBack"/>
       <w:bookmarkEnd w:id="0"/>
-    </w:p>
-    <w:p>
-      <w:pPr>
-        <w:rPr>
-          <w:lang w:val="nl-BE"/>
-        </w:rPr>
-      </w:pPr>
-    </w:p>
-    <w:p>
-      <w:pPr>
-        <w:pStyle w:val="Heading1"/>
-        <w:rPr>
-          <w:lang w:val="nl-BE"/>
-        </w:rPr>
-      </w:pPr>
-      <w:r>
-        <w:rPr>
-          <w:lang w:val="nl-BE"/>
-        </w:rPr>
-        <w:t>Succesfactoren</w:t>
-      </w:r>
-    </w:p>
-    <w:p>
-      <w:pPr>
-        <w:rPr>
-          <w:lang w:val="nl-BE"/>
-        </w:rPr>
-      </w:pPr>
-    </w:p>
-    <w:p>
-      <w:pPr>
-        <w:rPr>
-          <w:lang w:val="nl-BE"/>
-        </w:rPr>
-      </w:pPr>
-    </w:p>
-    <w:p>
-      <w:pPr>
-        <w:rPr>
-          <w:lang w:val="nl-BE"/>
-        </w:rPr>
-      </w:pPr>
+      <w:r>
+        <w:rPr>
+          <w:lang w:val="nl-BE"/>
+        </w:rPr>
+        <w:t>s)</w:t>
+      </w:r>
     </w:p>
     <w:p>
       <w:pPr>
@@ -2365,14 +4169,27 @@
         </mc:Fallback>
       </mc:AlternateContent>
     </w:r>
-    <w:fldSimple w:instr=" FILENAME   \* MERGEFORMAT ">
-      <w:r>
-        <w:rPr>
-          <w:noProof/>
-        </w:rPr>
-        <w:t>Projectdossier 3NMCT.docx</w:t>
-      </w:r>
-    </w:fldSimple>
+    <w:r>
+      <w:fldChar w:fldCharType="begin"/>
+    </w:r>
+    <w:r>
+      <w:instrText xml:space="preserve"> FILENAME   \* MERGEFORMAT </w:instrText>
+    </w:r>
+    <w:r>
+      <w:fldChar w:fldCharType="separate"/>
+    </w:r>
+    <w:r>
+      <w:rPr>
+        <w:noProof/>
+      </w:rPr>
+      <w:t>Projectdossier 3NMCT.docx</w:t>
+    </w:r>
+    <w:r>
+      <w:rPr>
+        <w:noProof/>
+      </w:rPr>
+      <w:fldChar w:fldCharType="end"/>
+    </w:r>
     <w:r>
       <w:ptab w:relativeTo="margin" w:alignment="center" w:leader="none"/>
     </w:r>
@@ -2389,25 +4206,15 @@
       <w:sdtEndPr/>
       <w:sdtContent>
         <w:r>
-          <w:t>[Type here</w:t>
+          <w:t>[Type here]</w:t>
         </w:r>
-        <w:proofErr w:type="gramStart"/>
-        <w:r>
-          <w:t>]</w:t>
-        </w:r>
-        <w:proofErr w:type="gramEnd"/>
       </w:sdtContent>
     </w:sdt>
     <w:r>
       <w:ptab w:relativeTo="margin" w:alignment="right" w:leader="none"/>
     </w:r>
-    <w:proofErr w:type="spellStart"/>
     <w:r>
-      <w:t>Blz</w:t>
-    </w:r>
-    <w:proofErr w:type="spellEnd"/>
-    <w:r>
-      <w:t xml:space="preserve">. </w:t>
+      <w:t xml:space="preserve">Blz. </w:t>
     </w:r>
     <w:r>
       <w:fldChar w:fldCharType="begin"/>
@@ -2422,7 +4229,7 @@
       <w:rPr>
         <w:noProof/>
       </w:rPr>
-      <w:t>3</w:t>
+      <w:t>4</w:t>
     </w:r>
     <w:r>
       <w:fldChar w:fldCharType="end"/>
@@ -2430,14 +4237,27 @@
     <w:r>
       <w:t xml:space="preserve"> / </w:t>
     </w:r>
-    <w:fldSimple w:instr=" NUMPAGES   \* MERGEFORMAT ">
-      <w:r>
-        <w:rPr>
-          <w:noProof/>
-        </w:rPr>
-        <w:t>3</w:t>
-      </w:r>
-    </w:fldSimple>
+    <w:r>
+      <w:fldChar w:fldCharType="begin"/>
+    </w:r>
+    <w:r>
+      <w:instrText xml:space="preserve"> NUMPAGES   \* MERGEFORMAT </w:instrText>
+    </w:r>
+    <w:r>
+      <w:fldChar w:fldCharType="separate"/>
+    </w:r>
+    <w:r>
+      <w:rPr>
+        <w:noProof/>
+      </w:rPr>
+      <w:t>5</w:t>
+    </w:r>
+    <w:r>
+      <w:rPr>
+        <w:noProof/>
+      </w:rPr>
+      <w:fldChar w:fldCharType="end"/>
+    </w:r>
     <w:r>
       <w:t xml:space="preserve"> </w:t>
     </w:r>
@@ -4551,6 +6371,7 @@
     <w:rsidRoot w:val="00117536"/>
     <w:rsid w:val="00037368"/>
     <w:rsid w:val="00117536"/>
+    <w:rsid w:val="002E661C"/>
     <w:rsid w:val="004912E4"/>
     <w:rsid w:val="00520B50"/>
     <w:rsid w:val="005A0E4C"/>

</xml_diff>

<commit_message>
documentatie en database schema
</commit_message>
<xml_diff>
--- a/documentatie/Projectdossier_3NMCT.docx
+++ b/documentatie/Projectdossier_3NMCT.docx
@@ -399,23 +399,7 @@
           <w:sz w:val="24"/>
           <w:szCs w:val="24"/>
         </w:rPr>
-        <w:t xml:space="preserve"> </w:t>
-      </w:r>
-      <w:proofErr w:type="spellStart"/>
-      <w:r>
-        <w:rPr>
-          <w:sz w:val="24"/>
-          <w:szCs w:val="24"/>
-        </w:rPr>
-        <w:t>okt</w:t>
-      </w:r>
-      <w:proofErr w:type="spellEnd"/>
-      <w:r>
-        <w:rPr>
-          <w:sz w:val="24"/>
-          <w:szCs w:val="24"/>
-        </w:rPr>
-        <w:t xml:space="preserve"> 2015)</w:t>
+        <w:t xml:space="preserve"> okt 2015)</w:t>
       </w:r>
     </w:p>
     <w:tbl>
@@ -590,8 +574,6 @@
                 <w:t>https://swopprnmct.herokuapp.com/login</w:t>
               </w:r>
             </w:hyperlink>
-            <w:bookmarkStart w:id="0" w:name="_GoBack"/>
-            <w:bookmarkEnd w:id="0"/>
           </w:p>
         </w:tc>
       </w:tr>
@@ -738,23 +720,7 @@
           <w:sz w:val="24"/>
           <w:szCs w:val="24"/>
         </w:rPr>
-        <w:t xml:space="preserve">(20 </w:t>
-      </w:r>
-      <w:proofErr w:type="spellStart"/>
-      <w:r>
-        <w:rPr>
-          <w:sz w:val="24"/>
-          <w:szCs w:val="24"/>
-        </w:rPr>
-        <w:t>okt</w:t>
-      </w:r>
-      <w:proofErr w:type="spellEnd"/>
-      <w:r>
-        <w:rPr>
-          <w:sz w:val="24"/>
-          <w:szCs w:val="24"/>
-        </w:rPr>
-        <w:t xml:space="preserve"> 2015)</w:t>
+        <w:t>(20 okt 2015)</w:t>
       </w:r>
     </w:p>
     <w:p>
@@ -1531,16 +1497,11 @@
               <w:t>AngularJS directives</w:t>
             </w:r>
             <w:r>
-              <w:t xml:space="preserve"> die Google Maps </w:t>
-            </w:r>
-            <w:proofErr w:type="spellStart"/>
-            <w:r>
-              <w:t>i</w:t>
+              <w:t xml:space="preserve"> die Google Maps i</w:t>
             </w:r>
             <w:r>
               <w:t>ntegreert</w:t>
             </w:r>
-            <w:proofErr w:type="spellEnd"/>
           </w:p>
         </w:tc>
         <w:tc>
@@ -1574,21 +1535,8 @@
             <w:tcW w:w="2785" w:type="dxa"/>
           </w:tcPr>
           <w:p>
-            <w:proofErr w:type="spellStart"/>
-            <w:r>
-              <w:t>ngAnimate</w:t>
-            </w:r>
-            <w:proofErr w:type="spellEnd"/>
-            <w:r>
-              <w:t xml:space="preserve">, animate.css </w:t>
-            </w:r>
-            <w:proofErr w:type="spellStart"/>
-            <w:r>
-              <w:t>en</w:t>
-            </w:r>
-            <w:proofErr w:type="spellEnd"/>
-            <w:r>
-              <w:t xml:space="preserve"> angular-scroll-animate</w:t>
+            <w:r>
+              <w:t>ngAnimate, animate.css en angular-scroll-animate</w:t>
             </w:r>
           </w:p>
         </w:tc>
@@ -1635,11 +1583,9 @@
             <w:tcW w:w="2785" w:type="dxa"/>
           </w:tcPr>
           <w:p>
-            <w:proofErr w:type="spellStart"/>
             <w:r>
               <w:t>ngRoute</w:t>
             </w:r>
-            <w:proofErr w:type="spellEnd"/>
           </w:p>
         </w:tc>
         <w:tc>
@@ -1679,11 +1625,9 @@
             <w:tcW w:w="2785" w:type="dxa"/>
           </w:tcPr>
           <w:p>
-            <w:proofErr w:type="spellStart"/>
             <w:r>
               <w:t>ngMessages</w:t>
             </w:r>
-            <w:proofErr w:type="spellEnd"/>
           </w:p>
         </w:tc>
         <w:tc>
@@ -2384,36 +2328,87 @@
     </w:p>
     <w:p>
       <w:pPr>
-        <w:rPr>
-          <w:lang w:val="nl-BE"/>
-        </w:rPr>
-      </w:pPr>
-      <w:r>
-        <w:rPr>
-          <w:lang w:val="nl-BE"/>
-        </w:rPr>
-        <w:t>Noot: …..</w:t>
+        <w:pStyle w:val="Heading2"/>
+        <w:rPr>
+          <w:lang w:val="nl-BE"/>
+        </w:rPr>
+      </w:pPr>
+      <w:r>
+        <w:rPr>
+          <w:lang w:val="nl-BE"/>
+        </w:rPr>
+        <w:t>Database</w:t>
       </w:r>
     </w:p>
     <w:p>
       <w:pPr>
         <w:rPr>
-          <w:rFonts w:asciiTheme="majorHAnsi" w:eastAsiaTheme="majorEastAsia" w:hAnsiTheme="majorHAnsi" w:cstheme="majorBidi"/>
-          <w:color w:val="2E74B5" w:themeColor="accent1" w:themeShade="BF"/>
-          <w:sz w:val="32"/>
-          <w:szCs w:val="32"/>
-          <w:lang w:val="nl-BE"/>
-        </w:rPr>
-      </w:pPr>
-      <w:r>
-        <w:rPr>
-          <w:lang w:val="nl-BE"/>
-        </w:rPr>
-        <w:br w:type="page"/>
+          <w:lang w:val="nl-BE"/>
+        </w:rPr>
+      </w:pPr>
+      <w:r>
+        <w:rPr>
+          <w:noProof/>
+        </w:rPr>
+        <w:drawing>
+          <wp:inline distT="0" distB="0" distL="0" distR="0" wp14:anchorId="4E199685" wp14:editId="56CB1588">
+            <wp:extent cx="5943600" cy="4246245"/>
+            <wp:effectExtent l="0" t="0" r="0" b="1905"/>
+            <wp:docPr id="2" name="Picture 2"/>
+            <wp:cNvGraphicFramePr>
+              <a:graphicFrameLocks xmlns:a="http://schemas.openxmlformats.org/drawingml/2006/main" noChangeAspect="1"/>
+            </wp:cNvGraphicFramePr>
+            <a:graphic xmlns:a="http://schemas.openxmlformats.org/drawingml/2006/main">
+              <a:graphicData uri="http://schemas.openxmlformats.org/drawingml/2006/picture">
+                <pic:pic xmlns:pic="http://schemas.openxmlformats.org/drawingml/2006/picture">
+                  <pic:nvPicPr>
+                    <pic:cNvPr id="1" name=""/>
+                    <pic:cNvPicPr/>
+                  </pic:nvPicPr>
+                  <pic:blipFill>
+                    <a:blip r:embed="rId10"/>
+                    <a:stretch>
+                      <a:fillRect/>
+                    </a:stretch>
+                  </pic:blipFill>
+                  <pic:spPr>
+                    <a:xfrm>
+                      <a:off x="0" y="0"/>
+                      <a:ext cx="5943600" cy="4246245"/>
+                    </a:xfrm>
+                    <a:prstGeom prst="rect">
+                      <a:avLst/>
+                    </a:prstGeom>
+                  </pic:spPr>
+                </pic:pic>
+              </a:graphicData>
+            </a:graphic>
+          </wp:inline>
+        </w:drawing>
       </w:r>
     </w:p>
     <w:p>
       <w:pPr>
+        <w:rPr>
+          <w:lang w:val="nl-BE"/>
+        </w:rPr>
+      </w:pPr>
+    </w:p>
+    <w:p>
+      <w:pPr>
+        <w:rPr>
+          <w:lang w:val="nl-BE"/>
+        </w:rPr>
+      </w:pPr>
+      <w:r>
+        <w:rPr>
+          <w:lang w:val="nl-BE"/>
+        </w:rPr>
+        <w:t>Noot: …..</w:t>
+      </w:r>
+    </w:p>
+    <w:p>
+      <w:pPr>
         <w:pStyle w:val="Heading1"/>
         <w:rPr>
           <w:lang w:val="nl-BE"/>
@@ -2423,7 +2418,6 @@
         <w:rPr>
           <w:lang w:val="nl-BE"/>
         </w:rPr>
-        <w:lastRenderedPageBreak/>
         <w:t>Planning</w:t>
       </w:r>
     </w:p>
@@ -3670,23 +3664,6 @@
         </w:tc>
       </w:tr>
     </w:tbl>
-    <w:p>
-      <w:pPr>
-        <w:rPr>
-          <w:rFonts w:asciiTheme="majorHAnsi" w:eastAsiaTheme="majorEastAsia" w:hAnsiTheme="majorHAnsi" w:cstheme="majorBidi"/>
-          <w:color w:val="2E74B5" w:themeColor="accent1" w:themeShade="BF"/>
-          <w:sz w:val="32"/>
-          <w:szCs w:val="32"/>
-          <w:lang w:val="nl-BE"/>
-        </w:rPr>
-      </w:pPr>
-      <w:r>
-        <w:rPr>
-          <w:lang w:val="nl-BE"/>
-        </w:rPr>
-        <w:br w:type="page"/>
-      </w:r>
-    </w:p>
     <w:p>
       <w:pPr>
         <w:pStyle w:val="Heading1"/>
@@ -4166,6 +4143,72 @@
           </w:p>
         </w:tc>
       </w:tr>
+      <w:tr>
+        <w:tc>
+          <w:tcPr>
+            <w:tcW w:w="1885" w:type="dxa"/>
+            <w:tcBorders>
+              <w:right w:val="single" w:sz="4" w:space="0" w:color="auto"/>
+            </w:tcBorders>
+          </w:tcPr>
+          <w:p>
+            <w:pPr>
+              <w:rPr>
+                <w:lang w:val="nl-BE"/>
+              </w:rPr>
+            </w:pPr>
+            <w:r>
+              <w:rPr>
+                <w:lang w:val="nl-BE"/>
+              </w:rPr>
+              <w:t>18-01-2015</w:t>
+            </w:r>
+          </w:p>
+        </w:tc>
+        <w:tc>
+          <w:tcPr>
+            <w:tcW w:w="4055" w:type="dxa"/>
+            <w:tcBorders>
+              <w:left w:val="single" w:sz="4" w:space="0" w:color="auto"/>
+              <w:right w:val="single" w:sz="4" w:space="0" w:color="auto"/>
+            </w:tcBorders>
+          </w:tcPr>
+          <w:p>
+            <w:pPr>
+              <w:rPr>
+                <w:lang w:val="nl-BE"/>
+              </w:rPr>
+            </w:pPr>
+            <w:r>
+              <w:rPr>
+                <w:lang w:val="nl-BE"/>
+              </w:rPr>
+              <w:t>Tests schrijven voor de frontend</w:t>
+            </w:r>
+          </w:p>
+        </w:tc>
+        <w:tc>
+          <w:tcPr>
+            <w:tcW w:w="3410" w:type="dxa"/>
+            <w:tcBorders>
+              <w:left w:val="single" w:sz="4" w:space="0" w:color="auto"/>
+            </w:tcBorders>
+          </w:tcPr>
+          <w:p>
+            <w:pPr>
+              <w:rPr>
+                <w:lang w:val="nl-BE"/>
+              </w:rPr>
+            </w:pPr>
+            <w:r>
+              <w:rPr>
+                <w:lang w:val="nl-BE"/>
+              </w:rPr>
+              <w:t>Gerealiseerd</w:t>
+            </w:r>
+          </w:p>
+        </w:tc>
+      </w:tr>
     </w:tbl>
     <w:p>
       <w:pPr>
@@ -5361,6 +5404,7 @@
               <w:rPr>
                 <w:lang w:val="nl-BE"/>
               </w:rPr>
+              <w:lastRenderedPageBreak/>
               <w:t>25-12-2015</w:t>
             </w:r>
           </w:p>
@@ -5430,7 +5474,6 @@
               <w:rPr>
                 <w:lang w:val="nl-BE"/>
               </w:rPr>
-              <w:lastRenderedPageBreak/>
               <w:t>25-12-2015</w:t>
             </w:r>
           </w:p>
@@ -6037,7 +6080,7 @@
           <w:szCs w:val="20"/>
           <w:lang w:val="nl-BE"/>
         </w:rPr>
-        <w:t>Integratie betalingen</w:t>
+        <w:t>Producten in de spotlight plaatsen</w:t>
       </w:r>
     </w:p>
     <w:p>
@@ -6065,7 +6108,7 @@
           <w:szCs w:val="20"/>
           <w:lang w:val="nl-BE"/>
         </w:rPr>
-        <w:t>Producten in de spotlight plaatsen</w:t>
+        <w:t>Uitgebreider zoeken naar artikelen (locatie)</w:t>
       </w:r>
     </w:p>
     <w:p>
@@ -6093,7 +6136,7 @@
           <w:szCs w:val="20"/>
           <w:lang w:val="nl-BE"/>
         </w:rPr>
-        <w:t>Uitgebreider zoeken naar artikelen (locatie)</w:t>
+        <w:t>Verhuring goedkeuren</w:t>
       </w:r>
     </w:p>
     <w:p>
@@ -6121,7 +6164,7 @@
           <w:szCs w:val="20"/>
           <w:lang w:val="nl-BE"/>
         </w:rPr>
-        <w:t>Verhuring goedkeuren</w:t>
+        <w:t>Ondersteuning meerdere login methodes via social media (Facebook en Twitter)</w:t>
       </w:r>
     </w:p>
     <w:p>
@@ -6149,7 +6192,7 @@
           <w:szCs w:val="20"/>
           <w:lang w:val="nl-BE"/>
         </w:rPr>
-        <w:t>Ondersteuning meerdere login methodes via social media (Facebook en Twitter)</w:t>
+        <w:t>Klantenservice: chatten met mensen van de klantenservice, hier zou het een goed idee om de pagina te detecteren waar de gebruik is, om gepersionalizeerde ondersteuning te bieden</w:t>
       </w:r>
     </w:p>
     <w:p>
@@ -6177,7 +6220,61 @@
           <w:szCs w:val="20"/>
           <w:lang w:val="nl-BE"/>
         </w:rPr>
-        <w:t>Klantenservice: chatten met mensen van de klantenservice, hier zou het een goed idee om de pagina te detecteren waar de gebruik is, om gepersionalizeerde ondersteuning te bieden</w:t>
+        <w:t>Statistieken voor de administrator</w:t>
+      </w:r>
+    </w:p>
+    <w:p>
+      <w:pPr>
+        <w:pStyle w:val="ListParagraph"/>
+        <w:numPr>
+          <w:ilvl w:val="0"/>
+          <w:numId w:val="5"/>
+        </w:numPr>
+        <w:rPr>
+          <w:lang w:val="nl-BE"/>
+        </w:rPr>
+      </w:pPr>
+      <w:r>
+        <w:rPr>
+          <w:lang w:val="nl-BE"/>
+        </w:rPr>
+        <w:t>Extra mogelijkheden voor de administrator</w:t>
+      </w:r>
+    </w:p>
+    <w:p>
+      <w:pPr>
+        <w:pStyle w:val="ListParagraph"/>
+        <w:numPr>
+          <w:ilvl w:val="1"/>
+          <w:numId w:val="5"/>
+        </w:numPr>
+        <w:rPr>
+          <w:lang w:val="nl-BE"/>
+        </w:rPr>
+      </w:pPr>
+      <w:r>
+        <w:rPr>
+          <w:lang w:val="nl-BE"/>
+        </w:rPr>
+        <w:t>Management van gebruikers</w:t>
+      </w:r>
+    </w:p>
+    <w:p>
+      <w:pPr>
+        <w:pStyle w:val="ListParagraph"/>
+        <w:numPr>
+          <w:ilvl w:val="1"/>
+          <w:numId w:val="5"/>
+        </w:numPr>
+        <w:rPr>
+          <w:lang w:val="nl-BE"/>
+        </w:rPr>
+      </w:pPr>
+      <w:r>
+        <w:rPr>
+          <w:lang w:val="nl-BE"/>
+        </w:rPr>
+        <w:t>Mogelijkheid om ongepaste producten te verwijderen</w:t>
       </w:r>
     </w:p>
     <w:p>
@@ -6205,7 +6302,41 @@
           <w:szCs w:val="20"/>
           <w:lang w:val="nl-BE"/>
         </w:rPr>
-        <w:t>Statistieken voor de administrator</w:t>
+        <w:t>Integratie betalingen</w:t>
+      </w:r>
+      <w:bookmarkStart w:id="0" w:name="_GoBack"/>
+      <w:bookmarkEnd w:id="0"/>
+    </w:p>
+    <w:p>
+      <w:pPr>
+        <w:rPr>
+          <w:rFonts w:asciiTheme="majorHAnsi" w:eastAsiaTheme="majorEastAsia" w:hAnsiTheme="majorHAnsi" w:cstheme="majorBidi"/>
+          <w:color w:val="2E74B5" w:themeColor="accent1" w:themeShade="BF"/>
+          <w:sz w:val="32"/>
+          <w:szCs w:val="32"/>
+          <w:lang w:val="nl-BE"/>
+        </w:rPr>
+      </w:pPr>
+      <w:r>
+        <w:rPr>
+          <w:lang w:val="nl-BE"/>
+        </w:rPr>
+        <w:br w:type="page"/>
+      </w:r>
+    </w:p>
+    <w:p>
+      <w:pPr>
+        <w:pStyle w:val="Heading1"/>
+        <w:rPr>
+          <w:lang w:val="nl-BE"/>
+        </w:rPr>
+      </w:pPr>
+      <w:r>
+        <w:rPr>
+          <w:lang w:val="nl-BE"/>
+        </w:rPr>
+        <w:lastRenderedPageBreak/>
+        <w:t>Succesfactoren</w:t>
       </w:r>
     </w:p>
     <w:p>
@@ -6223,82 +6354,7 @@
         <w:rPr>
           <w:lang w:val="nl-BE"/>
         </w:rPr>
-        <w:t>Extra mogelijkheden voor de administrator</w:t>
-      </w:r>
-    </w:p>
-    <w:p>
-      <w:pPr>
-        <w:pStyle w:val="ListParagraph"/>
-        <w:numPr>
-          <w:ilvl w:val="1"/>
-          <w:numId w:val="5"/>
-        </w:numPr>
-        <w:rPr>
-          <w:lang w:val="nl-BE"/>
-        </w:rPr>
-      </w:pPr>
-      <w:r>
-        <w:rPr>
-          <w:lang w:val="nl-BE"/>
-        </w:rPr>
-        <w:t>Management van gebruikers</w:t>
-      </w:r>
-    </w:p>
-    <w:p>
-      <w:pPr>
-        <w:pStyle w:val="ListParagraph"/>
-        <w:numPr>
-          <w:ilvl w:val="1"/>
-          <w:numId w:val="5"/>
-        </w:numPr>
-        <w:rPr>
-          <w:lang w:val="nl-BE"/>
-        </w:rPr>
-      </w:pPr>
-      <w:r>
-        <w:rPr>
-          <w:lang w:val="nl-BE"/>
-        </w:rPr>
-        <w:t>Mogelijkheid om ongepaste producten te verwijderen</w:t>
-      </w:r>
-    </w:p>
-    <w:p>
-      <w:pPr>
-        <w:rPr>
-          <w:lang w:val="nl-BE"/>
-        </w:rPr>
-      </w:pPr>
-    </w:p>
-    <w:p>
-      <w:pPr>
-        <w:rPr>
-          <w:rFonts w:asciiTheme="majorHAnsi" w:eastAsiaTheme="majorEastAsia" w:hAnsiTheme="majorHAnsi" w:cstheme="majorBidi"/>
-          <w:color w:val="2E74B5" w:themeColor="accent1" w:themeShade="BF"/>
-          <w:sz w:val="32"/>
-          <w:szCs w:val="32"/>
-          <w:lang w:val="nl-BE"/>
-        </w:rPr>
-      </w:pPr>
-      <w:r>
-        <w:rPr>
-          <w:lang w:val="nl-BE"/>
-        </w:rPr>
-        <w:br w:type="page"/>
-      </w:r>
-    </w:p>
-    <w:p>
-      <w:pPr>
-        <w:pStyle w:val="Heading1"/>
-        <w:rPr>
-          <w:lang w:val="nl-BE"/>
-        </w:rPr>
-      </w:pPr>
-      <w:r>
-        <w:rPr>
-          <w:lang w:val="nl-BE"/>
-        </w:rPr>
-        <w:lastRenderedPageBreak/>
-        <w:t>Succesfactoren</w:t>
+        <w:t>Gebruiker kan vindt de weg op de site snel terug en kan vlot een artikel huren en verhuren</w:t>
       </w:r>
     </w:p>
     <w:p>
@@ -6316,7 +6372,7 @@
         <w:rPr>
           <w:lang w:val="nl-BE"/>
         </w:rPr>
-        <w:t>Gebruiker kan vindt de weg op de site snel terug en kan vlot een artikel huren en verhuren</w:t>
+        <w:t>Andere teamgenoten van SBP-project zijn tevreden</w:t>
       </w:r>
     </w:p>
     <w:p>
@@ -6334,7 +6390,37 @@
         <w:rPr>
           <w:lang w:val="nl-BE"/>
         </w:rPr>
-        <w:t>Andere teamgenoten van SBP-project zijn tevreden</w:t>
+        <w:t>Goede feedback op</w:t>
+      </w:r>
+      <w:r>
+        <w:rPr>
+          <w:lang w:val="nl-BE"/>
+        </w:rPr>
+        <w:t xml:space="preserve"> prototype</w:t>
+      </w:r>
+      <w:r>
+        <w:rPr>
+          <w:lang w:val="nl-BE"/>
+        </w:rPr>
+        <w:t xml:space="preserve"> SBP </w:t>
+      </w:r>
+      <w:r>
+        <w:rPr>
+          <w:lang w:val="nl-BE"/>
+        </w:rPr>
+        <w:t>(</w:t>
+      </w:r>
+      <w:r>
+        <w:rPr>
+          <w:lang w:val="nl-BE"/>
+        </w:rPr>
+        <w:t>booth</w:t>
+      </w:r>
+      <w:r>
+        <w:rPr>
+          <w:lang w:val="nl-BE"/>
+        </w:rPr>
+        <w:t xml:space="preserve"> en presentatie)</w:t>
       </w:r>
     </w:p>
     <w:p>
@@ -6352,91 +6438,43 @@
         <w:rPr>
           <w:lang w:val="nl-BE"/>
         </w:rPr>
-        <w:t>Goede feedback op</w:t>
-      </w:r>
-      <w:r>
-        <w:rPr>
-          <w:lang w:val="nl-BE"/>
-        </w:rPr>
-        <w:t xml:space="preserve"> prototype</w:t>
-      </w:r>
-      <w:r>
-        <w:rPr>
-          <w:lang w:val="nl-BE"/>
-        </w:rPr>
-        <w:t xml:space="preserve"> SBP </w:t>
-      </w:r>
-      <w:r>
-        <w:rPr>
-          <w:lang w:val="nl-BE"/>
-        </w:rPr>
-        <w:t>(</w:t>
-      </w:r>
-      <w:r>
-        <w:rPr>
-          <w:lang w:val="nl-BE"/>
-        </w:rPr>
-        <w:t>booth</w:t>
-      </w:r>
-      <w:r>
-        <w:rPr>
-          <w:lang w:val="nl-BE"/>
-        </w:rPr>
-        <w:t xml:space="preserve"> en presentatie)</w:t>
+        <w:t>Goede feedback op prototype van mede-ondernemers (bv. Battle of Talen</w:t>
+      </w:r>
+      <w:r>
+        <w:rPr>
+          <w:lang w:val="nl-BE"/>
+        </w:rPr>
+        <w:t>t</w:t>
+      </w:r>
+      <w:r>
+        <w:rPr>
+          <w:lang w:val="nl-BE"/>
+        </w:rPr>
+        <w:t>s)</w:t>
       </w:r>
     </w:p>
     <w:p>
       <w:pPr>
-        <w:pStyle w:val="ListParagraph"/>
-        <w:numPr>
-          <w:ilvl w:val="0"/>
-          <w:numId w:val="5"/>
-        </w:numPr>
-        <w:rPr>
-          <w:lang w:val="nl-BE"/>
-        </w:rPr>
-      </w:pPr>
-      <w:r>
-        <w:rPr>
-          <w:lang w:val="nl-BE"/>
-        </w:rPr>
-        <w:t>Goede feedback op prototype van mede-ondernemers (bv. Battle of Talen</w:t>
-      </w:r>
-      <w:r>
-        <w:rPr>
-          <w:lang w:val="nl-BE"/>
-        </w:rPr>
-        <w:t>t</w:t>
-      </w:r>
-      <w:r>
-        <w:rPr>
-          <w:lang w:val="nl-BE"/>
-        </w:rPr>
-        <w:t>s)</w:t>
+        <w:pStyle w:val="Heading1"/>
+        <w:rPr>
+          <w:lang w:val="nl-BE"/>
+        </w:rPr>
+      </w:pPr>
+      <w:r>
+        <w:rPr>
+          <w:lang w:val="nl-BE"/>
+        </w:rPr>
+        <w:t>Conclusie</w:t>
+      </w:r>
+      <w:r>
+        <w:rPr>
+          <w:lang w:val="nl-BE"/>
+        </w:rPr>
+        <w:t>:</w:t>
       </w:r>
     </w:p>
     <w:p>
       <w:pPr>
-        <w:pStyle w:val="Heading1"/>
-        <w:rPr>
-          <w:lang w:val="nl-BE"/>
-        </w:rPr>
-      </w:pPr>
-      <w:r>
-        <w:rPr>
-          <w:lang w:val="nl-BE"/>
-        </w:rPr>
-        <w:t>Conclusie</w:t>
-      </w:r>
-      <w:r>
-        <w:rPr>
-          <w:lang w:val="nl-BE"/>
-        </w:rPr>
-        <w:t>:</w:t>
-      </w:r>
-    </w:p>
-    <w:p>
-      <w:pPr>
         <w:rPr>
           <w:lang w:val="nl-BE"/>
         </w:rPr>
@@ -6491,8 +6529,8 @@
       </w:r>
     </w:p>
     <w:sectPr>
-      <w:headerReference w:type="default" r:id="rId10"/>
-      <w:footerReference w:type="default" r:id="rId11"/>
+      <w:headerReference w:type="default" r:id="rId11"/>
+      <w:footerReference w:type="default" r:id="rId12"/>
       <w:pgSz w:w="12240" w:h="15840"/>
       <w:pgMar w:top="1440" w:right="1440" w:bottom="1440" w:left="1440" w:header="720" w:footer="720" w:gutter="0"/>
       <w:cols w:space="720"/>
@@ -6596,14 +6634,27 @@
         </mc:Fallback>
       </mc:AlternateContent>
     </w:r>
-    <w:fldSimple w:instr=" FILENAME   \* MERGEFORMAT ">
-      <w:r>
-        <w:rPr>
-          <w:noProof/>
-        </w:rPr>
-        <w:t>Projectdossier 3NMCT.docx</w:t>
-      </w:r>
-    </w:fldSimple>
+    <w:r>
+      <w:fldChar w:fldCharType="begin"/>
+    </w:r>
+    <w:r>
+      <w:instrText xml:space="preserve"> FILENAME   \* MERGEFORMAT </w:instrText>
+    </w:r>
+    <w:r>
+      <w:fldChar w:fldCharType="separate"/>
+    </w:r>
+    <w:r>
+      <w:rPr>
+        <w:noProof/>
+      </w:rPr>
+      <w:t>Projectdossier 3NMCT.docx</w:t>
+    </w:r>
+    <w:r>
+      <w:rPr>
+        <w:noProof/>
+      </w:rPr>
+      <w:fldChar w:fldCharType="end"/>
+    </w:r>
     <w:r>
       <w:ptab w:relativeTo="margin" w:alignment="center" w:leader="none"/>
     </w:r>
@@ -6620,25 +6671,15 @@
       <w:sdtEndPr/>
       <w:sdtContent>
         <w:r>
-          <w:t>[Type here</w:t>
+          <w:t>[Type here]</w:t>
         </w:r>
-        <w:proofErr w:type="gramStart"/>
-        <w:r>
-          <w:t>]</w:t>
-        </w:r>
-        <w:proofErr w:type="gramEnd"/>
       </w:sdtContent>
     </w:sdt>
     <w:r>
       <w:ptab w:relativeTo="margin" w:alignment="right" w:leader="none"/>
     </w:r>
-    <w:proofErr w:type="spellStart"/>
     <w:r>
-      <w:t>Blz</w:t>
-    </w:r>
-    <w:proofErr w:type="spellEnd"/>
-    <w:r>
-      <w:t xml:space="preserve">. </w:t>
+      <w:t xml:space="preserve">Blz. </w:t>
     </w:r>
     <w:r>
       <w:fldChar w:fldCharType="begin"/>
@@ -6661,14 +6702,27 @@
     <w:r>
       <w:t xml:space="preserve"> / </w:t>
     </w:r>
-    <w:fldSimple w:instr=" NUMPAGES   \* MERGEFORMAT ">
-      <w:r>
-        <w:rPr>
-          <w:noProof/>
-        </w:rPr>
-        <w:t>7</w:t>
-      </w:r>
-    </w:fldSimple>
+    <w:r>
+      <w:fldChar w:fldCharType="begin"/>
+    </w:r>
+    <w:r>
+      <w:instrText xml:space="preserve"> NUMPAGES   \* MERGEFORMAT </w:instrText>
+    </w:r>
+    <w:r>
+      <w:fldChar w:fldCharType="separate"/>
+    </w:r>
+    <w:r>
+      <w:rPr>
+        <w:noProof/>
+      </w:rPr>
+      <w:t>7</w:t>
+    </w:r>
+    <w:r>
+      <w:rPr>
+        <w:noProof/>
+      </w:rPr>
+      <w:fldChar w:fldCharType="end"/>
+    </w:r>
     <w:r>
       <w:t xml:space="preserve"> </w:t>
     </w:r>
@@ -8802,6 +8856,7 @@
     <w:rsid w:val="004912E4"/>
     <w:rsid w:val="00520B50"/>
     <w:rsid w:val="005A0E4C"/>
+    <w:rsid w:val="005A12F6"/>
     <w:rsid w:val="005D146F"/>
     <w:rsid w:val="006300EB"/>
     <w:rsid w:val="007E018C"/>

</xml_diff>